<commit_message>
disscussion section in final report
</commit_message>
<xml_diff>
--- a/reports/FYP-Final-Report.docx
+++ b/reports/FYP-Final-Report.docx
@@ -1,6 +1,6 @@
 
 <file path=word/document.xml><?xml version="1.0" encoding="utf-8"?>
-<w:document xmlns:wpc="http://schemas.microsoft.com/office/word/2010/wordprocessingCanvas" xmlns:cx="http://schemas.microsoft.com/office/drawing/2014/chartex" xmlns:cx1="http://schemas.microsoft.com/office/drawing/2015/9/8/chartex" xmlns:mc="http://schemas.openxmlformats.org/markup-compatibility/2006" xmlns:o="urn:schemas-microsoft-com:office:office" xmlns:r="http://schemas.openxmlformats.org/officeDocument/2006/relationships" xmlns:m="http://schemas.openxmlformats.org/officeDocument/2006/math" xmlns:v="urn:schemas-microsoft-com:vml" xmlns:wp14="http://schemas.microsoft.com/office/word/2010/wordprocessingDrawing" xmlns:wp="http://schemas.openxmlformats.org/drawingml/2006/wordprocessingDrawing" xmlns:w10="urn:schemas-microsoft-com:office:word" xmlns:w="http://schemas.openxmlformats.org/wordprocessingml/2006/main" xmlns:w14="http://schemas.microsoft.com/office/word/2010/wordml" xmlns:w15="http://schemas.microsoft.com/office/word/2012/wordml" xmlns:w16se="http://schemas.microsoft.com/office/word/2015/wordml/symex" xmlns:wpg="http://schemas.microsoft.com/office/word/2010/wordprocessingGroup" xmlns:wpi="http://schemas.microsoft.com/office/word/2010/wordprocessingInk" xmlns:wne="http://schemas.microsoft.com/office/word/2006/wordml" xmlns:wps="http://schemas.microsoft.com/office/word/2010/wordprocessingShape" mc:Ignorable="w14 w15 w16se wp14">
+<w:document xmlns:wpc="http://schemas.microsoft.com/office/word/2010/wordprocessingCanvas" xmlns:cx="http://schemas.microsoft.com/office/drawing/2014/chartex" xmlns:cx1="http://schemas.microsoft.com/office/drawing/2015/9/8/chartex" xmlns:cx2="http://schemas.microsoft.com/office/drawing/2015/10/21/chartex" xmlns:cx3="http://schemas.microsoft.com/office/drawing/2016/5/9/chartex" xmlns:cx4="http://schemas.microsoft.com/office/drawing/2016/5/10/chartex" xmlns:cx5="http://schemas.microsoft.com/office/drawing/2016/5/11/chartex" xmlns:cx6="http://schemas.microsoft.com/office/drawing/2016/5/12/chartex" xmlns:cx7="http://schemas.microsoft.com/office/drawing/2016/5/13/chartex" xmlns:cx8="http://schemas.microsoft.com/office/drawing/2016/5/14/chartex" xmlns:mc="http://schemas.openxmlformats.org/markup-compatibility/2006" xmlns:aink="http://schemas.microsoft.com/office/drawing/2016/ink" xmlns:am3d="http://schemas.microsoft.com/office/drawing/2017/model3d" xmlns:o="urn:schemas-microsoft-com:office:office" xmlns:r="http://schemas.openxmlformats.org/officeDocument/2006/relationships" xmlns:m="http://schemas.openxmlformats.org/officeDocument/2006/math" xmlns:v="urn:schemas-microsoft-com:vml" xmlns:wp14="http://schemas.microsoft.com/office/word/2010/wordprocessingDrawing" xmlns:wp="http://schemas.openxmlformats.org/drawingml/2006/wordprocessingDrawing" xmlns:w10="urn:schemas-microsoft-com:office:word" xmlns:w="http://schemas.openxmlformats.org/wordprocessingml/2006/main" xmlns:w14="http://schemas.microsoft.com/office/word/2010/wordml" xmlns:w15="http://schemas.microsoft.com/office/word/2012/wordml" xmlns:w16cid="http://schemas.microsoft.com/office/word/2016/wordml/cid" xmlns:w16se="http://schemas.microsoft.com/office/word/2015/wordml/symex" xmlns:wpg="http://schemas.microsoft.com/office/word/2010/wordprocessingGroup" xmlns:wpi="http://schemas.microsoft.com/office/word/2010/wordprocessingInk" xmlns:wne="http://schemas.microsoft.com/office/word/2006/wordml" xmlns:wps="http://schemas.microsoft.com/office/word/2010/wordprocessingShape" mc:Ignorable="w14 w15 w16se w16cid wp14">
   <w:body>
     <w:p>
       <w:pPr>
@@ -562,8 +562,13 @@
       <w:r>
         <w:tab/>
       </w:r>
-      <w:r>
-        <w:t>Afif Sheikh</w:t>
+      <w:proofErr w:type="spellStart"/>
+      <w:r>
+        <w:t>Afif</w:t>
+      </w:r>
+      <w:proofErr w:type="spellEnd"/>
+      <w:r>
+        <w:t xml:space="preserve"> Sheikh</w:t>
       </w:r>
     </w:p>
     <w:p>
@@ -647,8 +652,13 @@
       <w:r>
         <w:tab/>
       </w:r>
-      <w:r>
-        <w:t>Mehreen Sultana</w:t>
+      <w:proofErr w:type="spellStart"/>
+      <w:r>
+        <w:t>Mehreen</w:t>
+      </w:r>
+      <w:proofErr w:type="spellEnd"/>
+      <w:r>
+        <w:t xml:space="preserve"> Sultana</w:t>
       </w:r>
     </w:p>
     <w:p>
@@ -832,7 +842,15 @@
         <w:t>Approved by,</w:t>
       </w:r>
       <w:r>
-        <w:t xml:space="preserve"> Dr. Ghulam Muhammad Shaikh</w:t>
+        <w:t xml:space="preserve"> </w:t>
+      </w:r>
+      <w:proofErr w:type="spellStart"/>
+      <w:r>
+        <w:t>Dr.</w:t>
+      </w:r>
+      <w:proofErr w:type="spellEnd"/>
+      <w:r>
+        <w:t xml:space="preserve"> Ghulam Muhammad Shaikh</w:t>
       </w:r>
     </w:p>
     <w:p/>
@@ -869,10 +887,18 @@
       </w:r>
       <w:r>
         <w:tab/>
-        <w:t>:   Dr</w:t>
-      </w:r>
-      <w:r>
-        <w:t>. Ghulam Muhammad Shaikh</w:t>
+        <w:t xml:space="preserve">:   </w:t>
+      </w:r>
+      <w:proofErr w:type="spellStart"/>
+      <w:r>
+        <w:t>Dr</w:t>
+      </w:r>
+      <w:r>
+        <w:t>.</w:t>
+      </w:r>
+      <w:proofErr w:type="spellEnd"/>
+      <w:r>
+        <w:t xml:space="preserve"> Ghulam Muhammad Shaikh</w:t>
       </w:r>
     </w:p>
     <w:p>
@@ -961,7 +987,23 @@
         <w:t xml:space="preserve">, </w:t>
       </w:r>
       <w:r>
-        <w:t>Muhammad Muneeb, Afif Sheikh &amp; Mehreen Sultana</w:t>
+        <w:t xml:space="preserve">Muhammad Muneeb, </w:t>
+      </w:r>
+      <w:proofErr w:type="spellStart"/>
+      <w:r>
+        <w:t>Afif</w:t>
+      </w:r>
+      <w:proofErr w:type="spellEnd"/>
+      <w:r>
+        <w:t xml:space="preserve"> Sheikh &amp; </w:t>
+      </w:r>
+      <w:proofErr w:type="spellStart"/>
+      <w:r>
+        <w:t>Mehreen</w:t>
+      </w:r>
+      <w:proofErr w:type="spellEnd"/>
+      <w:r>
+        <w:t xml:space="preserve"> Sultana</w:t>
       </w:r>
       <w:r>
         <w:t>. All right reserved.</w:t>
@@ -1016,11 +1058,16 @@
       <w:r>
         <w:t xml:space="preserve">o my research supervisor, </w:t>
       </w:r>
+      <w:proofErr w:type="spellStart"/>
       <w:r>
         <w:t>Dr</w:t>
       </w:r>
       <w:r>
-        <w:t>. Ghulam Muhammad Shaikh</w:t>
+        <w:t>.</w:t>
+      </w:r>
+      <w:proofErr w:type="spellEnd"/>
+      <w:r>
+        <w:t xml:space="preserve"> Ghulam Muhammad Shaikh</w:t>
       </w:r>
       <w:r>
         <w:t xml:space="preserve"> for his invaluable advice, guidance and his</w:t>
@@ -1137,7 +1184,21 @@
         <w:rPr>
           <w:iCs/>
         </w:rPr>
-        <w:t>The issue of properly categorizing and storing files on computer, security problems and specially searching and recovering files is very paramount, especially in organizations and individuals. Therefore, we aim to resolve this problem in classifying the files in database and we also intend to aid with cloud services so that all files will be well protected and easily accessible from anyplace through internet. This project will give the ability to upload the files on cloud with a single click and by applying machine learning algorithms and searching techniques, all the files will be organised on the basis of extension and titles. And it also gives the service to download the files to local storage.</w:t>
+        <w:t xml:space="preserve">The issue of properly categorizing and storing files on computer, security problems and specially searching and recovering files is very paramount, especially in organizations and individuals. Therefore, we aim to resolve this problem in classifying the files in database and we also intend to aid with cloud services so that all files will be well protected and easily accessible from anyplace through internet. This project will give the ability to upload the files on cloud with a single click and by applying machine learning algorithms and searching techniques, all the files will be organised </w:t>
+      </w:r>
+      <w:proofErr w:type="gramStart"/>
+      <w:r>
+        <w:rPr>
+          <w:iCs/>
+        </w:rPr>
+        <w:t>on the basis of</w:t>
+      </w:r>
+      <w:proofErr w:type="gramEnd"/>
+      <w:r>
+        <w:rPr>
+          <w:iCs/>
+        </w:rPr>
+        <w:t xml:space="preserve"> extension and titles. And it also gives the service to download the files to local storage.</w:t>
       </w:r>
     </w:p>
     <w:p>
@@ -5563,10 +5624,7 @@
         <w:tab/>
       </w:r>
       <w:r>
-        <w:t>Infrastructure</w:t>
-      </w:r>
-      <w:r>
-        <w:t>-as-a-Service</w:t>
+        <w:t>Infrastructure-as-a-Service</w:t>
       </w:r>
     </w:p>
     <w:p>
@@ -5585,10 +5643,7 @@
         <w:tab/>
       </w:r>
       <w:r>
-        <w:t>Hardware</w:t>
-      </w:r>
-      <w:r>
-        <w:t>-as-a-Service</w:t>
+        <w:t>Hardware-as-a-Service</w:t>
       </w:r>
     </w:p>
     <w:p>
@@ -5616,12 +5671,14 @@
           <w:tab w:val="left" w:pos="1701"/>
         </w:tabs>
       </w:pPr>
+      <w:proofErr w:type="spellStart"/>
       <w:r>
         <w:rPr>
           <w:i/>
         </w:rPr>
         <w:t>ip</w:t>
       </w:r>
+      <w:proofErr w:type="spellEnd"/>
       <w:r>
         <w:tab/>
         <w:t>Internet Protocol</w:t>
@@ -5804,31 +5861,29 @@
       <w:r>
         <w:t>Web Server Gateway Interface</w:t>
       </w:r>
-      <w:bookmarkStart w:id="7" w:name="_GoBack"/>
+      <w:r>
+        <w:br w:type="page"/>
+      </w:r>
+    </w:p>
+    <w:p>
+      <w:pPr>
+        <w:jc w:val="center"/>
+      </w:pPr>
+    </w:p>
+    <w:p>
+      <w:pPr>
+        <w:jc w:val="center"/>
+      </w:pPr>
+    </w:p>
+    <w:p>
+      <w:pPr>
+        <w:pStyle w:val="Heading9"/>
+      </w:pPr>
+      <w:bookmarkStart w:id="7" w:name="_Toc377203191"/>
+      <w:r>
+        <w:t>LIST OF APPENDICES</w:t>
+      </w:r>
       <w:bookmarkEnd w:id="7"/>
-      <w:r>
-        <w:br w:type="page"/>
-      </w:r>
-    </w:p>
-    <w:p>
-      <w:pPr>
-        <w:jc w:val="center"/>
-      </w:pPr>
-    </w:p>
-    <w:p>
-      <w:pPr>
-        <w:jc w:val="center"/>
-      </w:pPr>
-    </w:p>
-    <w:p>
-      <w:pPr>
-        <w:pStyle w:val="Heading9"/>
-      </w:pPr>
-      <w:bookmarkStart w:id="8" w:name="_Toc377203191"/>
-      <w:r>
-        <w:t>LIST OF APPENDICES</w:t>
-      </w:r>
-      <w:bookmarkEnd w:id="8"/>
       <w:r>
         <w:t xml:space="preserve"> </w:t>
       </w:r>
@@ -6102,11 +6157,11 @@
         </w:tabs>
         <w:ind w:left="-144"/>
       </w:pPr>
-      <w:bookmarkStart w:id="9" w:name="_Toc377235197"/>
+      <w:bookmarkStart w:id="8" w:name="_Toc377235197"/>
       <w:r>
         <w:t>INTRODUCTION</w:t>
       </w:r>
-      <w:bookmarkEnd w:id="9"/>
+      <w:bookmarkEnd w:id="8"/>
     </w:p>
     <w:p/>
     <w:p/>
@@ -6116,13 +6171,13 @@
         <w:pStyle w:val="Heading3"/>
         <w:ind w:hanging="864"/>
       </w:pPr>
-      <w:bookmarkStart w:id="10" w:name="_Toc216161117"/>
-      <w:bookmarkStart w:id="11" w:name="_Toc377235198"/>
+      <w:bookmarkStart w:id="9" w:name="_Toc216161117"/>
+      <w:bookmarkStart w:id="10" w:name="_Toc377235198"/>
       <w:r>
         <w:t>Background</w:t>
       </w:r>
+      <w:bookmarkEnd w:id="9"/>
       <w:bookmarkEnd w:id="10"/>
-      <w:bookmarkEnd w:id="11"/>
     </w:p>
     <w:p/>
     <w:p>
@@ -6133,7 +6188,21 @@
         <w:rPr>
           <w:szCs w:val="22"/>
         </w:rPr>
-        <w:t>more and more data is generated, from the business, individuals or communities. Data gets saved or uploaded to cloud, users move on and data is forgotten and lost. Valuable data is saved in files and document, not protected and unrecoverable because no one knows where to find it. This software will help in categorizing and classifying the unstructured data.</w:t>
+        <w:t xml:space="preserve">more and more data </w:t>
+      </w:r>
+      <w:proofErr w:type="gramStart"/>
+      <w:r>
+        <w:rPr>
+          <w:szCs w:val="22"/>
+        </w:rPr>
+        <w:t>is</w:t>
+      </w:r>
+      <w:proofErr w:type="gramEnd"/>
+      <w:r>
+        <w:rPr>
+          <w:szCs w:val="22"/>
+        </w:rPr>
+        <w:t xml:space="preserve"> generated, from the business, individuals or communities. Data gets saved or uploaded to cloud, users move on and data is forgotten and lost. Valuable data is saved in files and document, not protected and unrecoverable because no one knows where to find it. This software will help in categorizing and classifying the unstructured data.</w:t>
       </w:r>
       <w:r>
         <w:rPr>
@@ -6488,6 +6557,7 @@
         </w:rPr>
         <w:t xml:space="preserve"> </w:t>
       </w:r>
+      <w:proofErr w:type="spellStart"/>
       <w:r>
         <w:rPr>
           <w:rFonts w:eastAsia="Times New Roman"/>
@@ -6495,6 +6565,7 @@
         </w:rPr>
         <w:t>HaaS</w:t>
       </w:r>
+      <w:proofErr w:type="spellEnd"/>
       <w:r>
         <w:rPr>
           <w:rFonts w:eastAsia="Times New Roman"/>
@@ -6514,7 +6585,23 @@
           <w:rFonts w:eastAsia="Times New Roman"/>
           <w:color w:val="2E2E2E"/>
         </w:rPr>
-        <w:t>-users. This paper will explore the background and service models and also presents the existing research issues and implications in cloud computing such as security,</w:t>
+        <w:t xml:space="preserve">-users. This paper will explore the background and service models </w:t>
+      </w:r>
+      <w:proofErr w:type="gramStart"/>
+      <w:r>
+        <w:rPr>
+          <w:rFonts w:eastAsia="Times New Roman"/>
+          <w:color w:val="2E2E2E"/>
+        </w:rPr>
+        <w:t>and also</w:t>
+      </w:r>
+      <w:proofErr w:type="gramEnd"/>
+      <w:r>
+        <w:rPr>
+          <w:rFonts w:eastAsia="Times New Roman"/>
+          <w:color w:val="2E2E2E"/>
+        </w:rPr>
+        <w:t xml:space="preserve"> presents the existing research issues and implications in cloud computing such as security,</w:t>
       </w:r>
       <w:r>
         <w:rPr>
@@ -6770,12 +6857,12 @@
         </w:tabs>
         <w:ind w:hanging="1067"/>
       </w:pPr>
-      <w:bookmarkStart w:id="12" w:name="_Toc377235199"/>
+      <w:bookmarkStart w:id="11" w:name="_Toc377235199"/>
       <w:r>
         <w:lastRenderedPageBreak/>
         <w:t>Problem Statements</w:t>
       </w:r>
-      <w:bookmarkEnd w:id="12"/>
+      <w:bookmarkEnd w:id="11"/>
     </w:p>
     <w:p/>
     <w:p>
@@ -7079,7 +7166,21 @@
         <w:rPr>
           <w:lang w:val="en-US"/>
         </w:rPr>
-        <w:t>User require access to application which expose on some ip:</w:t>
+        <w:t xml:space="preserve">User require access to application which expose on some </w:t>
+      </w:r>
+      <w:proofErr w:type="spellStart"/>
+      <w:r>
+        <w:rPr>
+          <w:lang w:val="en-US"/>
+        </w:rPr>
+        <w:t>ip</w:t>
+      </w:r>
+      <w:proofErr w:type="spellEnd"/>
+      <w:r>
+        <w:rPr>
+          <w:lang w:val="en-US"/>
+        </w:rPr>
+        <w:t>:</w:t>
       </w:r>
       <w:r>
         <w:rPr>
@@ -7120,11 +7221,11 @@
         <w:pStyle w:val="Heading3"/>
         <w:ind w:hanging="864"/>
       </w:pPr>
-      <w:bookmarkStart w:id="13" w:name="_Toc377235200"/>
+      <w:bookmarkStart w:id="12" w:name="_Toc377235200"/>
       <w:r>
         <w:t>Aims and Objectives</w:t>
       </w:r>
-      <w:bookmarkEnd w:id="13"/>
+      <w:bookmarkEnd w:id="12"/>
     </w:p>
     <w:p/>
     <w:p>
@@ -7257,11 +7358,11 @@
         <w:pStyle w:val="Heading3"/>
         <w:ind w:hanging="864"/>
       </w:pPr>
-      <w:bookmarkStart w:id="14" w:name="_Toc377235201"/>
+      <w:bookmarkStart w:id="13" w:name="_Toc377235201"/>
       <w:r>
         <w:t>Scope of Project</w:t>
       </w:r>
-      <w:bookmarkEnd w:id="14"/>
+      <w:bookmarkEnd w:id="13"/>
     </w:p>
     <w:p/>
     <w:p>
@@ -7417,11 +7518,11 @@
       <w:pPr>
         <w:pStyle w:val="Heading2"/>
       </w:pPr>
-      <w:bookmarkStart w:id="15" w:name="_Toc377235202"/>
+      <w:bookmarkStart w:id="14" w:name="_Toc377235202"/>
       <w:r>
         <w:t>LITERATURE REVIEW</w:t>
       </w:r>
-      <w:bookmarkEnd w:id="15"/>
+      <w:bookmarkEnd w:id="14"/>
     </w:p>
     <w:p/>
     <w:p>
@@ -7470,16 +7571,16 @@
       <w:pPr>
         <w:pStyle w:val="Heading4"/>
       </w:pPr>
-      <w:bookmarkStart w:id="16" w:name="_Toc216161120"/>
-      <w:bookmarkStart w:id="17" w:name="_Toc377235204"/>
+      <w:bookmarkStart w:id="15" w:name="_Toc216161120"/>
+      <w:bookmarkStart w:id="16" w:name="_Toc377235204"/>
       <w:r>
         <w:t>T</w:t>
       </w:r>
       <w:r>
         <w:t>he Technology of Cloud Native Application</w:t>
       </w:r>
+      <w:bookmarkEnd w:id="15"/>
       <w:bookmarkEnd w:id="16"/>
-      <w:bookmarkEnd w:id="17"/>
     </w:p>
     <w:p/>
     <w:p>
@@ -7563,7 +7664,15 @@
       </w:r>
       <w:r>
         <w:lastRenderedPageBreak/>
-        <w:t xml:space="preserve">server. So, the story usually went something like this… Every time the business needed a new application, IT would go out and buy a new server. And most of the time nobody knew the performance requirements of the new application! This meant IT had to make guesses when choosing the model and size of servers to buy. As a result, IT did the only thing it could do - it bought big fast servers with lots of resiliency. After all, the last thing anyone wanted - including the business - was under-powered servers. Under-powered servers might be unable to execute transactions, which might result in lost customers and lost revenue. So, IT usually bought bigger servers than were actually needed. This resulted in huge numbers of servers operating as low as 5-10% of their potential capacity. </w:t>
+        <w:t xml:space="preserve">server. So, the story usually went something like this… Every time the business needed a new application, IT would go out and buy a new server. And most of the time nobody knew the performance requirements of the new application! This meant IT had to make guesses when choosing the model and size of servers to buy. As a result, IT did the only thing it could do - it bought big fast servers with lots of resiliency. After all, the last thing anyone wanted - including the business - was under-powered servers. Under-powered servers might be unable to execute transactions, which might result in lost customers and lost revenue. So, IT usually bought bigger servers than were </w:t>
+      </w:r>
+      <w:proofErr w:type="gramStart"/>
+      <w:r>
+        <w:t>actually needed</w:t>
+      </w:r>
+      <w:proofErr w:type="gramEnd"/>
+      <w:r>
+        <w:t xml:space="preserve">. This resulted in huge numbers of servers operating as low as 5-10% of their potential capacity. </w:t>
       </w:r>
       <w:r>
         <w:t>A tragic waste o</w:t>
@@ -7617,7 +7726,31 @@
     <w:p>
       <w:r>
         <w:tab/>
-        <w:t>This was a game changer! IT no longer needed to procure a brand new oversized server every time the business asked for a new application. More often than not they could run new apps on existing servers that were sitting around with spare capacity. All of a sudden, we could squeeze massive amounts of value out of existing corporate assets, such as servers, resulting in a lot more bang for the company’s buck.</w:t>
+        <w:t xml:space="preserve">This was a game changer! IT no longer needed to procure a </w:t>
+      </w:r>
+      <w:proofErr w:type="gramStart"/>
+      <w:r>
+        <w:t>brand new</w:t>
+      </w:r>
+      <w:proofErr w:type="gramEnd"/>
+      <w:r>
+        <w:t xml:space="preserve"> oversized server every time the business asked for a new application. </w:t>
+      </w:r>
+      <w:proofErr w:type="gramStart"/>
+      <w:r>
+        <w:t>More often than not</w:t>
+      </w:r>
+      <w:proofErr w:type="gramEnd"/>
+      <w:r>
+        <w:t xml:space="preserve"> they could run new apps on existing servers that were sitting around with spare capacity. </w:t>
+      </w:r>
+      <w:proofErr w:type="gramStart"/>
+      <w:r>
+        <w:t>All of a sudden</w:t>
+      </w:r>
+      <w:proofErr w:type="gramEnd"/>
+      <w:r>
+        <w:t>, we could squeeze massive amounts of value out of existing corporate assets, such as servers, resulting in a lot more bang for the company’s buck.</w:t>
       </w:r>
       <w:r>
         <w:t xml:space="preserve"> [7]</w:t>
@@ -7633,10 +7766,12 @@
       <w:pPr>
         <w:pStyle w:val="Heading4"/>
       </w:pPr>
+      <w:proofErr w:type="spellStart"/>
       <w:r>
         <w:lastRenderedPageBreak/>
         <w:t>VMwarts</w:t>
       </w:r>
+      <w:proofErr w:type="spellEnd"/>
     </w:p>
     <w:p/>
     <w:p>
@@ -7736,7 +7871,15 @@
     <w:p>
       <w:r>
         <w:tab/>
-        <w:t>In the container model the container is roughly analogous to the VM. The major difference through, is that every container does not require a full-blown OS. In fact, all containers on a single host share a single OS. This frees up huge amounts of system resources such as CPU, RAM, and storage. It also reduces potential licensing costs and reduces the overhead of OS patching and other maintenance. This results in savings on the cap-ex and op-ex fronts. Containers are also fast to start and ultra-portable. Moving container workloads from your laptop, to the cloud, and then to VMs or bare metal in your centre is a breeze.</w:t>
+        <w:t xml:space="preserve">In the container model the container is roughly analogous to the VM. The major difference through, is that every container does not require a full-blown OS. In fact, all containers on a single host share a single OS. This frees up huge amounts of system resources such as CPU, RAM, and storage. It also reduces potential licensing costs and reduces the overhead of OS patching and other maintenance. This results in savings on the </w:t>
+      </w:r>
+      <w:proofErr w:type="gramStart"/>
+      <w:r>
+        <w:t>cap-ex</w:t>
+      </w:r>
+      <w:proofErr w:type="gramEnd"/>
+      <w:r>
+        <w:t xml:space="preserve"> and op-ex fronts. Containers are also fast to start and ultra-portable. Moving container workloads from your laptop, to the cloud, and then to VMs or bare metal in your centre is a breeze.</w:t>
       </w:r>
       <w:r>
         <w:t xml:space="preserve"> [7]</w:t>
@@ -8098,13 +8241,21 @@
     <w:p/>
     <w:p>
       <w:r>
-        <w:t>Another latest technology is cloud computing which allows access to the stored data from anywhere at any time,</w:t>
+        <w:t xml:space="preserve">Another latest technology is cloud computing which allows access to the stored data from anywhere at any </w:t>
+      </w:r>
+      <w:proofErr w:type="gramStart"/>
+      <w:r>
+        <w:t>time,</w:t>
       </w:r>
       <w:r>
         <w:t xml:space="preserve"> </w:t>
       </w:r>
       <w:r>
-        <w:t>and can be utilized in different organizations or by individuals to improve efficiency and increase performance and decrease the cost and complexity. Moreover, integrating the mobile devices with cloud computing to utilize the unlimited service provided by the cloud through the mobile device results in what is known as Mobile Cloud Computing. The Cloud Computing relies on a set of network-connected resources shared to maximize their utilization resulting in reduced management and capital costs. Mobile Cloud Computing (MCC) is set to advantage many sector</w:t>
+        <w:t>and</w:t>
+      </w:r>
+      <w:proofErr w:type="gramEnd"/>
+      <w:r>
+        <w:t xml:space="preserve"> can be utilized in different organizations or by individuals to improve efficiency and increase performance and decrease the cost and complexity. Moreover, integrating the mobile devices with cloud computing to utilize the unlimited service provided by the cloud through the mobile device results in what is known as Mobile Cloud Computing. The Cloud Computing relies on a set of network-connected resources shared to maximize their utilization resulting in reduced management and capital costs. Mobile Cloud Computing (MCC) is set to advantage many sector</w:t>
       </w:r>
       <w:r>
         <w:t>s</w:t>
@@ -8115,12 +8266,21 @@
       <w:r>
         <w:t xml:space="preserve"> </w:t>
       </w:r>
+      <w:proofErr w:type="gramStart"/>
       <w:r>
         <w:rPr>
           <w:color w:val="000000"/>
           <w:shd w:val="clear" w:color="auto" w:fill="FFFFFF"/>
         </w:rPr>
-        <w:t xml:space="preserve">Mobile  commerce  is  a  business  model  for commercial  activities  using  a  mobile  phone.  Now a </w:t>
+        <w:t>Mobile  commerce</w:t>
+      </w:r>
+      <w:proofErr w:type="gramEnd"/>
+      <w:r>
+        <w:rPr>
+          <w:color w:val="000000"/>
+          <w:shd w:val="clear" w:color="auto" w:fill="FFFFFF"/>
+        </w:rPr>
+        <w:t xml:space="preserve">  is  a  business  model  for commercial  activities  using  a  mobile  phone.  Now a </w:t>
       </w:r>
       <w:r>
         <w:rPr>
@@ -8611,7 +8771,7 @@
       <w:pPr>
         <w:pStyle w:val="Heading4"/>
       </w:pPr>
-      <w:bookmarkStart w:id="18" w:name="_Hlk30604357"/>
+      <w:bookmarkStart w:id="17" w:name="_Hlk30604357"/>
       <w:r>
         <w:t>Storage management system with file aggregation and space reclamation within aggregated files.</w:t>
       </w:r>
@@ -8638,7 +8798,7 @@
         <w:t>David Maxwell Cannon, Howard Newton Martin</w:t>
       </w:r>
     </w:p>
-    <w:bookmarkEnd w:id="18"/>
+    <w:bookmarkEnd w:id="17"/>
     <w:p>
       <w:r>
         <w:t>A data storage subsystem employs managed files, each comprising one or an aggregation of multiple constituent user files, to reduce file management overhead costs. After receiving user files from a client station, the subsystem creates a contiguous managed file by aggregating selected ones of the received user files according to certain predetermined criteria. Managed file creation and use are transparent to the client stations. Eventually, unused or "deleted-file space" arises as individual user files are deleted from their respective managed files. "Reclamation" is triggered when the amount of deleted-file space in a prescribed storage area (e.g. device, volume, managed file</w:t>
@@ -8684,115 +8844,195 @@
           <w:i/>
           <w:iCs/>
         </w:rPr>
-        <w:t>Masaki Kohana, Hiroki Sakaji, Akio Kobayashi, Shusuke Okamoto</w:t>
-      </w:r>
-    </w:p>
-    <w:p>
-      <w:r>
-        <w:t>In this Web system, the file transfer time becomes a problem when a user sends larger files. In this paper, we propose a way to resolve the issue of longer file transfer time by controlling the file assignment. We assign the large files to the Web browser process, and we assign the smaller files to the calculation machines over the network.</w:t>
-      </w:r>
-      <w:r>
-        <w:t xml:space="preserve"> [12</w:t>
-      </w:r>
-      <w:r>
-        <w:t>]</w:t>
-      </w:r>
-    </w:p>
-    <w:p/>
-    <w:p/>
-    <w:p/>
-    <w:p>
-      <w:pPr>
-        <w:pStyle w:val="Heading4"/>
-      </w:pPr>
-      <w:r>
-        <w:t>System and method of monitoring and controlling application files</w:t>
-      </w:r>
-    </w:p>
-    <w:p/>
-    <w:p>
-      <w:r>
-        <w:t>By</w:t>
-      </w:r>
-    </w:p>
-    <w:p>
-      <w:pPr>
+        <w:t xml:space="preserve">Masaki </w:t>
+      </w:r>
+      <w:proofErr w:type="spellStart"/>
+      <w:r>
         <w:rPr>
           <w:i/>
           <w:iCs/>
         </w:rPr>
-      </w:pPr>
-      <w:r>
-        <w:t xml:space="preserve">      </w:t>
-      </w:r>
+        <w:t>Kohana</w:t>
+      </w:r>
+      <w:proofErr w:type="spellEnd"/>
       <w:r>
         <w:rPr>
           <w:i/>
           <w:iCs/>
         </w:rPr>
-        <w:t xml:space="preserve"> </w:t>
-      </w:r>
+        <w:t xml:space="preserve">, Hiroki </w:t>
+      </w:r>
+      <w:proofErr w:type="spellStart"/>
       <w:r>
         <w:rPr>
           <w:i/>
           <w:iCs/>
         </w:rPr>
-        <w:t xml:space="preserve">Kester, </w:t>
-      </w:r>
+        <w:t>Sakaji</w:t>
+      </w:r>
+      <w:proofErr w:type="spellEnd"/>
       <w:r>
         <w:rPr>
           <w:i/>
           <w:iCs/>
         </w:rPr>
-        <w:t>Harold M.</w:t>
-      </w:r>
+        <w:t xml:space="preserve">, Akio Kobayashi, </w:t>
+      </w:r>
+      <w:proofErr w:type="spellStart"/>
       <w:r>
         <w:rPr>
           <w:i/>
           <w:iCs/>
         </w:rPr>
-        <w:t>,</w:t>
-      </w:r>
+        <w:t>Shusuke</w:t>
+      </w:r>
+      <w:proofErr w:type="spellEnd"/>
       <w:r>
         <w:rPr>
           <w:i/>
           <w:iCs/>
         </w:rPr>
-        <w:t xml:space="preserve"> Hegli, Ro</w:t>
-      </w:r>
-      <w:r>
+        <w:t xml:space="preserve"> Okamoto</w:t>
+      </w:r>
+    </w:p>
+    <w:p>
+      <w:r>
+        <w:t>In this Web system, the file transfer time becomes a problem when a user sends larger files. In this paper, we propose a way to resolve the issue of longer file transfer time by controlling the file assignment. We assign the large files to the Web browser process, and we assign the smaller files to the calculation machines over the network.</w:t>
+      </w:r>
+      <w:r>
+        <w:t xml:space="preserve"> [12</w:t>
+      </w:r>
+      <w:r>
+        <w:t>]</w:t>
+      </w:r>
+    </w:p>
+    <w:p/>
+    <w:p/>
+    <w:p/>
+    <w:p>
+      <w:pPr>
+        <w:pStyle w:val="Heading4"/>
+      </w:pPr>
+      <w:r>
+        <w:t>System and method of monitoring and controlling application files</w:t>
+      </w:r>
+    </w:p>
+    <w:p/>
+    <w:p>
+      <w:r>
+        <w:t>By</w:t>
+      </w:r>
+    </w:p>
+    <w:p>
+      <w:pPr>
         <w:rPr>
           <w:i/>
           <w:iCs/>
         </w:rPr>
-        <w:t>nald B., Dimm, John Ross</w:t>
+      </w:pPr>
+      <w:r>
+        <w:t xml:space="preserve">      </w:t>
       </w:r>
       <w:r>
         <w:rPr>
           <w:i/>
           <w:iCs/>
         </w:rPr>
-        <w:t>, Anderson</w:t>
+        <w:t xml:space="preserve"> </w:t>
       </w:r>
       <w:r>
         <w:rPr>
           <w:i/>
           <w:iCs/>
         </w:rPr>
-        <w:t xml:space="preserve">, Mark </w:t>
+        <w:t xml:space="preserve">Kester, </w:t>
       </w:r>
       <w:r>
         <w:rPr>
           <w:i/>
           <w:iCs/>
         </w:rPr>
-        <w:t>Richard</w:t>
+        <w:t>Harold M.</w:t>
       </w:r>
       <w:r>
         <w:rPr>
           <w:i/>
           <w:iCs/>
         </w:rPr>
+        <w:t>,</w:t>
+      </w:r>
+      <w:r>
+        <w:rPr>
+          <w:i/>
+          <w:iCs/>
+        </w:rPr>
+        <w:t xml:space="preserve"> </w:t>
+      </w:r>
+      <w:proofErr w:type="spellStart"/>
+      <w:r>
+        <w:rPr>
+          <w:i/>
+          <w:iCs/>
+        </w:rPr>
+        <w:t>Hegli</w:t>
+      </w:r>
+      <w:proofErr w:type="spellEnd"/>
+      <w:r>
+        <w:rPr>
+          <w:i/>
+          <w:iCs/>
+        </w:rPr>
+        <w:t>, Ro</w:t>
+      </w:r>
+      <w:r>
+        <w:rPr>
+          <w:i/>
+          <w:iCs/>
+        </w:rPr>
+        <w:t xml:space="preserve">nald B., </w:t>
+      </w:r>
+      <w:proofErr w:type="spellStart"/>
+      <w:r>
+        <w:rPr>
+          <w:i/>
+          <w:iCs/>
+        </w:rPr>
+        <w:t>Dimm</w:t>
+      </w:r>
+      <w:proofErr w:type="spellEnd"/>
+      <w:r>
+        <w:rPr>
+          <w:i/>
+          <w:iCs/>
+        </w:rPr>
+        <w:t>, John Ross</w:t>
+      </w:r>
+      <w:r>
+        <w:rPr>
+          <w:i/>
+          <w:iCs/>
+        </w:rPr>
+        <w:t>, Anderson</w:t>
+      </w:r>
+      <w:r>
+        <w:rPr>
+          <w:i/>
+          <w:iCs/>
+        </w:rPr>
+        <w:t xml:space="preserve">, Mark </w:t>
+      </w:r>
+      <w:r>
+        <w:rPr>
+          <w:i/>
+          <w:iCs/>
+        </w:rPr>
+        <w:t>Richard</w:t>
+      </w:r>
+      <w:r>
+        <w:rPr>
+          <w:i/>
+          <w:iCs/>
+        </w:rPr>
         <w:t>.</w:t>
       </w:r>
     </w:p>
@@ -8850,7 +9090,15 @@
     </w:p>
     <w:p>
       <w:r>
-        <w:t>Managing large amounts of third party client data may require sorting through files for patterns and extracting data to create a customized user interface for the third party client. One example method of operation may include examining file names for data files stored in a database, parsing specified names and specified dates from the file names, categorizing the data files according to the specified names and specified dates, tagging the data files, and transforming content of the data files into a customized data table format associated with known client requirements.</w:t>
+        <w:t xml:space="preserve">Managing large amounts of </w:t>
+      </w:r>
+      <w:proofErr w:type="gramStart"/>
+      <w:r>
+        <w:t>third party</w:t>
+      </w:r>
+      <w:proofErr w:type="gramEnd"/>
+      <w:r>
+        <w:t xml:space="preserve"> client data may require sorting through files for patterns and extracting data to create a customized user interface for the third party client. One example method of operation may include examining file names for data files stored in a database, parsing specified names and specified dates from the file names, categorizing the data files according to the specified names and specified dates, tagging the data files, and transforming content of the data files into a customized data table format associated with known client requirements.</w:t>
       </w:r>
       <w:r>
         <w:t xml:space="preserve"> [</w:t>
@@ -8888,7 +9136,15 @@
         <w:pStyle w:val="Heading4"/>
       </w:pPr>
       <w:r>
-        <w:t>Network management system having virtual catalog overview of files distributive stored across network domain</w:t>
+        <w:t xml:space="preserve">Network management system having virtual </w:t>
+      </w:r>
+      <w:proofErr w:type="spellStart"/>
+      <w:r>
+        <w:t>catalog</w:t>
+      </w:r>
+      <w:proofErr w:type="spellEnd"/>
+      <w:r>
+        <w:t xml:space="preserve"> overview of files distributive stored across network domain</w:t>
       </w:r>
     </w:p>
     <w:p/>
@@ -8912,12 +9168,60 @@
           <w:i/>
           <w:iCs/>
         </w:rPr>
-        <w:t>Thomas Pisello, David Crossmier, Paul Ashton</w:t>
-      </w:r>
-    </w:p>
-    <w:p>
-      <w:r>
-        <w:t>A network management system includes a domain administrating server (DAS) that stores a virtual catalog representing an overview of all files distributively stored across a network domain currently or in the past. The current and historical file information is used for assisting in auditing or locating files located anywhere in the domain. The current file information is used for assisting in transferring files across the domain. The domain administrating server (DAS) also includes a rule-base driven artificial administrator for monitoring and reacting to domain-wide alert reports and for detecting problematic trends in domain-wide performance based on information co</w:t>
+        <w:t xml:space="preserve">Thomas </w:t>
+      </w:r>
+      <w:proofErr w:type="spellStart"/>
+      <w:r>
+        <w:rPr>
+          <w:i/>
+          <w:iCs/>
+        </w:rPr>
+        <w:t>Pisello</w:t>
+      </w:r>
+      <w:proofErr w:type="spellEnd"/>
+      <w:r>
+        <w:rPr>
+          <w:i/>
+          <w:iCs/>
+        </w:rPr>
+        <w:t xml:space="preserve">, David </w:t>
+      </w:r>
+      <w:proofErr w:type="spellStart"/>
+      <w:r>
+        <w:rPr>
+          <w:i/>
+          <w:iCs/>
+        </w:rPr>
+        <w:t>Crossmier</w:t>
+      </w:r>
+      <w:proofErr w:type="spellEnd"/>
+      <w:r>
+        <w:rPr>
+          <w:i/>
+          <w:iCs/>
+        </w:rPr>
+        <w:t>, Paul Ashton</w:t>
+      </w:r>
+    </w:p>
+    <w:p>
+      <w:r>
+        <w:t xml:space="preserve">A network management system includes a domain administrating server (DAS) that stores a virtual </w:t>
+      </w:r>
+      <w:proofErr w:type="spellStart"/>
+      <w:r>
+        <w:t>catalog</w:t>
+      </w:r>
+      <w:proofErr w:type="spellEnd"/>
+      <w:r>
+        <w:t xml:space="preserve"> representing an overview of all files </w:t>
+      </w:r>
+      <w:proofErr w:type="spellStart"/>
+      <w:r>
+        <w:t>distributively</w:t>
+      </w:r>
+      <w:proofErr w:type="spellEnd"/>
+      <w:r>
+        <w:t xml:space="preserve"> stored across a network domain currently or in the past. The current and historical file information is used for assisting in auditing or locating files located anywhere in the domain. The current file information is used for assisting in transferring files across the domain. The domain administrating server (DAS) also includes a rule-base driven artificial administrator for monitoring and reacting to domain-wide alert reports and for detecting problematic trends in domain-wide performance based on information co</w:t>
       </w:r>
       <w:r>
         <w:t>llected from the network domain.</w:t>
@@ -8967,14 +9271,14 @@
       <w:pPr>
         <w:pStyle w:val="Heading2"/>
       </w:pPr>
-      <w:bookmarkStart w:id="19" w:name="_Toc377235209"/>
+      <w:bookmarkStart w:id="18" w:name="_Toc377235209"/>
       <w:r>
         <w:t xml:space="preserve">DESIGN AND </w:t>
       </w:r>
       <w:r>
         <w:t>METHODOLOGY</w:t>
       </w:r>
-      <w:bookmarkEnd w:id="19"/>
+      <w:bookmarkEnd w:id="18"/>
     </w:p>
     <w:p/>
     <w:p>
@@ -8991,13 +9295,13 @@
         <w:pStyle w:val="Heading3"/>
         <w:ind w:hanging="864"/>
       </w:pPr>
-      <w:bookmarkStart w:id="20" w:name="_Toc216161124"/>
-      <w:bookmarkStart w:id="21" w:name="_Toc377235210"/>
+      <w:bookmarkStart w:id="19" w:name="_Toc216161124"/>
+      <w:bookmarkStart w:id="20" w:name="_Toc377235210"/>
       <w:r>
         <w:t>Framework</w:t>
       </w:r>
+      <w:bookmarkEnd w:id="19"/>
       <w:bookmarkEnd w:id="20"/>
-      <w:bookmarkEnd w:id="21"/>
     </w:p>
     <w:p>
       <w:pPr>
@@ -9029,7 +9333,15 @@
         <w:ind w:firstLine="720"/>
       </w:pPr>
       <w:r>
-        <w:t xml:space="preserve">Flask is part of the categories of the micro-framework. Micro-framework are normally framework with little to no dependencies to external libraries. This has pros and cons. Pros would be that the framework is light, there are little dependency to update and watch for security bugs, cons is that some time you will have to do more work by yourself or increase yourself the list of dependencies by adding plugins. In the case </w:t>
+        <w:t xml:space="preserve">Flask is part of the categories of the micro-framework. Micro-framework </w:t>
+      </w:r>
+      <w:proofErr w:type="gramStart"/>
+      <w:r>
+        <w:t>are</w:t>
+      </w:r>
+      <w:proofErr w:type="gramEnd"/>
+      <w:r>
+        <w:t xml:space="preserve"> normally framework with little to no dependencies to external libraries. This has pros and cons. Pros would be that the framework is light, there are little dependency to update and watch for security bugs, cons is that some time you will have to do more work by yourself or increase yourself the list of dependencies by adding plugins. In the case </w:t>
       </w:r>
       <w:r>
         <w:t>of Flask, its dependencies are:</w:t>
@@ -9048,8 +9360,13 @@
           <w:numId w:val="23"/>
         </w:numPr>
       </w:pPr>
-      <w:r>
-        <w:t>Werkzeug a WSGI utility library</w:t>
+      <w:proofErr w:type="spellStart"/>
+      <w:r>
+        <w:t>Werkzeug</w:t>
+      </w:r>
+      <w:proofErr w:type="spellEnd"/>
+      <w:r>
+        <w:t xml:space="preserve"> a WSGI utility library</w:t>
       </w:r>
     </w:p>
     <w:p>
@@ -9070,7 +9387,15 @@
         <w:ind w:firstLine="360"/>
       </w:pPr>
       <w:r>
-        <w:t>WSGI is basically a protocol defined so that Python application can communicate with a web-server and thus be used as web-application outside of CGI.</w:t>
+        <w:t xml:space="preserve">WSGI is basically a protocol defined so that Python application can communicate with a </w:t>
+      </w:r>
+      <w:proofErr w:type="gramStart"/>
+      <w:r>
+        <w:t>web-server</w:t>
+      </w:r>
+      <w:proofErr w:type="gramEnd"/>
+      <w:r>
+        <w:t xml:space="preserve"> and thus be used as web-application outside of CGI.</w:t>
       </w:r>
       <w:r>
         <w:t xml:space="preserve"> [16]</w:t>
@@ -9082,14 +9407,21 @@
       <w:pPr>
         <w:pStyle w:val="Heading4"/>
       </w:pPr>
+      <w:proofErr w:type="spellStart"/>
       <w:r>
         <w:t>Werkzeug</w:t>
       </w:r>
-    </w:p>
-    <w:p/>
-    <w:p>
-      <w:r>
-        <w:t>Werkzeug is a comprehensive WSGI web application library. It began as a simple collection of various utilities for WSGI applications and has become one of the most advanced WSGI utility libraries.</w:t>
+      <w:proofErr w:type="spellEnd"/>
+    </w:p>
+    <w:p/>
+    <w:p>
+      <w:proofErr w:type="spellStart"/>
+      <w:r>
+        <w:t>Werkzeug</w:t>
+      </w:r>
+      <w:proofErr w:type="spellEnd"/>
+      <w:r>
+        <w:t xml:space="preserve"> is a comprehensive WSGI web application library. It began as a simple collection of various utilities for WSGI applications and has become one of the most advanced WSGI utility libraries.</w:t>
       </w:r>
     </w:p>
     <w:p/>
@@ -9098,7 +9430,15 @@
         <w:ind w:firstLine="720"/>
       </w:pPr>
       <w:r>
-        <w:t>Flask wraps Werkzeug, using it to handle the details of WSGI while providing more structure and patterns for defining powerful applications.</w:t>
+        <w:t xml:space="preserve">Flask wraps </w:t>
+      </w:r>
+      <w:proofErr w:type="spellStart"/>
+      <w:r>
+        <w:t>Werkzeug</w:t>
+      </w:r>
+      <w:proofErr w:type="spellEnd"/>
+      <w:r>
+        <w:t>, using it to handle the details of WSGI while providing more structure and patterns for defining powerful applications.</w:t>
       </w:r>
       <w:r>
         <w:t xml:space="preserve"> [17]</w:t>
@@ -9118,7 +9458,15 @@
     <w:p/>
     <w:p>
       <w:r>
-        <w:t>Using templates, you are able to set a basic layout for your pages and mention which element will change. This way you can define your header once and keep it consistent over all the pages of your website, and if you need to change your header, you will only have to update it in one place.</w:t>
+        <w:t xml:space="preserve">Using templates, you </w:t>
+      </w:r>
+      <w:proofErr w:type="gramStart"/>
+      <w:r>
+        <w:t>are able to</w:t>
+      </w:r>
+      <w:proofErr w:type="gramEnd"/>
+      <w:r>
+        <w:t xml:space="preserve"> set a basic layout for your pages and mention which element will change. This way you can define your header once and keep it consistent over all the pages of your website, and if you need to change your header, you will only have to update it in one place.</w:t>
       </w:r>
     </w:p>
     <w:p/>
@@ -9156,7 +9504,23 @@
         <w:ind w:firstLine="720"/>
       </w:pPr>
       <w:r>
-        <w:t xml:space="preserve">Flask was also written several years after Django and therefore learned from the Python community's reactions as the framework evolved. Jökull Sólberg wrote a </w:t>
+        <w:t xml:space="preserve">Flask was also written several years after Django and therefore learned from the Python community's reactions as the framework evolved. </w:t>
+      </w:r>
+      <w:proofErr w:type="spellStart"/>
+      <w:r>
+        <w:t>Jökull</w:t>
+      </w:r>
+      <w:proofErr w:type="spellEnd"/>
+      <w:r>
+        <w:t xml:space="preserve"> </w:t>
+      </w:r>
+      <w:proofErr w:type="spellStart"/>
+      <w:r>
+        <w:t>Sólberg</w:t>
+      </w:r>
+      <w:proofErr w:type="spellEnd"/>
+      <w:r>
+        <w:t xml:space="preserve"> wrote a </w:t>
       </w:r>
       <w:r>
         <w:lastRenderedPageBreak/>
@@ -9224,8 +9588,13 @@
           <w:numId w:val="27"/>
         </w:numPr>
       </w:pPr>
-      <w:r>
-        <w:t>Werkzeug 0.15.5</w:t>
+      <w:proofErr w:type="spellStart"/>
+      <w:r>
+        <w:t>Werkzeug</w:t>
+      </w:r>
+      <w:proofErr w:type="spellEnd"/>
+      <w:r>
+        <w:t xml:space="preserve"> 0.15.5</w:t>
       </w:r>
     </w:p>
     <w:p>
@@ -9248,8 +9617,13 @@
           <w:numId w:val="27"/>
         </w:numPr>
       </w:pPr>
-      <w:r>
-        <w:t>Conda 4.5.12</w:t>
+      <w:proofErr w:type="spellStart"/>
+      <w:r>
+        <w:t>Conda</w:t>
+      </w:r>
+      <w:proofErr w:type="spellEnd"/>
+      <w:r>
+        <w:t xml:space="preserve"> 4.5.12</w:t>
       </w:r>
     </w:p>
     <w:p>
@@ -9308,8 +9682,13 @@
           <w:numId w:val="27"/>
         </w:numPr>
       </w:pPr>
-      <w:r>
-        <w:t>FireFox Web Browser, Google Chrome</w:t>
+      <w:proofErr w:type="spellStart"/>
+      <w:r>
+        <w:t>FireFox</w:t>
+      </w:r>
+      <w:proofErr w:type="spellEnd"/>
+      <w:r>
+        <w:t xml:space="preserve"> Web Browser, Google Chrome</w:t>
       </w:r>
     </w:p>
     <w:p>
@@ -9635,7 +10014,21 @@
         <w:rPr>
           <w:color w:val="000000" w:themeColor="text1"/>
         </w:rPr>
-        <w:t>, each sprint is required to deliver a potentially shippable product increment. This means that at the end of each sprint, the team has produced a coded, tested and usable piece of software. So at the end of each sprint, a sprint review meeting is held. During this meeting, the Scrum team shows what they accomplished during the sprint. </w:t>
+        <w:t xml:space="preserve">, each sprint is required to deliver a potentially shippable product increment. This means that at the end of each sprint, the team has produced a coded, tested and usable piece of software. </w:t>
+      </w:r>
+      <w:proofErr w:type="gramStart"/>
+      <w:r>
+        <w:rPr>
+          <w:color w:val="000000" w:themeColor="text1"/>
+        </w:rPr>
+        <w:t>So</w:t>
+      </w:r>
+      <w:proofErr w:type="gramEnd"/>
+      <w:r>
+        <w:rPr>
+          <w:color w:val="000000" w:themeColor="text1"/>
+        </w:rPr>
+        <w:t xml:space="preserve"> at the end of each sprint, a sprint review meeting is held. During this meeting, the Scrum team shows what they accomplished during the sprint. </w:t>
       </w:r>
     </w:p>
     <w:p/>
@@ -9670,7 +10063,7 @@
       <w:pPr>
         <w:pStyle w:val="Heading4"/>
       </w:pPr>
-      <w:bookmarkStart w:id="22" w:name="_Toc217108191"/>
+      <w:bookmarkStart w:id="21" w:name="_Toc217108191"/>
       <w:r>
         <w:t>Release Product</w:t>
       </w:r>
@@ -9778,7 +10171,7 @@
         <w:lastRenderedPageBreak/>
         <w:t>Proposed Model Design</w:t>
       </w:r>
-      <w:bookmarkEnd w:id="22"/>
+      <w:bookmarkEnd w:id="21"/>
     </w:p>
     <w:p>
       <w:r>
@@ -9924,7 +10317,7 @@
       <w:r>
         <w:t xml:space="preserve"> Application Flowchart</w:t>
       </w:r>
-      <w:bookmarkStart w:id="23" w:name="_Toc377235214"/>
+      <w:bookmarkStart w:id="22" w:name="_Toc377235214"/>
     </w:p>
     <w:p>
       <w:pPr>
@@ -10013,7 +10406,7 @@
       <w:r>
         <w:t>IMPLMENTATION</w:t>
       </w:r>
-      <w:bookmarkEnd w:id="23"/>
+      <w:bookmarkEnd w:id="22"/>
     </w:p>
     <w:p/>
     <w:p>
@@ -10626,45 +11019,96 @@
       <w:pPr>
         <w:pStyle w:val="Heading2"/>
       </w:pPr>
-      <w:bookmarkStart w:id="24" w:name="_Toc377235219"/>
+      <w:bookmarkStart w:id="23" w:name="_Toc377235219"/>
       <w:r>
         <w:t>RESULTS AND DISCUSSIONS</w:t>
       </w:r>
+      <w:bookmarkEnd w:id="23"/>
+    </w:p>
+    <w:p/>
+    <w:p>
+      <w:pPr>
+        <w:pStyle w:val="Caption"/>
+        <w:rPr>
+          <w:b/>
+        </w:rPr>
+      </w:pPr>
+    </w:p>
+    <w:p/>
+    <w:p>
+      <w:pPr>
+        <w:pStyle w:val="Heading3"/>
+        <w:numPr>
+          <w:ilvl w:val="0"/>
+          <w:numId w:val="0"/>
+        </w:numPr>
+      </w:pPr>
+      <w:r>
+        <w:t>Results</w:t>
+      </w:r>
+    </w:p>
+    <w:p/>
+    <w:p/>
+    <w:p/>
+    <w:p/>
+    <w:p>
+      <w:pPr>
+        <w:pStyle w:val="Heading3"/>
+        <w:numPr>
+          <w:ilvl w:val="0"/>
+          <w:numId w:val="0"/>
+        </w:numPr>
+      </w:pPr>
+      <w:r>
+        <w:t>Discussion</w:t>
+      </w:r>
+      <w:bookmarkStart w:id="24" w:name="_GoBack"/>
       <w:bookmarkEnd w:id="24"/>
     </w:p>
     <w:p/>
-    <w:p>
-      <w:pPr>
-        <w:pStyle w:val="Caption"/>
-        <w:rPr>
-          <w:b/>
-        </w:rPr>
-      </w:pPr>
-    </w:p>
-    <w:p/>
-    <w:p>
-      <w:pPr>
-        <w:pStyle w:val="Heading3"/>
-        <w:ind w:hanging="864"/>
-      </w:pPr>
-      <w:r>
-        <w:t>Results</w:t>
-      </w:r>
-    </w:p>
-    <w:p/>
-    <w:p/>
-    <w:p/>
-    <w:p/>
-    <w:p>
-      <w:pPr>
-        <w:pStyle w:val="Heading3"/>
-        <w:ind w:hanging="864"/>
-      </w:pPr>
-      <w:r>
-        <w:t>Discussion</w:t>
-      </w:r>
-    </w:p>
-    <w:p/>
+    <w:p/>
+    <w:p>
+      <w:r>
+        <w:t xml:space="preserve">Properly classifying and storing files on a computer, security issues and finding and retrieving files </w:t>
+      </w:r>
+      <w:proofErr w:type="gramStart"/>
+      <w:r>
+        <w:t>in particular are</w:t>
+      </w:r>
+      <w:proofErr w:type="gramEnd"/>
+      <w:r>
+        <w:t xml:space="preserve"> very important, especially in organizations and individuals. Therefore, we aim to solve this problem in classifying files in the database </w:t>
+      </w:r>
+      <w:proofErr w:type="gramStart"/>
+      <w:r>
+        <w:t>and also</w:t>
+      </w:r>
+      <w:proofErr w:type="gramEnd"/>
+      <w:r>
+        <w:t xml:space="preserve"> help with cloud services so that all files are well protected and easily accessible from anywhere via the Internet. Gives the ability to upload project files All files are managed by extension and headers by applying cloud and machine learning algorithms and search techniques with a single click. It also provides a service for downloading files to local storage</w:t>
+      </w:r>
+      <w:r>
+        <w:t>.</w:t>
+      </w:r>
+    </w:p>
+    <w:p/>
+    <w:p>
+      <w:r>
+        <w:t>Since the cloud has a major impact on the IT world, we decided to take these services to classify files and documents, making them simple and straightforward. The file system stores files and takes a lot of time to manually manage the data. This app automatically generates named folders and manages all the files that make it easy to find and move data.</w:t>
+      </w:r>
+    </w:p>
+    <w:p>
+      <w:r>
+        <w:lastRenderedPageBreak/>
+        <w:t>We work on the SAAS model of cloud computing. There are 3 types of service models: SAAS, PAAS and IAAS. The user uses the app and uploads a file or document. It is processed using file classification methods and then converted to a Docker file and then an image is created, which then passes into the container in the cloud. Upload</w:t>
+      </w:r>
+      <w:r>
+        <w:t xml:space="preserve"> t</w:t>
+      </w:r>
+      <w:r>
+        <w:t>he project benefits across multiple platforms, making it accessible to the entire world, to an organization or individual, and all structured data is managed and retrieved quickly with the click of a button.</w:t>
+      </w:r>
+    </w:p>
     <w:p/>
     <w:p>
       <w:pPr>
@@ -10677,9 +11121,6 @@
         </w:sectPr>
       </w:pPr>
     </w:p>
-    <w:p/>
-    <w:p/>
-    <w:p/>
     <w:p>
       <w:pPr>
         <w:pStyle w:val="Heading1"/>
@@ -10817,7 +11258,55 @@
           <w:sz w:val="24"/>
           <w:szCs w:val="24"/>
         </w:rPr>
-        <w:t>Athens Cyber Park Paggaious &amp; 1 Aggistis st. Athens, “Document Classification” (2018)</w:t>
+        <w:t xml:space="preserve">Athens Cyber Park </w:t>
+      </w:r>
+      <w:proofErr w:type="spellStart"/>
+      <w:r>
+        <w:rPr>
+          <w:sz w:val="24"/>
+          <w:szCs w:val="24"/>
+        </w:rPr>
+        <w:t>Paggaious</w:t>
+      </w:r>
+      <w:proofErr w:type="spellEnd"/>
+      <w:r>
+        <w:rPr>
+          <w:sz w:val="24"/>
+          <w:szCs w:val="24"/>
+        </w:rPr>
+        <w:t xml:space="preserve"> &amp; 1 </w:t>
+      </w:r>
+      <w:proofErr w:type="spellStart"/>
+      <w:r>
+        <w:rPr>
+          <w:sz w:val="24"/>
+          <w:szCs w:val="24"/>
+        </w:rPr>
+        <w:t>Aggistis</w:t>
+      </w:r>
+      <w:proofErr w:type="spellEnd"/>
+      <w:r>
+        <w:rPr>
+          <w:sz w:val="24"/>
+          <w:szCs w:val="24"/>
+        </w:rPr>
+        <w:t xml:space="preserve"> </w:t>
+      </w:r>
+      <w:proofErr w:type="spellStart"/>
+      <w:r>
+        <w:rPr>
+          <w:sz w:val="24"/>
+          <w:szCs w:val="24"/>
+        </w:rPr>
+        <w:t>st.</w:t>
+      </w:r>
+      <w:proofErr w:type="spellEnd"/>
+      <w:r>
+        <w:rPr>
+          <w:sz w:val="24"/>
+          <w:szCs w:val="24"/>
+        </w:rPr>
+        <w:t xml:space="preserve"> Athens, “Document Classification” (2018)</w:t>
       </w:r>
       <w:r>
         <w:rPr>
@@ -10868,8 +11357,20 @@
           <w:szCs w:val="24"/>
           <w:shd w:val="clear" w:color="auto" w:fill="FFFFFF"/>
         </w:rPr>
-        <w:t>T. Grence</w:t>
-      </w:r>
+        <w:t xml:space="preserve">T. </w:t>
+      </w:r>
+      <w:proofErr w:type="spellStart"/>
+      <w:r>
+        <w:rPr>
+          <w:rStyle w:val="author"/>
+          <w:color w:val="1C1D1E"/>
+          <w:sz w:val="24"/>
+          <w:szCs w:val="24"/>
+          <w:shd w:val="clear" w:color="auto" w:fill="FFFFFF"/>
+        </w:rPr>
+        <w:t>Grence</w:t>
+      </w:r>
+      <w:proofErr w:type="spellEnd"/>
       <w:r>
         <w:rPr>
           <w:color w:val="1C1D1E"/>
@@ -10960,7 +11461,15 @@
         </w:rPr>
       </w:pPr>
       <w:r>
-        <w:t>M. Rajendra Parsad, “</w:t>
+        <w:t xml:space="preserve">M. Rajendra </w:t>
+      </w:r>
+      <w:proofErr w:type="spellStart"/>
+      <w:r>
+        <w:t>Parsad</w:t>
+      </w:r>
+      <w:proofErr w:type="spellEnd"/>
+      <w:r>
+        <w:t>, “</w:t>
       </w:r>
       <w:r>
         <w:rPr>
@@ -11237,13 +11746,23 @@
           <w:szCs w:val="24"/>
         </w:rPr>
       </w:pPr>
+      <w:proofErr w:type="spellStart"/>
       <w:r>
         <w:rPr>
           <w:sz w:val="24"/>
           <w:szCs w:val="24"/>
           <w:shd w:val="clear" w:color="auto" w:fill="FFFFFF"/>
         </w:rPr>
-        <w:t>Adari Girish Kumar, “</w:t>
+        <w:t>Adari</w:t>
+      </w:r>
+      <w:proofErr w:type="spellEnd"/>
+      <w:r>
+        <w:rPr>
+          <w:sz w:val="24"/>
+          <w:szCs w:val="24"/>
+          <w:shd w:val="clear" w:color="auto" w:fill="FFFFFF"/>
+        </w:rPr>
+        <w:t xml:space="preserve"> Girish Kumar, “</w:t>
       </w:r>
       <w:r>
         <w:rPr>
@@ -11373,7 +11892,23 @@
           <w:bCs/>
           <w:color w:val="292929"/>
         </w:rPr>
-        <w:t xml:space="preserve"> IEEE International Conference on Ubi-Media Computing.</w:t>
+        <w:t xml:space="preserve"> IEEE International Conference on </w:t>
+      </w:r>
+      <w:proofErr w:type="spellStart"/>
+      <w:r>
+        <w:rPr>
+          <w:bCs/>
+          <w:color w:val="292929"/>
+        </w:rPr>
+        <w:t>Ubi</w:t>
+      </w:r>
+      <w:proofErr w:type="spellEnd"/>
+      <w:r>
+        <w:rPr>
+          <w:bCs/>
+          <w:color w:val="292929"/>
+        </w:rPr>
+        <w:t>-Media Computing.</w:t>
       </w:r>
     </w:p>
     <w:p>
@@ -11385,6 +11920,7 @@
         </w:numPr>
         <w:spacing w:line="480" w:lineRule="auto"/>
       </w:pPr>
+      <w:proofErr w:type="spellStart"/>
       <w:r>
         <w:rPr>
           <w:color w:val="333333"/>
@@ -11392,7 +11928,34 @@
           <w:shd w:val="clear" w:color="auto" w:fill="FCFCFC"/>
         </w:rPr>
         <w:lastRenderedPageBreak/>
-        <w:t>Kohana M., Sakaji H., Kobayashi A., Okamoto S. (2019) “File Assignment Control for a Web System of Contents Categorization”, vol 11610, June 21, 2019.</w:t>
+        <w:t>Kohana</w:t>
+      </w:r>
+      <w:proofErr w:type="spellEnd"/>
+      <w:r>
+        <w:rPr>
+          <w:color w:val="333333"/>
+          <w:spacing w:val="4"/>
+          <w:shd w:val="clear" w:color="auto" w:fill="FCFCFC"/>
+        </w:rPr>
+        <w:t xml:space="preserve"> M., </w:t>
+      </w:r>
+      <w:proofErr w:type="spellStart"/>
+      <w:r>
+        <w:rPr>
+          <w:color w:val="333333"/>
+          <w:spacing w:val="4"/>
+          <w:shd w:val="clear" w:color="auto" w:fill="FCFCFC"/>
+        </w:rPr>
+        <w:t>Sakaji</w:t>
+      </w:r>
+      <w:proofErr w:type="spellEnd"/>
+      <w:r>
+        <w:rPr>
+          <w:color w:val="333333"/>
+          <w:spacing w:val="4"/>
+          <w:shd w:val="clear" w:color="auto" w:fill="FCFCFC"/>
+        </w:rPr>
+        <w:t xml:space="preserve"> H., Kobayashi A., Okamoto S. (2019) “File Assignment Control for a Web System of Contents Categorization”, vol 11610, June 21, 2019.</w:t>
       </w:r>
     </w:p>
     <w:p>
@@ -11412,7 +11975,35 @@
         <w:rPr>
           <w:color w:val="333333"/>
         </w:rPr>
-        <w:t>Kester, Harold M., Hegli, Ronald B., Dimm, John Ross, Anderson, Mark Richard “</w:t>
+        <w:t xml:space="preserve">Kester, Harold M., </w:t>
+      </w:r>
+      <w:proofErr w:type="spellStart"/>
+      <w:r>
+        <w:rPr>
+          <w:color w:val="333333"/>
+        </w:rPr>
+        <w:t>Hegli</w:t>
+      </w:r>
+      <w:proofErr w:type="spellEnd"/>
+      <w:r>
+        <w:rPr>
+          <w:color w:val="333333"/>
+        </w:rPr>
+        <w:t xml:space="preserve">, Ronald B., </w:t>
+      </w:r>
+      <w:proofErr w:type="spellStart"/>
+      <w:r>
+        <w:rPr>
+          <w:color w:val="333333"/>
+        </w:rPr>
+        <w:t>Dimm</w:t>
+      </w:r>
+      <w:proofErr w:type="spellEnd"/>
+      <w:r>
+        <w:rPr>
+          <w:color w:val="333333"/>
+        </w:rPr>
+        <w:t>, John Ross, Anderson, Mark Richard “</w:t>
       </w:r>
       <w:r>
         <w:rPr>
@@ -11489,20 +12080,70 @@
         <w:rPr>
           <w:iCs/>
         </w:rPr>
-        <w:t>Thomas Pisello, David Crossmier, Paul Ashton, “</w:t>
-      </w:r>
+        <w:t xml:space="preserve">Thomas </w:t>
+      </w:r>
+      <w:proofErr w:type="spellStart"/>
       <w:r>
         <w:rPr>
           <w:iCs/>
         </w:rPr>
-        <w:t xml:space="preserve">Network Management System having Virtual Catalog Overview of files distributive stored across Network Domain </w:t>
-      </w:r>
+        <w:t>Pisello</w:t>
+      </w:r>
+      <w:proofErr w:type="spellEnd"/>
       <w:r>
         <w:rPr>
           <w:iCs/>
         </w:rPr>
+        <w:t xml:space="preserve">, David </w:t>
+      </w:r>
+      <w:proofErr w:type="spellStart"/>
+      <w:r>
+        <w:rPr>
+          <w:iCs/>
+        </w:rPr>
+        <w:t>Crossmier</w:t>
+      </w:r>
+      <w:proofErr w:type="spellEnd"/>
+      <w:r>
+        <w:rPr>
+          <w:iCs/>
+        </w:rPr>
+        <w:t>, Paul Ashton, “</w:t>
+      </w:r>
+      <w:r>
+        <w:rPr>
+          <w:iCs/>
+        </w:rPr>
+        <w:t xml:space="preserve">Network Management System having Virtual </w:t>
+      </w:r>
+      <w:proofErr w:type="spellStart"/>
+      <w:r>
+        <w:rPr>
+          <w:iCs/>
+        </w:rPr>
+        <w:t>Catalog</w:t>
+      </w:r>
+      <w:proofErr w:type="spellEnd"/>
+      <w:r>
+        <w:rPr>
+          <w:iCs/>
+        </w:rPr>
+        <w:t xml:space="preserve"> Overview of files distributive stored across Network </w:t>
+      </w:r>
+      <w:proofErr w:type="gramStart"/>
+      <w:r>
+        <w:rPr>
+          <w:iCs/>
+        </w:rPr>
+        <w:t xml:space="preserve">Domain </w:t>
+      </w:r>
+      <w:r>
+        <w:rPr>
+          <w:iCs/>
+        </w:rPr>
         <w:t>”</w:t>
       </w:r>
+      <w:proofErr w:type="gramEnd"/>
       <w:r>
         <w:rPr>
           <w:iCs/>
@@ -11522,7 +12163,21 @@
         <w:rPr>
           <w:iCs/>
         </w:rPr>
-        <w:t xml:space="preserve">[15] David Maxwell Cannon, Howard Newton Martin, “Storage Management System  with File Aggregation and Space reclamation within aggregated files”, Oct 29, 2003.  </w:t>
+        <w:t xml:space="preserve">[15] David Maxwell Cannon, Howard Newton Martin, “Storage Management </w:t>
+      </w:r>
+      <w:proofErr w:type="gramStart"/>
+      <w:r>
+        <w:rPr>
+          <w:iCs/>
+        </w:rPr>
+        <w:t>System  with</w:t>
+      </w:r>
+      <w:proofErr w:type="gramEnd"/>
+      <w:r>
+        <w:rPr>
+          <w:iCs/>
+        </w:rPr>
+        <w:t xml:space="preserve"> File Aggregation and Space reclamation within aggregated files”, Oct 29, 2003.  </w:t>
       </w:r>
     </w:p>
     <w:p>
@@ -11542,11 +12197,19 @@
         </w:rPr>
         <w:t xml:space="preserve"> </w:t>
       </w:r>
+      <w:proofErr w:type="spellStart"/>
       <w:r>
         <w:rPr>
           <w:iCs/>
         </w:rPr>
-        <w:t xml:space="preserve">Parwiz, “Flask Web Development”, May 21, 2020. Available online at: </w:t>
+        <w:t>Parwiz</w:t>
+      </w:r>
+      <w:proofErr w:type="spellEnd"/>
+      <w:r>
+        <w:rPr>
+          <w:iCs/>
+        </w:rPr>
+        <w:t xml:space="preserve">, “Flask Web Development”, May 21, 2020. Available online at: </w:t>
       </w:r>
       <w:hyperlink r:id="rId50" w:history="1">
         <w:r>
@@ -11571,10 +12234,23 @@
         </w:rPr>
       </w:pPr>
       <w:r>
-        <w:t>[17] Armin Ronacher, “</w:t>
-      </w:r>
-      <w:r>
-        <w:t xml:space="preserve">Werkzueg”, 2015. Available online at: </w:t>
+        <w:t xml:space="preserve">[17] Armin </w:t>
+      </w:r>
+      <w:proofErr w:type="spellStart"/>
+      <w:r>
+        <w:t>Ronacher</w:t>
+      </w:r>
+      <w:proofErr w:type="spellEnd"/>
+      <w:r>
+        <w:t>, “</w:t>
+      </w:r>
+      <w:proofErr w:type="spellStart"/>
+      <w:r>
+        <w:t>Werkzueg</w:t>
+      </w:r>
+      <w:proofErr w:type="spellEnd"/>
+      <w:r>
+        <w:t xml:space="preserve">”, 2015. Available online at: </w:t>
       </w:r>
       <w:hyperlink r:id="rId51" w:history="1">
         <w:r>
@@ -11956,7 +12632,7 @@
 </file>
 
 <file path=word/endnotes.xml><?xml version="1.0" encoding="utf-8"?>
-<w:endnotes xmlns:wpc="http://schemas.microsoft.com/office/word/2010/wordprocessingCanvas" xmlns:cx="http://schemas.microsoft.com/office/drawing/2014/chartex" xmlns:cx1="http://schemas.microsoft.com/office/drawing/2015/9/8/chartex" xmlns:mc="http://schemas.openxmlformats.org/markup-compatibility/2006" xmlns:o="urn:schemas-microsoft-com:office:office" xmlns:r="http://schemas.openxmlformats.org/officeDocument/2006/relationships" xmlns:m="http://schemas.openxmlformats.org/officeDocument/2006/math" xmlns:v="urn:schemas-microsoft-com:vml" xmlns:wp14="http://schemas.microsoft.com/office/word/2010/wordprocessingDrawing" xmlns:wp="http://schemas.openxmlformats.org/drawingml/2006/wordprocessingDrawing" xmlns:w10="urn:schemas-microsoft-com:office:word" xmlns:w="http://schemas.openxmlformats.org/wordprocessingml/2006/main" xmlns:w14="http://schemas.microsoft.com/office/word/2010/wordml" xmlns:w15="http://schemas.microsoft.com/office/word/2012/wordml" xmlns:w16se="http://schemas.microsoft.com/office/word/2015/wordml/symex" xmlns:wpg="http://schemas.microsoft.com/office/word/2010/wordprocessingGroup" xmlns:wpi="http://schemas.microsoft.com/office/word/2010/wordprocessingInk" xmlns:wne="http://schemas.microsoft.com/office/word/2006/wordml" xmlns:wps="http://schemas.microsoft.com/office/word/2010/wordprocessingShape" mc:Ignorable="w14 w15 w16se wp14">
+<w:endnotes xmlns:wpc="http://schemas.microsoft.com/office/word/2010/wordprocessingCanvas" xmlns:cx="http://schemas.microsoft.com/office/drawing/2014/chartex" xmlns:cx1="http://schemas.microsoft.com/office/drawing/2015/9/8/chartex" xmlns:cx2="http://schemas.microsoft.com/office/drawing/2015/10/21/chartex" xmlns:cx3="http://schemas.microsoft.com/office/drawing/2016/5/9/chartex" xmlns:cx4="http://schemas.microsoft.com/office/drawing/2016/5/10/chartex" xmlns:cx5="http://schemas.microsoft.com/office/drawing/2016/5/11/chartex" xmlns:cx6="http://schemas.microsoft.com/office/drawing/2016/5/12/chartex" xmlns:cx7="http://schemas.microsoft.com/office/drawing/2016/5/13/chartex" xmlns:cx8="http://schemas.microsoft.com/office/drawing/2016/5/14/chartex" xmlns:mc="http://schemas.openxmlformats.org/markup-compatibility/2006" xmlns:aink="http://schemas.microsoft.com/office/drawing/2016/ink" xmlns:am3d="http://schemas.microsoft.com/office/drawing/2017/model3d" xmlns:o="urn:schemas-microsoft-com:office:office" xmlns:r="http://schemas.openxmlformats.org/officeDocument/2006/relationships" xmlns:m="http://schemas.openxmlformats.org/officeDocument/2006/math" xmlns:v="urn:schemas-microsoft-com:vml" xmlns:wp14="http://schemas.microsoft.com/office/word/2010/wordprocessingDrawing" xmlns:wp="http://schemas.openxmlformats.org/drawingml/2006/wordprocessingDrawing" xmlns:w10="urn:schemas-microsoft-com:office:word" xmlns:w="http://schemas.openxmlformats.org/wordprocessingml/2006/main" xmlns:w14="http://schemas.microsoft.com/office/word/2010/wordml" xmlns:w15="http://schemas.microsoft.com/office/word/2012/wordml" xmlns:w16cid="http://schemas.microsoft.com/office/word/2016/wordml/cid" xmlns:w16se="http://schemas.microsoft.com/office/word/2015/wordml/symex" xmlns:wpg="http://schemas.microsoft.com/office/word/2010/wordprocessingGroup" xmlns:wpi="http://schemas.microsoft.com/office/word/2010/wordprocessingInk" xmlns:wne="http://schemas.microsoft.com/office/word/2006/wordml" xmlns:wps="http://schemas.microsoft.com/office/word/2010/wordprocessingShape" mc:Ignorable="w14 w15 w16se w16cid wp14">
   <w:endnote w:type="separator" w:id="-1">
     <w:p>
       <w:r>
@@ -11979,7 +12655,7 @@
 </file>
 
 <file path=word/footnotes.xml><?xml version="1.0" encoding="utf-8"?>
-<w:footnotes xmlns:wpc="http://schemas.microsoft.com/office/word/2010/wordprocessingCanvas" xmlns:cx="http://schemas.microsoft.com/office/drawing/2014/chartex" xmlns:cx1="http://schemas.microsoft.com/office/drawing/2015/9/8/chartex" xmlns:mc="http://schemas.openxmlformats.org/markup-compatibility/2006" xmlns:o="urn:schemas-microsoft-com:office:office" xmlns:r="http://schemas.openxmlformats.org/officeDocument/2006/relationships" xmlns:m="http://schemas.openxmlformats.org/officeDocument/2006/math" xmlns:v="urn:schemas-microsoft-com:vml" xmlns:wp14="http://schemas.microsoft.com/office/word/2010/wordprocessingDrawing" xmlns:wp="http://schemas.openxmlformats.org/drawingml/2006/wordprocessingDrawing" xmlns:w10="urn:schemas-microsoft-com:office:word" xmlns:w="http://schemas.openxmlformats.org/wordprocessingml/2006/main" xmlns:w14="http://schemas.microsoft.com/office/word/2010/wordml" xmlns:w15="http://schemas.microsoft.com/office/word/2012/wordml" xmlns:w16se="http://schemas.microsoft.com/office/word/2015/wordml/symex" xmlns:wpg="http://schemas.microsoft.com/office/word/2010/wordprocessingGroup" xmlns:wpi="http://schemas.microsoft.com/office/word/2010/wordprocessingInk" xmlns:wne="http://schemas.microsoft.com/office/word/2006/wordml" xmlns:wps="http://schemas.microsoft.com/office/word/2010/wordprocessingShape" mc:Ignorable="w14 w15 w16se wp14">
+<w:footnotes xmlns:wpc="http://schemas.microsoft.com/office/word/2010/wordprocessingCanvas" xmlns:cx="http://schemas.microsoft.com/office/drawing/2014/chartex" xmlns:cx1="http://schemas.microsoft.com/office/drawing/2015/9/8/chartex" xmlns:cx2="http://schemas.microsoft.com/office/drawing/2015/10/21/chartex" xmlns:cx3="http://schemas.microsoft.com/office/drawing/2016/5/9/chartex" xmlns:cx4="http://schemas.microsoft.com/office/drawing/2016/5/10/chartex" xmlns:cx5="http://schemas.microsoft.com/office/drawing/2016/5/11/chartex" xmlns:cx6="http://schemas.microsoft.com/office/drawing/2016/5/12/chartex" xmlns:cx7="http://schemas.microsoft.com/office/drawing/2016/5/13/chartex" xmlns:cx8="http://schemas.microsoft.com/office/drawing/2016/5/14/chartex" xmlns:mc="http://schemas.openxmlformats.org/markup-compatibility/2006" xmlns:aink="http://schemas.microsoft.com/office/drawing/2016/ink" xmlns:am3d="http://schemas.microsoft.com/office/drawing/2017/model3d" xmlns:o="urn:schemas-microsoft-com:office:office" xmlns:r="http://schemas.openxmlformats.org/officeDocument/2006/relationships" xmlns:m="http://schemas.openxmlformats.org/officeDocument/2006/math" xmlns:v="urn:schemas-microsoft-com:vml" xmlns:wp14="http://schemas.microsoft.com/office/word/2010/wordprocessingDrawing" xmlns:wp="http://schemas.openxmlformats.org/drawingml/2006/wordprocessingDrawing" xmlns:w10="urn:schemas-microsoft-com:office:word" xmlns:w="http://schemas.openxmlformats.org/wordprocessingml/2006/main" xmlns:w14="http://schemas.microsoft.com/office/word/2010/wordml" xmlns:w15="http://schemas.microsoft.com/office/word/2012/wordml" xmlns:w16cid="http://schemas.microsoft.com/office/word/2016/wordml/cid" xmlns:w16se="http://schemas.microsoft.com/office/word/2015/wordml/symex" xmlns:wpg="http://schemas.microsoft.com/office/word/2010/wordprocessingGroup" xmlns:wpi="http://schemas.microsoft.com/office/word/2010/wordprocessingInk" xmlns:wne="http://schemas.microsoft.com/office/word/2006/wordml" xmlns:wps="http://schemas.microsoft.com/office/word/2010/wordprocessingShape" mc:Ignorable="w14 w15 w16se w16cid wp14">
   <w:footnote w:type="separator" w:id="-1">
     <w:p>
       <w:r>
@@ -12002,21 +12678,21 @@
 </file>
 
 <file path=word/header1.xml><?xml version="1.0" encoding="utf-8"?>
-<w:hdr xmlns:wpc="http://schemas.microsoft.com/office/word/2010/wordprocessingCanvas" xmlns:cx="http://schemas.microsoft.com/office/drawing/2014/chartex" xmlns:cx1="http://schemas.microsoft.com/office/drawing/2015/9/8/chartex" xmlns:mc="http://schemas.openxmlformats.org/markup-compatibility/2006" xmlns:o="urn:schemas-microsoft-com:office:office" xmlns:r="http://schemas.openxmlformats.org/officeDocument/2006/relationships" xmlns:m="http://schemas.openxmlformats.org/officeDocument/2006/math" xmlns:v="urn:schemas-microsoft-com:vml" xmlns:wp14="http://schemas.microsoft.com/office/word/2010/wordprocessingDrawing" xmlns:wp="http://schemas.openxmlformats.org/drawingml/2006/wordprocessingDrawing" xmlns:w10="urn:schemas-microsoft-com:office:word" xmlns:w="http://schemas.openxmlformats.org/wordprocessingml/2006/main" xmlns:w14="http://schemas.microsoft.com/office/word/2010/wordml" xmlns:w15="http://schemas.microsoft.com/office/word/2012/wordml" xmlns:w16se="http://schemas.microsoft.com/office/word/2015/wordml/symex" xmlns:wpg="http://schemas.microsoft.com/office/word/2010/wordprocessingGroup" xmlns:wpi="http://schemas.microsoft.com/office/word/2010/wordprocessingInk" xmlns:wne="http://schemas.microsoft.com/office/word/2006/wordml" xmlns:wps="http://schemas.microsoft.com/office/word/2010/wordprocessingShape" mc:Ignorable="w14 w15 w16se wp14">
+<w:hdr xmlns:wpc="http://schemas.microsoft.com/office/word/2010/wordprocessingCanvas" xmlns:cx="http://schemas.microsoft.com/office/drawing/2014/chartex" xmlns:cx1="http://schemas.microsoft.com/office/drawing/2015/9/8/chartex" xmlns:cx2="http://schemas.microsoft.com/office/drawing/2015/10/21/chartex" xmlns:cx3="http://schemas.microsoft.com/office/drawing/2016/5/9/chartex" xmlns:cx4="http://schemas.microsoft.com/office/drawing/2016/5/10/chartex" xmlns:cx5="http://schemas.microsoft.com/office/drawing/2016/5/11/chartex" xmlns:cx6="http://schemas.microsoft.com/office/drawing/2016/5/12/chartex" xmlns:cx7="http://schemas.microsoft.com/office/drawing/2016/5/13/chartex" xmlns:cx8="http://schemas.microsoft.com/office/drawing/2016/5/14/chartex" xmlns:mc="http://schemas.openxmlformats.org/markup-compatibility/2006" xmlns:aink="http://schemas.microsoft.com/office/drawing/2016/ink" xmlns:am3d="http://schemas.microsoft.com/office/drawing/2017/model3d" xmlns:o="urn:schemas-microsoft-com:office:office" xmlns:r="http://schemas.openxmlformats.org/officeDocument/2006/relationships" xmlns:m="http://schemas.openxmlformats.org/officeDocument/2006/math" xmlns:v="urn:schemas-microsoft-com:vml" xmlns:wp14="http://schemas.microsoft.com/office/word/2010/wordprocessingDrawing" xmlns:wp="http://schemas.openxmlformats.org/drawingml/2006/wordprocessingDrawing" xmlns:w10="urn:schemas-microsoft-com:office:word" xmlns:w="http://schemas.openxmlformats.org/wordprocessingml/2006/main" xmlns:w14="http://schemas.microsoft.com/office/word/2010/wordml" xmlns:w15="http://schemas.microsoft.com/office/word/2012/wordml" xmlns:w16cid="http://schemas.microsoft.com/office/word/2016/wordml/cid" xmlns:w16se="http://schemas.microsoft.com/office/word/2015/wordml/symex" xmlns:wpg="http://schemas.microsoft.com/office/word/2010/wordprocessingGroup" xmlns:wpi="http://schemas.microsoft.com/office/word/2010/wordprocessingInk" xmlns:wne="http://schemas.microsoft.com/office/word/2006/wordml" xmlns:wps="http://schemas.microsoft.com/office/word/2010/wordprocessingShape" mc:Ignorable="w14 w15 w16se w16cid wp14">
   <w:p/>
   <w:p/>
 </w:hdr>
 </file>
 
 <file path=word/header10.xml><?xml version="1.0" encoding="utf-8"?>
-<w:hdr xmlns:wpc="http://schemas.microsoft.com/office/word/2010/wordprocessingCanvas" xmlns:cx="http://schemas.microsoft.com/office/drawing/2014/chartex" xmlns:cx1="http://schemas.microsoft.com/office/drawing/2015/9/8/chartex" xmlns:mc="http://schemas.openxmlformats.org/markup-compatibility/2006" xmlns:o="urn:schemas-microsoft-com:office:office" xmlns:r="http://schemas.openxmlformats.org/officeDocument/2006/relationships" xmlns:m="http://schemas.openxmlformats.org/officeDocument/2006/math" xmlns:v="urn:schemas-microsoft-com:vml" xmlns:wp14="http://schemas.microsoft.com/office/word/2010/wordprocessingDrawing" xmlns:wp="http://schemas.openxmlformats.org/drawingml/2006/wordprocessingDrawing" xmlns:w10="urn:schemas-microsoft-com:office:word" xmlns:w="http://schemas.openxmlformats.org/wordprocessingml/2006/main" xmlns:w14="http://schemas.microsoft.com/office/word/2010/wordml" xmlns:w15="http://schemas.microsoft.com/office/word/2012/wordml" xmlns:w16se="http://schemas.microsoft.com/office/word/2015/wordml/symex" xmlns:wpg="http://schemas.microsoft.com/office/word/2010/wordprocessingGroup" xmlns:wpi="http://schemas.microsoft.com/office/word/2010/wordprocessingInk" xmlns:wne="http://schemas.microsoft.com/office/word/2006/wordml" xmlns:wps="http://schemas.microsoft.com/office/word/2010/wordprocessingShape" mc:Ignorable="w14 w15 w16se wp14">
+<w:hdr xmlns:wpc="http://schemas.microsoft.com/office/word/2010/wordprocessingCanvas" xmlns:cx="http://schemas.microsoft.com/office/drawing/2014/chartex" xmlns:cx1="http://schemas.microsoft.com/office/drawing/2015/9/8/chartex" xmlns:cx2="http://schemas.microsoft.com/office/drawing/2015/10/21/chartex" xmlns:cx3="http://schemas.microsoft.com/office/drawing/2016/5/9/chartex" xmlns:cx4="http://schemas.microsoft.com/office/drawing/2016/5/10/chartex" xmlns:cx5="http://schemas.microsoft.com/office/drawing/2016/5/11/chartex" xmlns:cx6="http://schemas.microsoft.com/office/drawing/2016/5/12/chartex" xmlns:cx7="http://schemas.microsoft.com/office/drawing/2016/5/13/chartex" xmlns:cx8="http://schemas.microsoft.com/office/drawing/2016/5/14/chartex" xmlns:mc="http://schemas.openxmlformats.org/markup-compatibility/2006" xmlns:aink="http://schemas.microsoft.com/office/drawing/2016/ink" xmlns:am3d="http://schemas.microsoft.com/office/drawing/2017/model3d" xmlns:o="urn:schemas-microsoft-com:office:office" xmlns:r="http://schemas.openxmlformats.org/officeDocument/2006/relationships" xmlns:m="http://schemas.openxmlformats.org/officeDocument/2006/math" xmlns:v="urn:schemas-microsoft-com:vml" xmlns:wp14="http://schemas.microsoft.com/office/word/2010/wordprocessingDrawing" xmlns:wp="http://schemas.openxmlformats.org/drawingml/2006/wordprocessingDrawing" xmlns:w10="urn:schemas-microsoft-com:office:word" xmlns:w="http://schemas.openxmlformats.org/wordprocessingml/2006/main" xmlns:w14="http://schemas.microsoft.com/office/word/2010/wordml" xmlns:w15="http://schemas.microsoft.com/office/word/2012/wordml" xmlns:w16cid="http://schemas.microsoft.com/office/word/2016/wordml/cid" xmlns:w16se="http://schemas.microsoft.com/office/word/2015/wordml/symex" xmlns:wpg="http://schemas.microsoft.com/office/word/2010/wordprocessingGroup" xmlns:wpi="http://schemas.microsoft.com/office/word/2010/wordprocessingInk" xmlns:wne="http://schemas.microsoft.com/office/word/2006/wordml" xmlns:wps="http://schemas.microsoft.com/office/word/2010/wordprocessingShape" mc:Ignorable="w14 w15 w16se w16cid wp14">
   <w:p/>
   <w:p/>
 </w:hdr>
 </file>
 
 <file path=word/header11.xml><?xml version="1.0" encoding="utf-8"?>
-<w:hdr xmlns:wpc="http://schemas.microsoft.com/office/word/2010/wordprocessingCanvas" xmlns:cx="http://schemas.microsoft.com/office/drawing/2014/chartex" xmlns:cx1="http://schemas.microsoft.com/office/drawing/2015/9/8/chartex" xmlns:mc="http://schemas.openxmlformats.org/markup-compatibility/2006" xmlns:o="urn:schemas-microsoft-com:office:office" xmlns:r="http://schemas.openxmlformats.org/officeDocument/2006/relationships" xmlns:m="http://schemas.openxmlformats.org/officeDocument/2006/math" xmlns:v="urn:schemas-microsoft-com:vml" xmlns:wp14="http://schemas.microsoft.com/office/word/2010/wordprocessingDrawing" xmlns:wp="http://schemas.openxmlformats.org/drawingml/2006/wordprocessingDrawing" xmlns:w10="urn:schemas-microsoft-com:office:word" xmlns:w="http://schemas.openxmlformats.org/wordprocessingml/2006/main" xmlns:w14="http://schemas.microsoft.com/office/word/2010/wordml" xmlns:w15="http://schemas.microsoft.com/office/word/2012/wordml" xmlns:w16se="http://schemas.microsoft.com/office/word/2015/wordml/symex" xmlns:wpg="http://schemas.microsoft.com/office/word/2010/wordprocessingGroup" xmlns:wpi="http://schemas.microsoft.com/office/word/2010/wordprocessingInk" xmlns:wne="http://schemas.microsoft.com/office/word/2006/wordml" xmlns:wps="http://schemas.microsoft.com/office/word/2010/wordprocessingShape" mc:Ignorable="w14 w15 w16se wp14">
+<w:hdr xmlns:wpc="http://schemas.microsoft.com/office/word/2010/wordprocessingCanvas" xmlns:cx="http://schemas.microsoft.com/office/drawing/2014/chartex" xmlns:cx1="http://schemas.microsoft.com/office/drawing/2015/9/8/chartex" xmlns:cx2="http://schemas.microsoft.com/office/drawing/2015/10/21/chartex" xmlns:cx3="http://schemas.microsoft.com/office/drawing/2016/5/9/chartex" xmlns:cx4="http://schemas.microsoft.com/office/drawing/2016/5/10/chartex" xmlns:cx5="http://schemas.microsoft.com/office/drawing/2016/5/11/chartex" xmlns:cx6="http://schemas.microsoft.com/office/drawing/2016/5/12/chartex" xmlns:cx7="http://schemas.microsoft.com/office/drawing/2016/5/13/chartex" xmlns:cx8="http://schemas.microsoft.com/office/drawing/2016/5/14/chartex" xmlns:mc="http://schemas.openxmlformats.org/markup-compatibility/2006" xmlns:aink="http://schemas.microsoft.com/office/drawing/2016/ink" xmlns:am3d="http://schemas.microsoft.com/office/drawing/2017/model3d" xmlns:o="urn:schemas-microsoft-com:office:office" xmlns:r="http://schemas.openxmlformats.org/officeDocument/2006/relationships" xmlns:m="http://schemas.openxmlformats.org/officeDocument/2006/math" xmlns:v="urn:schemas-microsoft-com:vml" xmlns:wp14="http://schemas.microsoft.com/office/word/2010/wordprocessingDrawing" xmlns:wp="http://schemas.openxmlformats.org/drawingml/2006/wordprocessingDrawing" xmlns:w10="urn:schemas-microsoft-com:office:word" xmlns:w="http://schemas.openxmlformats.org/wordprocessingml/2006/main" xmlns:w14="http://schemas.microsoft.com/office/word/2010/wordml" xmlns:w15="http://schemas.microsoft.com/office/word/2012/wordml" xmlns:w16cid="http://schemas.microsoft.com/office/word/2016/wordml/cid" xmlns:w16se="http://schemas.microsoft.com/office/word/2015/wordml/symex" xmlns:wpg="http://schemas.microsoft.com/office/word/2010/wordprocessingGroup" xmlns:wpi="http://schemas.microsoft.com/office/word/2010/wordprocessingInk" xmlns:wne="http://schemas.microsoft.com/office/word/2006/wordml" xmlns:wps="http://schemas.microsoft.com/office/word/2010/wordprocessingShape" mc:Ignorable="w14 w15 w16se w16cid wp14">
   <w:p>
     <w:pPr>
       <w:pStyle w:val="Header"/>
@@ -12057,14 +12733,14 @@
 </file>
 
 <file path=word/header12.xml><?xml version="1.0" encoding="utf-8"?>
-<w:hdr xmlns:wpc="http://schemas.microsoft.com/office/word/2010/wordprocessingCanvas" xmlns:cx="http://schemas.microsoft.com/office/drawing/2014/chartex" xmlns:cx1="http://schemas.microsoft.com/office/drawing/2015/9/8/chartex" xmlns:mc="http://schemas.openxmlformats.org/markup-compatibility/2006" xmlns:o="urn:schemas-microsoft-com:office:office" xmlns:r="http://schemas.openxmlformats.org/officeDocument/2006/relationships" xmlns:m="http://schemas.openxmlformats.org/officeDocument/2006/math" xmlns:v="urn:schemas-microsoft-com:vml" xmlns:wp14="http://schemas.microsoft.com/office/word/2010/wordprocessingDrawing" xmlns:wp="http://schemas.openxmlformats.org/drawingml/2006/wordprocessingDrawing" xmlns:w10="urn:schemas-microsoft-com:office:word" xmlns:w="http://schemas.openxmlformats.org/wordprocessingml/2006/main" xmlns:w14="http://schemas.microsoft.com/office/word/2010/wordml" xmlns:w15="http://schemas.microsoft.com/office/word/2012/wordml" xmlns:w16se="http://schemas.microsoft.com/office/word/2015/wordml/symex" xmlns:wpg="http://schemas.microsoft.com/office/word/2010/wordprocessingGroup" xmlns:wpi="http://schemas.microsoft.com/office/word/2010/wordprocessingInk" xmlns:wne="http://schemas.microsoft.com/office/word/2006/wordml" xmlns:wps="http://schemas.microsoft.com/office/word/2010/wordprocessingShape" mc:Ignorable="w14 w15 w16se wp14">
+<w:hdr xmlns:wpc="http://schemas.microsoft.com/office/word/2010/wordprocessingCanvas" xmlns:cx="http://schemas.microsoft.com/office/drawing/2014/chartex" xmlns:cx1="http://schemas.microsoft.com/office/drawing/2015/9/8/chartex" xmlns:cx2="http://schemas.microsoft.com/office/drawing/2015/10/21/chartex" xmlns:cx3="http://schemas.microsoft.com/office/drawing/2016/5/9/chartex" xmlns:cx4="http://schemas.microsoft.com/office/drawing/2016/5/10/chartex" xmlns:cx5="http://schemas.microsoft.com/office/drawing/2016/5/11/chartex" xmlns:cx6="http://schemas.microsoft.com/office/drawing/2016/5/12/chartex" xmlns:cx7="http://schemas.microsoft.com/office/drawing/2016/5/13/chartex" xmlns:cx8="http://schemas.microsoft.com/office/drawing/2016/5/14/chartex" xmlns:mc="http://schemas.openxmlformats.org/markup-compatibility/2006" xmlns:aink="http://schemas.microsoft.com/office/drawing/2016/ink" xmlns:am3d="http://schemas.microsoft.com/office/drawing/2017/model3d" xmlns:o="urn:schemas-microsoft-com:office:office" xmlns:r="http://schemas.openxmlformats.org/officeDocument/2006/relationships" xmlns:m="http://schemas.openxmlformats.org/officeDocument/2006/math" xmlns:v="urn:schemas-microsoft-com:vml" xmlns:wp14="http://schemas.microsoft.com/office/word/2010/wordprocessingDrawing" xmlns:wp="http://schemas.openxmlformats.org/drawingml/2006/wordprocessingDrawing" xmlns:w10="urn:schemas-microsoft-com:office:word" xmlns:w="http://schemas.openxmlformats.org/wordprocessingml/2006/main" xmlns:w14="http://schemas.microsoft.com/office/word/2010/wordml" xmlns:w15="http://schemas.microsoft.com/office/word/2012/wordml" xmlns:w16cid="http://schemas.microsoft.com/office/word/2016/wordml/cid" xmlns:w16se="http://schemas.microsoft.com/office/word/2015/wordml/symex" xmlns:wpg="http://schemas.microsoft.com/office/word/2010/wordprocessingGroup" xmlns:wpi="http://schemas.microsoft.com/office/word/2010/wordprocessingInk" xmlns:wne="http://schemas.microsoft.com/office/word/2006/wordml" xmlns:wps="http://schemas.microsoft.com/office/word/2010/wordprocessingShape" mc:Ignorable="w14 w15 w16se w16cid wp14">
   <w:p/>
   <w:p/>
 </w:hdr>
 </file>
 
 <file path=word/header13.xml><?xml version="1.0" encoding="utf-8"?>
-<w:hdr xmlns:wpc="http://schemas.microsoft.com/office/word/2010/wordprocessingCanvas" xmlns:cx="http://schemas.microsoft.com/office/drawing/2014/chartex" xmlns:cx1="http://schemas.microsoft.com/office/drawing/2015/9/8/chartex" xmlns:mc="http://schemas.openxmlformats.org/markup-compatibility/2006" xmlns:o="urn:schemas-microsoft-com:office:office" xmlns:r="http://schemas.openxmlformats.org/officeDocument/2006/relationships" xmlns:m="http://schemas.openxmlformats.org/officeDocument/2006/math" xmlns:v="urn:schemas-microsoft-com:vml" xmlns:wp14="http://schemas.microsoft.com/office/word/2010/wordprocessingDrawing" xmlns:wp="http://schemas.openxmlformats.org/drawingml/2006/wordprocessingDrawing" xmlns:w10="urn:schemas-microsoft-com:office:word" xmlns:w="http://schemas.openxmlformats.org/wordprocessingml/2006/main" xmlns:w14="http://schemas.microsoft.com/office/word/2010/wordml" xmlns:w15="http://schemas.microsoft.com/office/word/2012/wordml" xmlns:w16se="http://schemas.microsoft.com/office/word/2015/wordml/symex" xmlns:wpg="http://schemas.microsoft.com/office/word/2010/wordprocessingGroup" xmlns:wpi="http://schemas.microsoft.com/office/word/2010/wordprocessingInk" xmlns:wne="http://schemas.microsoft.com/office/word/2006/wordml" xmlns:wps="http://schemas.microsoft.com/office/word/2010/wordprocessingShape" mc:Ignorable="w14 w15 w16se wp14">
+<w:hdr xmlns:wpc="http://schemas.microsoft.com/office/word/2010/wordprocessingCanvas" xmlns:cx="http://schemas.microsoft.com/office/drawing/2014/chartex" xmlns:cx1="http://schemas.microsoft.com/office/drawing/2015/9/8/chartex" xmlns:cx2="http://schemas.microsoft.com/office/drawing/2015/10/21/chartex" xmlns:cx3="http://schemas.microsoft.com/office/drawing/2016/5/9/chartex" xmlns:cx4="http://schemas.microsoft.com/office/drawing/2016/5/10/chartex" xmlns:cx5="http://schemas.microsoft.com/office/drawing/2016/5/11/chartex" xmlns:cx6="http://schemas.microsoft.com/office/drawing/2016/5/12/chartex" xmlns:cx7="http://schemas.microsoft.com/office/drawing/2016/5/13/chartex" xmlns:cx8="http://schemas.microsoft.com/office/drawing/2016/5/14/chartex" xmlns:mc="http://schemas.openxmlformats.org/markup-compatibility/2006" xmlns:aink="http://schemas.microsoft.com/office/drawing/2016/ink" xmlns:am3d="http://schemas.microsoft.com/office/drawing/2017/model3d" xmlns:o="urn:schemas-microsoft-com:office:office" xmlns:r="http://schemas.openxmlformats.org/officeDocument/2006/relationships" xmlns:m="http://schemas.openxmlformats.org/officeDocument/2006/math" xmlns:v="urn:schemas-microsoft-com:vml" xmlns:wp14="http://schemas.microsoft.com/office/word/2010/wordprocessingDrawing" xmlns:wp="http://schemas.openxmlformats.org/drawingml/2006/wordprocessingDrawing" xmlns:w10="urn:schemas-microsoft-com:office:word" xmlns:w="http://schemas.openxmlformats.org/wordprocessingml/2006/main" xmlns:w14="http://schemas.microsoft.com/office/word/2010/wordml" xmlns:w15="http://schemas.microsoft.com/office/word/2012/wordml" xmlns:w16cid="http://schemas.microsoft.com/office/word/2016/wordml/cid" xmlns:w16se="http://schemas.microsoft.com/office/word/2015/wordml/symex" xmlns:wpg="http://schemas.microsoft.com/office/word/2010/wordprocessingGroup" xmlns:wpi="http://schemas.microsoft.com/office/word/2010/wordprocessingInk" xmlns:wne="http://schemas.microsoft.com/office/word/2006/wordml" xmlns:wps="http://schemas.microsoft.com/office/word/2010/wordprocessingShape" mc:Ignorable="w14 w15 w16se w16cid wp14">
   <w:p>
     <w:pPr>
       <w:pStyle w:val="Header"/>
@@ -12105,7 +12781,7 @@
 </file>
 
 <file path=word/header14.xml><?xml version="1.0" encoding="utf-8"?>
-<w:hdr xmlns:wpc="http://schemas.microsoft.com/office/word/2010/wordprocessingCanvas" xmlns:cx="http://schemas.microsoft.com/office/drawing/2014/chartex" xmlns:cx1="http://schemas.microsoft.com/office/drawing/2015/9/8/chartex" xmlns:mc="http://schemas.openxmlformats.org/markup-compatibility/2006" xmlns:o="urn:schemas-microsoft-com:office:office" xmlns:r="http://schemas.openxmlformats.org/officeDocument/2006/relationships" xmlns:m="http://schemas.openxmlformats.org/officeDocument/2006/math" xmlns:v="urn:schemas-microsoft-com:vml" xmlns:wp14="http://schemas.microsoft.com/office/word/2010/wordprocessingDrawing" xmlns:wp="http://schemas.openxmlformats.org/drawingml/2006/wordprocessingDrawing" xmlns:w10="urn:schemas-microsoft-com:office:word" xmlns:w="http://schemas.openxmlformats.org/wordprocessingml/2006/main" xmlns:w14="http://schemas.microsoft.com/office/word/2010/wordml" xmlns:w15="http://schemas.microsoft.com/office/word/2012/wordml" xmlns:w16se="http://schemas.microsoft.com/office/word/2015/wordml/symex" xmlns:wpg="http://schemas.microsoft.com/office/word/2010/wordprocessingGroup" xmlns:wpi="http://schemas.microsoft.com/office/word/2010/wordprocessingInk" xmlns:wne="http://schemas.microsoft.com/office/word/2006/wordml" xmlns:wps="http://schemas.microsoft.com/office/word/2010/wordprocessingShape" mc:Ignorable="w14 w15 w16se wp14">
+<w:hdr xmlns:wpc="http://schemas.microsoft.com/office/word/2010/wordprocessingCanvas" xmlns:cx="http://schemas.microsoft.com/office/drawing/2014/chartex" xmlns:cx1="http://schemas.microsoft.com/office/drawing/2015/9/8/chartex" xmlns:cx2="http://schemas.microsoft.com/office/drawing/2015/10/21/chartex" xmlns:cx3="http://schemas.microsoft.com/office/drawing/2016/5/9/chartex" xmlns:cx4="http://schemas.microsoft.com/office/drawing/2016/5/10/chartex" xmlns:cx5="http://schemas.microsoft.com/office/drawing/2016/5/11/chartex" xmlns:cx6="http://schemas.microsoft.com/office/drawing/2016/5/12/chartex" xmlns:cx7="http://schemas.microsoft.com/office/drawing/2016/5/13/chartex" xmlns:cx8="http://schemas.microsoft.com/office/drawing/2016/5/14/chartex" xmlns:mc="http://schemas.openxmlformats.org/markup-compatibility/2006" xmlns:aink="http://schemas.microsoft.com/office/drawing/2016/ink" xmlns:am3d="http://schemas.microsoft.com/office/drawing/2017/model3d" xmlns:o="urn:schemas-microsoft-com:office:office" xmlns:r="http://schemas.openxmlformats.org/officeDocument/2006/relationships" xmlns:m="http://schemas.openxmlformats.org/officeDocument/2006/math" xmlns:v="urn:schemas-microsoft-com:vml" xmlns:wp14="http://schemas.microsoft.com/office/word/2010/wordprocessingDrawing" xmlns:wp="http://schemas.openxmlformats.org/drawingml/2006/wordprocessingDrawing" xmlns:w10="urn:schemas-microsoft-com:office:word" xmlns:w="http://schemas.openxmlformats.org/wordprocessingml/2006/main" xmlns:w14="http://schemas.microsoft.com/office/word/2010/wordml" xmlns:w15="http://schemas.microsoft.com/office/word/2012/wordml" xmlns:w16cid="http://schemas.microsoft.com/office/word/2016/wordml/cid" xmlns:w16se="http://schemas.microsoft.com/office/word/2015/wordml/symex" xmlns:wpg="http://schemas.microsoft.com/office/word/2010/wordprocessingGroup" xmlns:wpi="http://schemas.microsoft.com/office/word/2010/wordprocessingInk" xmlns:wne="http://schemas.microsoft.com/office/word/2006/wordml" xmlns:wps="http://schemas.microsoft.com/office/word/2010/wordprocessingShape" mc:Ignorable="w14 w15 w16se w16cid wp14">
   <w:p>
     <w:pPr>
       <w:pStyle w:val="Header"/>
@@ -12146,7 +12822,7 @@
 </file>
 
 <file path=word/header2.xml><?xml version="1.0" encoding="utf-8"?>
-<w:hdr xmlns:wpc="http://schemas.microsoft.com/office/word/2010/wordprocessingCanvas" xmlns:cx="http://schemas.microsoft.com/office/drawing/2014/chartex" xmlns:cx1="http://schemas.microsoft.com/office/drawing/2015/9/8/chartex" xmlns:mc="http://schemas.openxmlformats.org/markup-compatibility/2006" xmlns:o="urn:schemas-microsoft-com:office:office" xmlns:r="http://schemas.openxmlformats.org/officeDocument/2006/relationships" xmlns:m="http://schemas.openxmlformats.org/officeDocument/2006/math" xmlns:v="urn:schemas-microsoft-com:vml" xmlns:wp14="http://schemas.microsoft.com/office/word/2010/wordprocessingDrawing" xmlns:wp="http://schemas.openxmlformats.org/drawingml/2006/wordprocessingDrawing" xmlns:w10="urn:schemas-microsoft-com:office:word" xmlns:w="http://schemas.openxmlformats.org/wordprocessingml/2006/main" xmlns:w14="http://schemas.microsoft.com/office/word/2010/wordml" xmlns:w15="http://schemas.microsoft.com/office/word/2012/wordml" xmlns:w16se="http://schemas.microsoft.com/office/word/2015/wordml/symex" xmlns:wpg="http://schemas.microsoft.com/office/word/2010/wordprocessingGroup" xmlns:wpi="http://schemas.microsoft.com/office/word/2010/wordprocessingInk" xmlns:wne="http://schemas.microsoft.com/office/word/2006/wordml" xmlns:wps="http://schemas.microsoft.com/office/word/2010/wordprocessingShape" mc:Ignorable="w14 w15 w16se wp14">
+<w:hdr xmlns:wpc="http://schemas.microsoft.com/office/word/2010/wordprocessingCanvas" xmlns:cx="http://schemas.microsoft.com/office/drawing/2014/chartex" xmlns:cx1="http://schemas.microsoft.com/office/drawing/2015/9/8/chartex" xmlns:cx2="http://schemas.microsoft.com/office/drawing/2015/10/21/chartex" xmlns:cx3="http://schemas.microsoft.com/office/drawing/2016/5/9/chartex" xmlns:cx4="http://schemas.microsoft.com/office/drawing/2016/5/10/chartex" xmlns:cx5="http://schemas.microsoft.com/office/drawing/2016/5/11/chartex" xmlns:cx6="http://schemas.microsoft.com/office/drawing/2016/5/12/chartex" xmlns:cx7="http://schemas.microsoft.com/office/drawing/2016/5/13/chartex" xmlns:cx8="http://schemas.microsoft.com/office/drawing/2016/5/14/chartex" xmlns:mc="http://schemas.openxmlformats.org/markup-compatibility/2006" xmlns:aink="http://schemas.microsoft.com/office/drawing/2016/ink" xmlns:am3d="http://schemas.microsoft.com/office/drawing/2017/model3d" xmlns:o="urn:schemas-microsoft-com:office:office" xmlns:r="http://schemas.openxmlformats.org/officeDocument/2006/relationships" xmlns:m="http://schemas.openxmlformats.org/officeDocument/2006/math" xmlns:v="urn:schemas-microsoft-com:vml" xmlns:wp14="http://schemas.microsoft.com/office/word/2010/wordprocessingDrawing" xmlns:wp="http://schemas.openxmlformats.org/drawingml/2006/wordprocessingDrawing" xmlns:w10="urn:schemas-microsoft-com:office:word" xmlns:w="http://schemas.openxmlformats.org/wordprocessingml/2006/main" xmlns:w14="http://schemas.microsoft.com/office/word/2010/wordml" xmlns:w15="http://schemas.microsoft.com/office/word/2012/wordml" xmlns:w16cid="http://schemas.microsoft.com/office/word/2016/wordml/cid" xmlns:w16se="http://schemas.microsoft.com/office/word/2015/wordml/symex" xmlns:wpg="http://schemas.microsoft.com/office/word/2010/wordprocessingGroup" xmlns:wpi="http://schemas.microsoft.com/office/word/2010/wordprocessingInk" xmlns:wne="http://schemas.microsoft.com/office/word/2006/wordml" xmlns:wps="http://schemas.microsoft.com/office/word/2010/wordprocessingShape" mc:Ignorable="w14 w15 w16se w16cid wp14">
   <w:p>
     <w:pPr>
       <w:pStyle w:val="Header"/>
@@ -12187,7 +12863,7 @@
 </file>
 
 <file path=word/header3.xml><?xml version="1.0" encoding="utf-8"?>
-<w:hdr xmlns:wpc="http://schemas.microsoft.com/office/word/2010/wordprocessingCanvas" xmlns:cx="http://schemas.microsoft.com/office/drawing/2014/chartex" xmlns:cx1="http://schemas.microsoft.com/office/drawing/2015/9/8/chartex" xmlns:mc="http://schemas.openxmlformats.org/markup-compatibility/2006" xmlns:o="urn:schemas-microsoft-com:office:office" xmlns:r="http://schemas.openxmlformats.org/officeDocument/2006/relationships" xmlns:m="http://schemas.openxmlformats.org/officeDocument/2006/math" xmlns:v="urn:schemas-microsoft-com:vml" xmlns:wp14="http://schemas.microsoft.com/office/word/2010/wordprocessingDrawing" xmlns:wp="http://schemas.openxmlformats.org/drawingml/2006/wordprocessingDrawing" xmlns:w10="urn:schemas-microsoft-com:office:word" xmlns:w="http://schemas.openxmlformats.org/wordprocessingml/2006/main" xmlns:w14="http://schemas.microsoft.com/office/word/2010/wordml" xmlns:w15="http://schemas.microsoft.com/office/word/2012/wordml" xmlns:w16se="http://schemas.microsoft.com/office/word/2015/wordml/symex" xmlns:wpg="http://schemas.microsoft.com/office/word/2010/wordprocessingGroup" xmlns:wpi="http://schemas.microsoft.com/office/word/2010/wordprocessingInk" xmlns:wne="http://schemas.microsoft.com/office/word/2006/wordml" xmlns:wps="http://schemas.microsoft.com/office/word/2010/wordprocessingShape" mc:Ignorable="w14 w15 w16se wp14">
+<w:hdr xmlns:wpc="http://schemas.microsoft.com/office/word/2010/wordprocessingCanvas" xmlns:cx="http://schemas.microsoft.com/office/drawing/2014/chartex" xmlns:cx1="http://schemas.microsoft.com/office/drawing/2015/9/8/chartex" xmlns:cx2="http://schemas.microsoft.com/office/drawing/2015/10/21/chartex" xmlns:cx3="http://schemas.microsoft.com/office/drawing/2016/5/9/chartex" xmlns:cx4="http://schemas.microsoft.com/office/drawing/2016/5/10/chartex" xmlns:cx5="http://schemas.microsoft.com/office/drawing/2016/5/11/chartex" xmlns:cx6="http://schemas.microsoft.com/office/drawing/2016/5/12/chartex" xmlns:cx7="http://schemas.microsoft.com/office/drawing/2016/5/13/chartex" xmlns:cx8="http://schemas.microsoft.com/office/drawing/2016/5/14/chartex" xmlns:mc="http://schemas.openxmlformats.org/markup-compatibility/2006" xmlns:aink="http://schemas.microsoft.com/office/drawing/2016/ink" xmlns:am3d="http://schemas.microsoft.com/office/drawing/2017/model3d" xmlns:o="urn:schemas-microsoft-com:office:office" xmlns:r="http://schemas.openxmlformats.org/officeDocument/2006/relationships" xmlns:m="http://schemas.openxmlformats.org/officeDocument/2006/math" xmlns:v="urn:schemas-microsoft-com:vml" xmlns:wp14="http://schemas.microsoft.com/office/word/2010/wordprocessingDrawing" xmlns:wp="http://schemas.openxmlformats.org/drawingml/2006/wordprocessingDrawing" xmlns:w10="urn:schemas-microsoft-com:office:word" xmlns:w="http://schemas.openxmlformats.org/wordprocessingml/2006/main" xmlns:w14="http://schemas.microsoft.com/office/word/2010/wordml" xmlns:w15="http://schemas.microsoft.com/office/word/2012/wordml" xmlns:w16cid="http://schemas.microsoft.com/office/word/2016/wordml/cid" xmlns:w16se="http://schemas.microsoft.com/office/word/2015/wordml/symex" xmlns:wpg="http://schemas.microsoft.com/office/word/2010/wordprocessingGroup" xmlns:wpi="http://schemas.microsoft.com/office/word/2010/wordprocessingInk" xmlns:wne="http://schemas.microsoft.com/office/word/2006/wordml" xmlns:wps="http://schemas.microsoft.com/office/word/2010/wordprocessingShape" mc:Ignorable="w14 w15 w16se w16cid wp14">
   <w:sdt>
     <w:sdtPr>
       <w:id w:val="1358243053"/>
@@ -12239,14 +12915,14 @@
 </file>
 
 <file path=word/header4.xml><?xml version="1.0" encoding="utf-8"?>
-<w:hdr xmlns:wpc="http://schemas.microsoft.com/office/word/2010/wordprocessingCanvas" xmlns:cx="http://schemas.microsoft.com/office/drawing/2014/chartex" xmlns:cx1="http://schemas.microsoft.com/office/drawing/2015/9/8/chartex" xmlns:mc="http://schemas.openxmlformats.org/markup-compatibility/2006" xmlns:o="urn:schemas-microsoft-com:office:office" xmlns:r="http://schemas.openxmlformats.org/officeDocument/2006/relationships" xmlns:m="http://schemas.openxmlformats.org/officeDocument/2006/math" xmlns:v="urn:schemas-microsoft-com:vml" xmlns:wp14="http://schemas.microsoft.com/office/word/2010/wordprocessingDrawing" xmlns:wp="http://schemas.openxmlformats.org/drawingml/2006/wordprocessingDrawing" xmlns:w10="urn:schemas-microsoft-com:office:word" xmlns:w="http://schemas.openxmlformats.org/wordprocessingml/2006/main" xmlns:w14="http://schemas.microsoft.com/office/word/2010/wordml" xmlns:w15="http://schemas.microsoft.com/office/word/2012/wordml" xmlns:w16se="http://schemas.microsoft.com/office/word/2015/wordml/symex" xmlns:wpg="http://schemas.microsoft.com/office/word/2010/wordprocessingGroup" xmlns:wpi="http://schemas.microsoft.com/office/word/2010/wordprocessingInk" xmlns:wne="http://schemas.microsoft.com/office/word/2006/wordml" xmlns:wps="http://schemas.microsoft.com/office/word/2010/wordprocessingShape" mc:Ignorable="w14 w15 w16se wp14">
+<w:hdr xmlns:wpc="http://schemas.microsoft.com/office/word/2010/wordprocessingCanvas" xmlns:cx="http://schemas.microsoft.com/office/drawing/2014/chartex" xmlns:cx1="http://schemas.microsoft.com/office/drawing/2015/9/8/chartex" xmlns:cx2="http://schemas.microsoft.com/office/drawing/2015/10/21/chartex" xmlns:cx3="http://schemas.microsoft.com/office/drawing/2016/5/9/chartex" xmlns:cx4="http://schemas.microsoft.com/office/drawing/2016/5/10/chartex" xmlns:cx5="http://schemas.microsoft.com/office/drawing/2016/5/11/chartex" xmlns:cx6="http://schemas.microsoft.com/office/drawing/2016/5/12/chartex" xmlns:cx7="http://schemas.microsoft.com/office/drawing/2016/5/13/chartex" xmlns:cx8="http://schemas.microsoft.com/office/drawing/2016/5/14/chartex" xmlns:mc="http://schemas.openxmlformats.org/markup-compatibility/2006" xmlns:aink="http://schemas.microsoft.com/office/drawing/2016/ink" xmlns:am3d="http://schemas.microsoft.com/office/drawing/2017/model3d" xmlns:o="urn:schemas-microsoft-com:office:office" xmlns:r="http://schemas.openxmlformats.org/officeDocument/2006/relationships" xmlns:m="http://schemas.openxmlformats.org/officeDocument/2006/math" xmlns:v="urn:schemas-microsoft-com:vml" xmlns:wp14="http://schemas.microsoft.com/office/word/2010/wordprocessingDrawing" xmlns:wp="http://schemas.openxmlformats.org/drawingml/2006/wordprocessingDrawing" xmlns:w10="urn:schemas-microsoft-com:office:word" xmlns:w="http://schemas.openxmlformats.org/wordprocessingml/2006/main" xmlns:w14="http://schemas.microsoft.com/office/word/2010/wordml" xmlns:w15="http://schemas.microsoft.com/office/word/2012/wordml" xmlns:w16cid="http://schemas.microsoft.com/office/word/2016/wordml/cid" xmlns:w16se="http://schemas.microsoft.com/office/word/2015/wordml/symex" xmlns:wpg="http://schemas.microsoft.com/office/word/2010/wordprocessingGroup" xmlns:wpi="http://schemas.microsoft.com/office/word/2010/wordprocessingInk" xmlns:wne="http://schemas.microsoft.com/office/word/2006/wordml" xmlns:wps="http://schemas.microsoft.com/office/word/2010/wordprocessingShape" mc:Ignorable="w14 w15 w16se w16cid wp14">
   <w:p/>
   <w:p/>
 </w:hdr>
 </file>
 
 <file path=word/header5.xml><?xml version="1.0" encoding="utf-8"?>
-<w:hdr xmlns:wpc="http://schemas.microsoft.com/office/word/2010/wordprocessingCanvas" xmlns:cx="http://schemas.microsoft.com/office/drawing/2014/chartex" xmlns:cx1="http://schemas.microsoft.com/office/drawing/2015/9/8/chartex" xmlns:mc="http://schemas.openxmlformats.org/markup-compatibility/2006" xmlns:o="urn:schemas-microsoft-com:office:office" xmlns:r="http://schemas.openxmlformats.org/officeDocument/2006/relationships" xmlns:m="http://schemas.openxmlformats.org/officeDocument/2006/math" xmlns:v="urn:schemas-microsoft-com:vml" xmlns:wp14="http://schemas.microsoft.com/office/word/2010/wordprocessingDrawing" xmlns:wp="http://schemas.openxmlformats.org/drawingml/2006/wordprocessingDrawing" xmlns:w10="urn:schemas-microsoft-com:office:word" xmlns:w="http://schemas.openxmlformats.org/wordprocessingml/2006/main" xmlns:w14="http://schemas.microsoft.com/office/word/2010/wordml" xmlns:w15="http://schemas.microsoft.com/office/word/2012/wordml" xmlns:w16se="http://schemas.microsoft.com/office/word/2015/wordml/symex" xmlns:wpg="http://schemas.microsoft.com/office/word/2010/wordprocessingGroup" xmlns:wpi="http://schemas.microsoft.com/office/word/2010/wordprocessingInk" xmlns:wne="http://schemas.microsoft.com/office/word/2006/wordml" xmlns:wps="http://schemas.microsoft.com/office/word/2010/wordprocessingShape" mc:Ignorable="w14 w15 w16se wp14">
+<w:hdr xmlns:wpc="http://schemas.microsoft.com/office/word/2010/wordprocessingCanvas" xmlns:cx="http://schemas.microsoft.com/office/drawing/2014/chartex" xmlns:cx1="http://schemas.microsoft.com/office/drawing/2015/9/8/chartex" xmlns:cx2="http://schemas.microsoft.com/office/drawing/2015/10/21/chartex" xmlns:cx3="http://schemas.microsoft.com/office/drawing/2016/5/9/chartex" xmlns:cx4="http://schemas.microsoft.com/office/drawing/2016/5/10/chartex" xmlns:cx5="http://schemas.microsoft.com/office/drawing/2016/5/11/chartex" xmlns:cx6="http://schemas.microsoft.com/office/drawing/2016/5/12/chartex" xmlns:cx7="http://schemas.microsoft.com/office/drawing/2016/5/13/chartex" xmlns:cx8="http://schemas.microsoft.com/office/drawing/2016/5/14/chartex" xmlns:mc="http://schemas.openxmlformats.org/markup-compatibility/2006" xmlns:aink="http://schemas.microsoft.com/office/drawing/2016/ink" xmlns:am3d="http://schemas.microsoft.com/office/drawing/2017/model3d" xmlns:o="urn:schemas-microsoft-com:office:office" xmlns:r="http://schemas.openxmlformats.org/officeDocument/2006/relationships" xmlns:m="http://schemas.openxmlformats.org/officeDocument/2006/math" xmlns:v="urn:schemas-microsoft-com:vml" xmlns:wp14="http://schemas.microsoft.com/office/word/2010/wordprocessingDrawing" xmlns:wp="http://schemas.openxmlformats.org/drawingml/2006/wordprocessingDrawing" xmlns:w10="urn:schemas-microsoft-com:office:word" xmlns:w="http://schemas.openxmlformats.org/wordprocessingml/2006/main" xmlns:w14="http://schemas.microsoft.com/office/word/2010/wordml" xmlns:w15="http://schemas.microsoft.com/office/word/2012/wordml" xmlns:w16cid="http://schemas.microsoft.com/office/word/2016/wordml/cid" xmlns:w16se="http://schemas.microsoft.com/office/word/2015/wordml/symex" xmlns:wpg="http://schemas.microsoft.com/office/word/2010/wordprocessingGroup" xmlns:wpi="http://schemas.microsoft.com/office/word/2010/wordprocessingInk" xmlns:wne="http://schemas.microsoft.com/office/word/2006/wordml" xmlns:wps="http://schemas.microsoft.com/office/word/2010/wordprocessingShape" mc:Ignorable="w14 w15 w16se w16cid wp14">
   <w:p>
     <w:pPr>
       <w:pStyle w:val="Header"/>
@@ -12287,7 +12963,7 @@
 </file>
 
 <file path=word/header6.xml><?xml version="1.0" encoding="utf-8"?>
-<w:hdr xmlns:wpc="http://schemas.microsoft.com/office/word/2010/wordprocessingCanvas" xmlns:cx="http://schemas.microsoft.com/office/drawing/2014/chartex" xmlns:cx1="http://schemas.microsoft.com/office/drawing/2015/9/8/chartex" xmlns:mc="http://schemas.openxmlformats.org/markup-compatibility/2006" xmlns:o="urn:schemas-microsoft-com:office:office" xmlns:r="http://schemas.openxmlformats.org/officeDocument/2006/relationships" xmlns:m="http://schemas.openxmlformats.org/officeDocument/2006/math" xmlns:v="urn:schemas-microsoft-com:vml" xmlns:wp14="http://schemas.microsoft.com/office/word/2010/wordprocessingDrawing" xmlns:wp="http://schemas.openxmlformats.org/drawingml/2006/wordprocessingDrawing" xmlns:w10="urn:schemas-microsoft-com:office:word" xmlns:w="http://schemas.openxmlformats.org/wordprocessingml/2006/main" xmlns:w14="http://schemas.microsoft.com/office/word/2010/wordml" xmlns:w15="http://schemas.microsoft.com/office/word/2012/wordml" xmlns:w16se="http://schemas.microsoft.com/office/word/2015/wordml/symex" xmlns:wpg="http://schemas.microsoft.com/office/word/2010/wordprocessingGroup" xmlns:wpi="http://schemas.microsoft.com/office/word/2010/wordprocessingInk" xmlns:wne="http://schemas.microsoft.com/office/word/2006/wordml" xmlns:wps="http://schemas.microsoft.com/office/word/2010/wordprocessingShape" mc:Ignorable="w14 w15 w16se wp14">
+<w:hdr xmlns:wpc="http://schemas.microsoft.com/office/word/2010/wordprocessingCanvas" xmlns:cx="http://schemas.microsoft.com/office/drawing/2014/chartex" xmlns:cx1="http://schemas.microsoft.com/office/drawing/2015/9/8/chartex" xmlns:cx2="http://schemas.microsoft.com/office/drawing/2015/10/21/chartex" xmlns:cx3="http://schemas.microsoft.com/office/drawing/2016/5/9/chartex" xmlns:cx4="http://schemas.microsoft.com/office/drawing/2016/5/10/chartex" xmlns:cx5="http://schemas.microsoft.com/office/drawing/2016/5/11/chartex" xmlns:cx6="http://schemas.microsoft.com/office/drawing/2016/5/12/chartex" xmlns:cx7="http://schemas.microsoft.com/office/drawing/2016/5/13/chartex" xmlns:cx8="http://schemas.microsoft.com/office/drawing/2016/5/14/chartex" xmlns:mc="http://schemas.openxmlformats.org/markup-compatibility/2006" xmlns:aink="http://schemas.microsoft.com/office/drawing/2016/ink" xmlns:am3d="http://schemas.microsoft.com/office/drawing/2017/model3d" xmlns:o="urn:schemas-microsoft-com:office:office" xmlns:r="http://schemas.openxmlformats.org/officeDocument/2006/relationships" xmlns:m="http://schemas.openxmlformats.org/officeDocument/2006/math" xmlns:v="urn:schemas-microsoft-com:vml" xmlns:wp14="http://schemas.microsoft.com/office/word/2010/wordprocessingDrawing" xmlns:wp="http://schemas.openxmlformats.org/drawingml/2006/wordprocessingDrawing" xmlns:w10="urn:schemas-microsoft-com:office:word" xmlns:w="http://schemas.openxmlformats.org/wordprocessingml/2006/main" xmlns:w14="http://schemas.microsoft.com/office/word/2010/wordml" xmlns:w15="http://schemas.microsoft.com/office/word/2012/wordml" xmlns:w16cid="http://schemas.microsoft.com/office/word/2016/wordml/cid" xmlns:w16se="http://schemas.microsoft.com/office/word/2015/wordml/symex" xmlns:wpg="http://schemas.microsoft.com/office/word/2010/wordprocessingGroup" xmlns:wpi="http://schemas.microsoft.com/office/word/2010/wordprocessingInk" xmlns:wne="http://schemas.microsoft.com/office/word/2006/wordml" xmlns:wps="http://schemas.microsoft.com/office/word/2010/wordprocessingShape" mc:Ignorable="w14 w15 w16se w16cid wp14">
   <w:sdt>
     <w:sdtPr>
       <w:id w:val="-1486166973"/>
@@ -12339,14 +13015,14 @@
 </file>
 
 <file path=word/header7.xml><?xml version="1.0" encoding="utf-8"?>
-<w:hdr xmlns:wpc="http://schemas.microsoft.com/office/word/2010/wordprocessingCanvas" xmlns:cx="http://schemas.microsoft.com/office/drawing/2014/chartex" xmlns:cx1="http://schemas.microsoft.com/office/drawing/2015/9/8/chartex" xmlns:mc="http://schemas.openxmlformats.org/markup-compatibility/2006" xmlns:o="urn:schemas-microsoft-com:office:office" xmlns:r="http://schemas.openxmlformats.org/officeDocument/2006/relationships" xmlns:m="http://schemas.openxmlformats.org/officeDocument/2006/math" xmlns:v="urn:schemas-microsoft-com:vml" xmlns:wp14="http://schemas.microsoft.com/office/word/2010/wordprocessingDrawing" xmlns:wp="http://schemas.openxmlformats.org/drawingml/2006/wordprocessingDrawing" xmlns:w10="urn:schemas-microsoft-com:office:word" xmlns:w="http://schemas.openxmlformats.org/wordprocessingml/2006/main" xmlns:w14="http://schemas.microsoft.com/office/word/2010/wordml" xmlns:w15="http://schemas.microsoft.com/office/word/2012/wordml" xmlns:w16se="http://schemas.microsoft.com/office/word/2015/wordml/symex" xmlns:wpg="http://schemas.microsoft.com/office/word/2010/wordprocessingGroup" xmlns:wpi="http://schemas.microsoft.com/office/word/2010/wordprocessingInk" xmlns:wne="http://schemas.microsoft.com/office/word/2006/wordml" xmlns:wps="http://schemas.microsoft.com/office/word/2010/wordprocessingShape" mc:Ignorable="w14 w15 w16se wp14">
+<w:hdr xmlns:wpc="http://schemas.microsoft.com/office/word/2010/wordprocessingCanvas" xmlns:cx="http://schemas.microsoft.com/office/drawing/2014/chartex" xmlns:cx1="http://schemas.microsoft.com/office/drawing/2015/9/8/chartex" xmlns:cx2="http://schemas.microsoft.com/office/drawing/2015/10/21/chartex" xmlns:cx3="http://schemas.microsoft.com/office/drawing/2016/5/9/chartex" xmlns:cx4="http://schemas.microsoft.com/office/drawing/2016/5/10/chartex" xmlns:cx5="http://schemas.microsoft.com/office/drawing/2016/5/11/chartex" xmlns:cx6="http://schemas.microsoft.com/office/drawing/2016/5/12/chartex" xmlns:cx7="http://schemas.microsoft.com/office/drawing/2016/5/13/chartex" xmlns:cx8="http://schemas.microsoft.com/office/drawing/2016/5/14/chartex" xmlns:mc="http://schemas.openxmlformats.org/markup-compatibility/2006" xmlns:aink="http://schemas.microsoft.com/office/drawing/2016/ink" xmlns:am3d="http://schemas.microsoft.com/office/drawing/2017/model3d" xmlns:o="urn:schemas-microsoft-com:office:office" xmlns:r="http://schemas.openxmlformats.org/officeDocument/2006/relationships" xmlns:m="http://schemas.openxmlformats.org/officeDocument/2006/math" xmlns:v="urn:schemas-microsoft-com:vml" xmlns:wp14="http://schemas.microsoft.com/office/word/2010/wordprocessingDrawing" xmlns:wp="http://schemas.openxmlformats.org/drawingml/2006/wordprocessingDrawing" xmlns:w10="urn:schemas-microsoft-com:office:word" xmlns:w="http://schemas.openxmlformats.org/wordprocessingml/2006/main" xmlns:w14="http://schemas.microsoft.com/office/word/2010/wordml" xmlns:w15="http://schemas.microsoft.com/office/word/2012/wordml" xmlns:w16cid="http://schemas.microsoft.com/office/word/2016/wordml/cid" xmlns:w16se="http://schemas.microsoft.com/office/word/2015/wordml/symex" xmlns:wpg="http://schemas.microsoft.com/office/word/2010/wordprocessingGroup" xmlns:wpi="http://schemas.microsoft.com/office/word/2010/wordprocessingInk" xmlns:wne="http://schemas.microsoft.com/office/word/2006/wordml" xmlns:wps="http://schemas.microsoft.com/office/word/2010/wordprocessingShape" mc:Ignorable="w14 w15 w16se w16cid wp14">
   <w:p/>
   <w:p/>
 </w:hdr>
 </file>
 
 <file path=word/header8.xml><?xml version="1.0" encoding="utf-8"?>
-<w:hdr xmlns:wpc="http://schemas.microsoft.com/office/word/2010/wordprocessingCanvas" xmlns:cx="http://schemas.microsoft.com/office/drawing/2014/chartex" xmlns:cx1="http://schemas.microsoft.com/office/drawing/2015/9/8/chartex" xmlns:mc="http://schemas.openxmlformats.org/markup-compatibility/2006" xmlns:o="urn:schemas-microsoft-com:office:office" xmlns:r="http://schemas.openxmlformats.org/officeDocument/2006/relationships" xmlns:m="http://schemas.openxmlformats.org/officeDocument/2006/math" xmlns:v="urn:schemas-microsoft-com:vml" xmlns:wp14="http://schemas.microsoft.com/office/word/2010/wordprocessingDrawing" xmlns:wp="http://schemas.openxmlformats.org/drawingml/2006/wordprocessingDrawing" xmlns:w10="urn:schemas-microsoft-com:office:word" xmlns:w="http://schemas.openxmlformats.org/wordprocessingml/2006/main" xmlns:w14="http://schemas.microsoft.com/office/word/2010/wordml" xmlns:w15="http://schemas.microsoft.com/office/word/2012/wordml" xmlns:w16se="http://schemas.microsoft.com/office/word/2015/wordml/symex" xmlns:wpg="http://schemas.microsoft.com/office/word/2010/wordprocessingGroup" xmlns:wpi="http://schemas.microsoft.com/office/word/2010/wordprocessingInk" xmlns:wne="http://schemas.microsoft.com/office/word/2006/wordml" xmlns:wps="http://schemas.microsoft.com/office/word/2010/wordprocessingShape" mc:Ignorable="w14 w15 w16se wp14">
+<w:hdr xmlns:wpc="http://schemas.microsoft.com/office/word/2010/wordprocessingCanvas" xmlns:cx="http://schemas.microsoft.com/office/drawing/2014/chartex" xmlns:cx1="http://schemas.microsoft.com/office/drawing/2015/9/8/chartex" xmlns:cx2="http://schemas.microsoft.com/office/drawing/2015/10/21/chartex" xmlns:cx3="http://schemas.microsoft.com/office/drawing/2016/5/9/chartex" xmlns:cx4="http://schemas.microsoft.com/office/drawing/2016/5/10/chartex" xmlns:cx5="http://schemas.microsoft.com/office/drawing/2016/5/11/chartex" xmlns:cx6="http://schemas.microsoft.com/office/drawing/2016/5/12/chartex" xmlns:cx7="http://schemas.microsoft.com/office/drawing/2016/5/13/chartex" xmlns:cx8="http://schemas.microsoft.com/office/drawing/2016/5/14/chartex" xmlns:mc="http://schemas.openxmlformats.org/markup-compatibility/2006" xmlns:aink="http://schemas.microsoft.com/office/drawing/2016/ink" xmlns:am3d="http://schemas.microsoft.com/office/drawing/2017/model3d" xmlns:o="urn:schemas-microsoft-com:office:office" xmlns:r="http://schemas.openxmlformats.org/officeDocument/2006/relationships" xmlns:m="http://schemas.openxmlformats.org/officeDocument/2006/math" xmlns:v="urn:schemas-microsoft-com:vml" xmlns:wp14="http://schemas.microsoft.com/office/word/2010/wordprocessingDrawing" xmlns:wp="http://schemas.openxmlformats.org/drawingml/2006/wordprocessingDrawing" xmlns:w10="urn:schemas-microsoft-com:office:word" xmlns:w="http://schemas.openxmlformats.org/wordprocessingml/2006/main" xmlns:w14="http://schemas.microsoft.com/office/word/2010/wordml" xmlns:w15="http://schemas.microsoft.com/office/word/2012/wordml" xmlns:w16cid="http://schemas.microsoft.com/office/word/2016/wordml/cid" xmlns:w16se="http://schemas.microsoft.com/office/word/2015/wordml/symex" xmlns:wpg="http://schemas.microsoft.com/office/word/2010/wordprocessingGroup" xmlns:wpi="http://schemas.microsoft.com/office/word/2010/wordprocessingInk" xmlns:wne="http://schemas.microsoft.com/office/word/2006/wordml" xmlns:wps="http://schemas.microsoft.com/office/word/2010/wordprocessingShape" mc:Ignorable="w14 w15 w16se w16cid wp14">
   <w:p>
     <w:pPr>
       <w:pStyle w:val="Header"/>
@@ -12387,7 +13063,7 @@
 </file>
 
 <file path=word/header9.xml><?xml version="1.0" encoding="utf-8"?>
-<w:hdr xmlns:wpc="http://schemas.microsoft.com/office/word/2010/wordprocessingCanvas" xmlns:cx="http://schemas.microsoft.com/office/drawing/2014/chartex" xmlns:cx1="http://schemas.microsoft.com/office/drawing/2015/9/8/chartex" xmlns:mc="http://schemas.openxmlformats.org/markup-compatibility/2006" xmlns:o="urn:schemas-microsoft-com:office:office" xmlns:r="http://schemas.openxmlformats.org/officeDocument/2006/relationships" xmlns:m="http://schemas.openxmlformats.org/officeDocument/2006/math" xmlns:v="urn:schemas-microsoft-com:vml" xmlns:wp14="http://schemas.microsoft.com/office/word/2010/wordprocessingDrawing" xmlns:wp="http://schemas.openxmlformats.org/drawingml/2006/wordprocessingDrawing" xmlns:w10="urn:schemas-microsoft-com:office:word" xmlns:w="http://schemas.openxmlformats.org/wordprocessingml/2006/main" xmlns:w14="http://schemas.microsoft.com/office/word/2010/wordml" xmlns:w15="http://schemas.microsoft.com/office/word/2012/wordml" xmlns:w16se="http://schemas.microsoft.com/office/word/2015/wordml/symex" xmlns:wpg="http://schemas.microsoft.com/office/word/2010/wordprocessingGroup" xmlns:wpi="http://schemas.microsoft.com/office/word/2010/wordprocessingInk" xmlns:wne="http://schemas.microsoft.com/office/word/2006/wordml" xmlns:wps="http://schemas.microsoft.com/office/word/2010/wordprocessingShape" mc:Ignorable="w14 w15 w16se wp14">
+<w:hdr xmlns:wpc="http://schemas.microsoft.com/office/word/2010/wordprocessingCanvas" xmlns:cx="http://schemas.microsoft.com/office/drawing/2014/chartex" xmlns:cx1="http://schemas.microsoft.com/office/drawing/2015/9/8/chartex" xmlns:cx2="http://schemas.microsoft.com/office/drawing/2015/10/21/chartex" xmlns:cx3="http://schemas.microsoft.com/office/drawing/2016/5/9/chartex" xmlns:cx4="http://schemas.microsoft.com/office/drawing/2016/5/10/chartex" xmlns:cx5="http://schemas.microsoft.com/office/drawing/2016/5/11/chartex" xmlns:cx6="http://schemas.microsoft.com/office/drawing/2016/5/12/chartex" xmlns:cx7="http://schemas.microsoft.com/office/drawing/2016/5/13/chartex" xmlns:cx8="http://schemas.microsoft.com/office/drawing/2016/5/14/chartex" xmlns:mc="http://schemas.openxmlformats.org/markup-compatibility/2006" xmlns:aink="http://schemas.microsoft.com/office/drawing/2016/ink" xmlns:am3d="http://schemas.microsoft.com/office/drawing/2017/model3d" xmlns:o="urn:schemas-microsoft-com:office:office" xmlns:r="http://schemas.openxmlformats.org/officeDocument/2006/relationships" xmlns:m="http://schemas.openxmlformats.org/officeDocument/2006/math" xmlns:v="urn:schemas-microsoft-com:vml" xmlns:wp14="http://schemas.microsoft.com/office/word/2010/wordprocessingDrawing" xmlns:wp="http://schemas.openxmlformats.org/drawingml/2006/wordprocessingDrawing" xmlns:w10="urn:schemas-microsoft-com:office:word" xmlns:w="http://schemas.openxmlformats.org/wordprocessingml/2006/main" xmlns:w14="http://schemas.microsoft.com/office/word/2010/wordml" xmlns:w15="http://schemas.microsoft.com/office/word/2012/wordml" xmlns:w16cid="http://schemas.microsoft.com/office/word/2016/wordml/cid" xmlns:w16se="http://schemas.microsoft.com/office/word/2015/wordml/symex" xmlns:wpg="http://schemas.microsoft.com/office/word/2010/wordprocessingGroup" xmlns:wpi="http://schemas.microsoft.com/office/word/2010/wordprocessingInk" xmlns:wne="http://schemas.microsoft.com/office/word/2006/wordml" xmlns:wps="http://schemas.microsoft.com/office/word/2010/wordprocessingShape" mc:Ignorable="w14 w15 w16se w16cid wp14">
   <w:sdt>
     <w:sdtPr>
       <w:id w:val="1357773950"/>
@@ -12439,7 +13115,7 @@
 </file>
 
 <file path=word/numbering.xml><?xml version="1.0" encoding="utf-8"?>
-<w:numbering xmlns:wpc="http://schemas.microsoft.com/office/word/2010/wordprocessingCanvas" xmlns:cx="http://schemas.microsoft.com/office/drawing/2014/chartex" xmlns:cx1="http://schemas.microsoft.com/office/drawing/2015/9/8/chartex" xmlns:mc="http://schemas.openxmlformats.org/markup-compatibility/2006" xmlns:o="urn:schemas-microsoft-com:office:office" xmlns:r="http://schemas.openxmlformats.org/officeDocument/2006/relationships" xmlns:m="http://schemas.openxmlformats.org/officeDocument/2006/math" xmlns:v="urn:schemas-microsoft-com:vml" xmlns:wp14="http://schemas.microsoft.com/office/word/2010/wordprocessingDrawing" xmlns:wp="http://schemas.openxmlformats.org/drawingml/2006/wordprocessingDrawing" xmlns:w10="urn:schemas-microsoft-com:office:word" xmlns:w="http://schemas.openxmlformats.org/wordprocessingml/2006/main" xmlns:w14="http://schemas.microsoft.com/office/word/2010/wordml" xmlns:w15="http://schemas.microsoft.com/office/word/2012/wordml" xmlns:w16se="http://schemas.microsoft.com/office/word/2015/wordml/symex" xmlns:wpg="http://schemas.microsoft.com/office/word/2010/wordprocessingGroup" xmlns:wpi="http://schemas.microsoft.com/office/word/2010/wordprocessingInk" xmlns:wne="http://schemas.microsoft.com/office/word/2006/wordml" xmlns:wps="http://schemas.microsoft.com/office/word/2010/wordprocessingShape" mc:Ignorable="w14 w15 w16se wp14">
+<w:numbering xmlns:wpc="http://schemas.microsoft.com/office/word/2010/wordprocessingCanvas" xmlns:cx="http://schemas.microsoft.com/office/drawing/2014/chartex" xmlns:cx1="http://schemas.microsoft.com/office/drawing/2015/9/8/chartex" xmlns:cx2="http://schemas.microsoft.com/office/drawing/2015/10/21/chartex" xmlns:cx3="http://schemas.microsoft.com/office/drawing/2016/5/9/chartex" xmlns:cx4="http://schemas.microsoft.com/office/drawing/2016/5/10/chartex" xmlns:cx5="http://schemas.microsoft.com/office/drawing/2016/5/11/chartex" xmlns:cx6="http://schemas.microsoft.com/office/drawing/2016/5/12/chartex" xmlns:cx7="http://schemas.microsoft.com/office/drawing/2016/5/13/chartex" xmlns:cx8="http://schemas.microsoft.com/office/drawing/2016/5/14/chartex" xmlns:mc="http://schemas.openxmlformats.org/markup-compatibility/2006" xmlns:aink="http://schemas.microsoft.com/office/drawing/2016/ink" xmlns:am3d="http://schemas.microsoft.com/office/drawing/2017/model3d" xmlns:o="urn:schemas-microsoft-com:office:office" xmlns:r="http://schemas.openxmlformats.org/officeDocument/2006/relationships" xmlns:m="http://schemas.openxmlformats.org/officeDocument/2006/math" xmlns:v="urn:schemas-microsoft-com:vml" xmlns:wp14="http://schemas.microsoft.com/office/word/2010/wordprocessingDrawing" xmlns:wp="http://schemas.openxmlformats.org/drawingml/2006/wordprocessingDrawing" xmlns:w10="urn:schemas-microsoft-com:office:word" xmlns:w="http://schemas.openxmlformats.org/wordprocessingml/2006/main" xmlns:w14="http://schemas.microsoft.com/office/word/2010/wordml" xmlns:w15="http://schemas.microsoft.com/office/word/2012/wordml" xmlns:w16cid="http://schemas.microsoft.com/office/word/2016/wordml/cid" xmlns:w16se="http://schemas.microsoft.com/office/word/2015/wordml/symex" xmlns:wpg="http://schemas.microsoft.com/office/word/2010/wordprocessingGroup" xmlns:wpi="http://schemas.microsoft.com/office/word/2010/wordprocessingInk" xmlns:wne="http://schemas.microsoft.com/office/word/2006/wordml" xmlns:wps="http://schemas.microsoft.com/office/word/2010/wordprocessingShape" mc:Ignorable="w14 w15 w16se w16cid wp14">
   <w:abstractNum w:abstractNumId="0" w15:restartNumberingAfterBreak="0">
     <w:nsid w:val="902AC15F"/>
     <w:multiLevelType w:val="hybridMultilevel"/>
@@ -12696,30 +13372,6 @@
         <w:em w:val="none"/>
         <w:lang w:val="x-none" w:eastAsia="x-none" w:bidi="x-none"/>
         <w:specVanish w:val="0"/>
-        <w14:glow w14:rad="0">
-          <w14:srgbClr w14:val="000000"/>
-        </w14:glow>
-        <w14:shadow w14:blurRad="0" w14:dist="0" w14:dir="0" w14:sx="0" w14:sy="0" w14:kx="0" w14:ky="0" w14:algn="none">
-          <w14:srgbClr w14:val="000000"/>
-        </w14:shadow>
-        <w14:reflection w14:blurRad="0" w14:stA="0" w14:stPos="0" w14:endA="0" w14:endPos="0" w14:dist="0" w14:dir="0" w14:fadeDir="0" w14:sx="0" w14:sy="0" w14:kx="0" w14:ky="0" w14:algn="none"/>
-        <w14:textOutline w14:w="0" w14:cap="rnd" w14:cmpd="sng" w14:algn="ctr">
-          <w14:noFill/>
-          <w14:prstDash w14:val="solid"/>
-          <w14:bevel/>
-        </w14:textOutline>
-        <w14:scene3d>
-          <w14:camera w14:prst="orthographicFront"/>
-          <w14:lightRig w14:rig="threePt" w14:dir="t">
-            <w14:rot w14:lat="0" w14:lon="0" w14:rev="0"/>
-          </w14:lightRig>
-        </w14:scene3d>
-        <w14:props3d w14:extrusionH="0" w14:contourW="0" w14:prstMaterial="none"/>
-        <w14:ligatures w14:val="none"/>
-        <w14:numForm w14:val="default"/>
-        <w14:numSpacing w14:val="default"/>
-        <w14:stylisticSets/>
-        <w14:cntxtAlts w14:val="0"/>
       </w:rPr>
     </w:lvl>
     <w:lvl w:ilvl="3">
@@ -15839,7 +16491,7 @@
 </file>
 
 <file path=word/styles.xml><?xml version="1.0" encoding="utf-8"?>
-<w:styles xmlns:mc="http://schemas.openxmlformats.org/markup-compatibility/2006" xmlns:r="http://schemas.openxmlformats.org/officeDocument/2006/relationships" xmlns:w="http://schemas.openxmlformats.org/wordprocessingml/2006/main" xmlns:w14="http://schemas.microsoft.com/office/word/2010/wordml" xmlns:w15="http://schemas.microsoft.com/office/word/2012/wordml" xmlns:w16se="http://schemas.microsoft.com/office/word/2015/wordml/symex" mc:Ignorable="w14 w15 w16se">
+<w:styles xmlns:mc="http://schemas.openxmlformats.org/markup-compatibility/2006" xmlns:r="http://schemas.openxmlformats.org/officeDocument/2006/relationships" xmlns:w="http://schemas.openxmlformats.org/wordprocessingml/2006/main" xmlns:w14="http://schemas.microsoft.com/office/word/2010/wordml" xmlns:w15="http://schemas.microsoft.com/office/word/2012/wordml" xmlns:w16cid="http://schemas.microsoft.com/office/word/2016/wordml/cid" xmlns:w16se="http://schemas.microsoft.com/office/word/2015/wordml/symex" mc:Ignorable="w14 w15 w16se w16cid">
   <w:docDefaults>
     <w:rPrDefault>
       <w:rPr>
@@ -15849,7 +16501,7 @@
     </w:rPrDefault>
     <w:pPrDefault/>
   </w:docDefaults>
-  <w:latentStyles w:defLockedState="0" w:defUIPriority="0" w:defSemiHidden="0" w:defUnhideWhenUsed="0" w:defQFormat="0" w:count="371">
+  <w:latentStyles w:defLockedState="0" w:defUIPriority="0" w:defSemiHidden="0" w:defUnhideWhenUsed="0" w:defQFormat="0" w:count="377">
     <w:lsdException w:name="Normal" w:qFormat="1"/>
     <w:lsdException w:name="heading 1" w:qFormat="1"/>
     <w:lsdException w:name="heading 2" w:qFormat="1"/>
@@ -15991,11 +16643,8 @@
     <w:lsdException w:name="Table 3D effects 3" w:semiHidden="1" w:unhideWhenUsed="1"/>
     <w:lsdException w:name="Table Contemporary" w:semiHidden="1" w:unhideWhenUsed="1"/>
     <w:lsdException w:name="Table Elegant" w:semiHidden="1" w:unhideWhenUsed="1"/>
-    <w:lsdException w:name="Table Professional" w:semiHidden="1" w:unhideWhenUsed="1"/>
     <w:lsdException w:name="Table Subtle 1" w:semiHidden="1" w:unhideWhenUsed="1"/>
     <w:lsdException w:name="Table Subtle 2" w:semiHidden="1" w:unhideWhenUsed="1"/>
-    <w:lsdException w:name="Table Web 1" w:semiHidden="1" w:unhideWhenUsed="1"/>
-    <w:lsdException w:name="Table Web 2" w:semiHidden="1" w:unhideWhenUsed="1"/>
     <w:lsdException w:name="Table Web 3" w:semiHidden="1" w:unhideWhenUsed="1"/>
     <w:lsdException w:name="Balloon Text" w:semiHidden="1" w:unhideWhenUsed="1"/>
     <w:lsdException w:name="Table Theme" w:semiHidden="1" w:unhideWhenUsed="1"/>
@@ -16214,6 +16863,12 @@
     <w:lsdException w:name="List Table 5 Dark Accent 6" w:uiPriority="50"/>
     <w:lsdException w:name="List Table 6 Colorful Accent 6" w:uiPriority="51"/>
     <w:lsdException w:name="List Table 7 Colorful Accent 6" w:uiPriority="52"/>
+    <w:lsdException w:name="Mention" w:semiHidden="1" w:uiPriority="99" w:unhideWhenUsed="1"/>
+    <w:lsdException w:name="Smart Hyperlink" w:semiHidden="1" w:uiPriority="99" w:unhideWhenUsed="1"/>
+    <w:lsdException w:name="Hashtag" w:semiHidden="1" w:uiPriority="99" w:unhideWhenUsed="1"/>
+    <w:lsdException w:name="Unresolved Mention" w:semiHidden="1" w:uiPriority="99" w:unhideWhenUsed="1"/>
+    <w:lsdException w:name="Smart Link" w:semiHidden="1" w:uiPriority="99" w:unhideWhenUsed="1"/>
+    <w:lsdException w:name="Smart Link Error" w:semiHidden="1" w:uiPriority="99" w:unhideWhenUsed="1"/>
   </w:latentStyles>
   <w:style w:type="paragraph" w:default="1" w:styleId="Normal">
     <w:name w:val="Normal"/>

</xml_diff>

<commit_message>
results in final fyp report
</commit_message>
<xml_diff>
--- a/reports/FYP-Final-Report.docx
+++ b/reports/FYP-Final-Report.docx
@@ -562,13 +562,8 @@
       <w:r>
         <w:tab/>
       </w:r>
-      <w:proofErr w:type="spellStart"/>
-      <w:r>
-        <w:t>Afif</w:t>
-      </w:r>
-      <w:proofErr w:type="spellEnd"/>
-      <w:r>
-        <w:t xml:space="preserve"> Sheikh</w:t>
+      <w:r>
+        <w:t>Afif Sheikh</w:t>
       </w:r>
     </w:p>
     <w:p>
@@ -652,13 +647,8 @@
       <w:r>
         <w:tab/>
       </w:r>
-      <w:proofErr w:type="spellStart"/>
-      <w:r>
-        <w:t>Mehreen</w:t>
-      </w:r>
-      <w:proofErr w:type="spellEnd"/>
-      <w:r>
-        <w:t xml:space="preserve"> Sultana</w:t>
+      <w:r>
+        <w:t>Mehreen Sultana</w:t>
       </w:r>
     </w:p>
     <w:p>
@@ -842,15 +832,7 @@
         <w:t>Approved by,</w:t>
       </w:r>
       <w:r>
-        <w:t xml:space="preserve"> </w:t>
-      </w:r>
-      <w:proofErr w:type="spellStart"/>
-      <w:r>
-        <w:t>Dr.</w:t>
-      </w:r>
-      <w:proofErr w:type="spellEnd"/>
-      <w:r>
-        <w:t xml:space="preserve"> Ghulam Muhammad Shaikh</w:t>
+        <w:t xml:space="preserve"> Dr. Ghulam Muhammad Shaikh</w:t>
       </w:r>
     </w:p>
     <w:p/>
@@ -887,18 +869,10 @@
       </w:r>
       <w:r>
         <w:tab/>
-        <w:t xml:space="preserve">:   </w:t>
-      </w:r>
-      <w:proofErr w:type="spellStart"/>
-      <w:r>
-        <w:t>Dr</w:t>
-      </w:r>
-      <w:r>
-        <w:t>.</w:t>
-      </w:r>
-      <w:proofErr w:type="spellEnd"/>
-      <w:r>
-        <w:t xml:space="preserve"> Ghulam Muhammad Shaikh</w:t>
+        <w:t>:   Dr</w:t>
+      </w:r>
+      <w:r>
+        <w:t>. Ghulam Muhammad Shaikh</w:t>
       </w:r>
     </w:p>
     <w:p>
@@ -987,23 +961,7 @@
         <w:t xml:space="preserve">, </w:t>
       </w:r>
       <w:r>
-        <w:t xml:space="preserve">Muhammad Muneeb, </w:t>
-      </w:r>
-      <w:proofErr w:type="spellStart"/>
-      <w:r>
-        <w:t>Afif</w:t>
-      </w:r>
-      <w:proofErr w:type="spellEnd"/>
-      <w:r>
-        <w:t xml:space="preserve"> Sheikh &amp; </w:t>
-      </w:r>
-      <w:proofErr w:type="spellStart"/>
-      <w:r>
-        <w:t>Mehreen</w:t>
-      </w:r>
-      <w:proofErr w:type="spellEnd"/>
-      <w:r>
-        <w:t xml:space="preserve"> Sultana</w:t>
+        <w:t>Muhammad Muneeb, Afif Sheikh &amp; Mehreen Sultana</w:t>
       </w:r>
       <w:r>
         <w:t>. All right reserved.</w:t>
@@ -1058,16 +1016,11 @@
       <w:r>
         <w:t xml:space="preserve">o my research supervisor, </w:t>
       </w:r>
-      <w:proofErr w:type="spellStart"/>
       <w:r>
         <w:t>Dr</w:t>
       </w:r>
       <w:r>
-        <w:t>.</w:t>
-      </w:r>
-      <w:proofErr w:type="spellEnd"/>
-      <w:r>
-        <w:t xml:space="preserve"> Ghulam Muhammad Shaikh</w:t>
+        <w:t>. Ghulam Muhammad Shaikh</w:t>
       </w:r>
       <w:r>
         <w:t xml:space="preserve"> for his invaluable advice, guidance and his</w:t>
@@ -1184,21 +1137,7 @@
         <w:rPr>
           <w:iCs/>
         </w:rPr>
-        <w:t xml:space="preserve">The issue of properly categorizing and storing files on computer, security problems and specially searching and recovering files is very paramount, especially in organizations and individuals. Therefore, we aim to resolve this problem in classifying the files in database and we also intend to aid with cloud services so that all files will be well protected and easily accessible from anyplace through internet. This project will give the ability to upload the files on cloud with a single click and by applying machine learning algorithms and searching techniques, all the files will be organised </w:t>
-      </w:r>
-      <w:proofErr w:type="gramStart"/>
-      <w:r>
-        <w:rPr>
-          <w:iCs/>
-        </w:rPr>
-        <w:t>on the basis of</w:t>
-      </w:r>
-      <w:proofErr w:type="gramEnd"/>
-      <w:r>
-        <w:rPr>
-          <w:iCs/>
-        </w:rPr>
-        <w:t xml:space="preserve"> extension and titles. And it also gives the service to download the files to local storage.</w:t>
+        <w:t>The issue of properly categorizing and storing files on computer, security problems and specially searching and recovering files is very paramount, especially in organizations and individuals. Therefore, we aim to resolve this problem in classifying the files in database and we also intend to aid with cloud services so that all files will be well protected and easily accessible from anyplace through internet. This project will give the ability to upload the files on cloud with a single click and by applying machine learning algorithms and searching techniques, all the files will be organised on the basis of extension and titles. And it also gives the service to download the files to local storage.</w:t>
       </w:r>
     </w:p>
     <w:p>
@@ -5671,14 +5610,12 @@
           <w:tab w:val="left" w:pos="1701"/>
         </w:tabs>
       </w:pPr>
-      <w:proofErr w:type="spellStart"/>
       <w:r>
         <w:rPr>
           <w:i/>
         </w:rPr>
         <w:t>ip</w:t>
       </w:r>
-      <w:proofErr w:type="spellEnd"/>
       <w:r>
         <w:tab/>
         <w:t>Internet Protocol</w:t>
@@ -6188,21 +6125,7 @@
         <w:rPr>
           <w:szCs w:val="22"/>
         </w:rPr>
-        <w:t xml:space="preserve">more and more data </w:t>
-      </w:r>
-      <w:proofErr w:type="gramStart"/>
-      <w:r>
-        <w:rPr>
-          <w:szCs w:val="22"/>
-        </w:rPr>
-        <w:t>is</w:t>
-      </w:r>
-      <w:proofErr w:type="gramEnd"/>
-      <w:r>
-        <w:rPr>
-          <w:szCs w:val="22"/>
-        </w:rPr>
-        <w:t xml:space="preserve"> generated, from the business, individuals or communities. Data gets saved or uploaded to cloud, users move on and data is forgotten and lost. Valuable data is saved in files and document, not protected and unrecoverable because no one knows where to find it. This software will help in categorizing and classifying the unstructured data.</w:t>
+        <w:t>more and more data is generated, from the business, individuals or communities. Data gets saved or uploaded to cloud, users move on and data is forgotten and lost. Valuable data is saved in files and document, not protected and unrecoverable because no one knows where to find it. This software will help in categorizing and classifying the unstructured data.</w:t>
       </w:r>
       <w:r>
         <w:rPr>
@@ -6557,7 +6480,6 @@
         </w:rPr>
         <w:t xml:space="preserve"> </w:t>
       </w:r>
-      <w:proofErr w:type="spellStart"/>
       <w:r>
         <w:rPr>
           <w:rFonts w:eastAsia="Times New Roman"/>
@@ -6565,7 +6487,6 @@
         </w:rPr>
         <w:t>HaaS</w:t>
       </w:r>
-      <w:proofErr w:type="spellEnd"/>
       <w:r>
         <w:rPr>
           <w:rFonts w:eastAsia="Times New Roman"/>
@@ -6585,23 +6506,7 @@
           <w:rFonts w:eastAsia="Times New Roman"/>
           <w:color w:val="2E2E2E"/>
         </w:rPr>
-        <w:t xml:space="preserve">-users. This paper will explore the background and service models </w:t>
-      </w:r>
-      <w:proofErr w:type="gramStart"/>
-      <w:r>
-        <w:rPr>
-          <w:rFonts w:eastAsia="Times New Roman"/>
-          <w:color w:val="2E2E2E"/>
-        </w:rPr>
-        <w:t>and also</w:t>
-      </w:r>
-      <w:proofErr w:type="gramEnd"/>
-      <w:r>
-        <w:rPr>
-          <w:rFonts w:eastAsia="Times New Roman"/>
-          <w:color w:val="2E2E2E"/>
-        </w:rPr>
-        <w:t xml:space="preserve"> presents the existing research issues and implications in cloud computing such as security,</w:t>
+        <w:t>-users. This paper will explore the background and service models and also presents the existing research issues and implications in cloud computing such as security,</w:t>
       </w:r>
       <w:r>
         <w:rPr>
@@ -7166,21 +7071,7 @@
         <w:rPr>
           <w:lang w:val="en-US"/>
         </w:rPr>
-        <w:t xml:space="preserve">User require access to application which expose on some </w:t>
-      </w:r>
-      <w:proofErr w:type="spellStart"/>
-      <w:r>
-        <w:rPr>
-          <w:lang w:val="en-US"/>
-        </w:rPr>
-        <w:t>ip</w:t>
-      </w:r>
-      <w:proofErr w:type="spellEnd"/>
-      <w:r>
-        <w:rPr>
-          <w:lang w:val="en-US"/>
-        </w:rPr>
-        <w:t>:</w:t>
+        <w:t>User require access to application which expose on some ip:</w:t>
       </w:r>
       <w:r>
         <w:rPr>
@@ -7664,15 +7555,7 @@
       </w:r>
       <w:r>
         <w:lastRenderedPageBreak/>
-        <w:t xml:space="preserve">server. So, the story usually went something like this… Every time the business needed a new application, IT would go out and buy a new server. And most of the time nobody knew the performance requirements of the new application! This meant IT had to make guesses when choosing the model and size of servers to buy. As a result, IT did the only thing it could do - it bought big fast servers with lots of resiliency. After all, the last thing anyone wanted - including the business - was under-powered servers. Under-powered servers might be unable to execute transactions, which might result in lost customers and lost revenue. So, IT usually bought bigger servers than were </w:t>
-      </w:r>
-      <w:proofErr w:type="gramStart"/>
-      <w:r>
-        <w:t>actually needed</w:t>
-      </w:r>
-      <w:proofErr w:type="gramEnd"/>
-      <w:r>
-        <w:t xml:space="preserve">. This resulted in huge numbers of servers operating as low as 5-10% of their potential capacity. </w:t>
+        <w:t xml:space="preserve">server. So, the story usually went something like this… Every time the business needed a new application, IT would go out and buy a new server. And most of the time nobody knew the performance requirements of the new application! This meant IT had to make guesses when choosing the model and size of servers to buy. As a result, IT did the only thing it could do - it bought big fast servers with lots of resiliency. After all, the last thing anyone wanted - including the business - was under-powered servers. Under-powered servers might be unable to execute transactions, which might result in lost customers and lost revenue. So, IT usually bought bigger servers than were actually needed. This resulted in huge numbers of servers operating as low as 5-10% of their potential capacity. </w:t>
       </w:r>
       <w:r>
         <w:t>A tragic waste o</w:t>
@@ -7726,31 +7609,7 @@
     <w:p>
       <w:r>
         <w:tab/>
-        <w:t xml:space="preserve">This was a game changer! IT no longer needed to procure a </w:t>
-      </w:r>
-      <w:proofErr w:type="gramStart"/>
-      <w:r>
-        <w:t>brand new</w:t>
-      </w:r>
-      <w:proofErr w:type="gramEnd"/>
-      <w:r>
-        <w:t xml:space="preserve"> oversized server every time the business asked for a new application. </w:t>
-      </w:r>
-      <w:proofErr w:type="gramStart"/>
-      <w:r>
-        <w:t>More often than not</w:t>
-      </w:r>
-      <w:proofErr w:type="gramEnd"/>
-      <w:r>
-        <w:t xml:space="preserve"> they could run new apps on existing servers that were sitting around with spare capacity. </w:t>
-      </w:r>
-      <w:proofErr w:type="gramStart"/>
-      <w:r>
-        <w:t>All of a sudden</w:t>
-      </w:r>
-      <w:proofErr w:type="gramEnd"/>
-      <w:r>
-        <w:t>, we could squeeze massive amounts of value out of existing corporate assets, such as servers, resulting in a lot more bang for the company’s buck.</w:t>
+        <w:t>This was a game changer! IT no longer needed to procure a brand new oversized server every time the business asked for a new application. More often than not they could run new apps on existing servers that were sitting around with spare capacity. All of a sudden, we could squeeze massive amounts of value out of existing corporate assets, such as servers, resulting in a lot more bang for the company’s buck.</w:t>
       </w:r>
       <w:r>
         <w:t xml:space="preserve"> [7]</w:t>
@@ -7766,12 +7625,10 @@
       <w:pPr>
         <w:pStyle w:val="Heading4"/>
       </w:pPr>
-      <w:proofErr w:type="spellStart"/>
       <w:r>
         <w:lastRenderedPageBreak/>
         <w:t>VMwarts</w:t>
       </w:r>
-      <w:proofErr w:type="spellEnd"/>
     </w:p>
     <w:p/>
     <w:p>
@@ -7871,15 +7728,7 @@
     <w:p>
       <w:r>
         <w:tab/>
-        <w:t xml:space="preserve">In the container model the container is roughly analogous to the VM. The major difference through, is that every container does not require a full-blown OS. In fact, all containers on a single host share a single OS. This frees up huge amounts of system resources such as CPU, RAM, and storage. It also reduces potential licensing costs and reduces the overhead of OS patching and other maintenance. This results in savings on the </w:t>
-      </w:r>
-      <w:proofErr w:type="gramStart"/>
-      <w:r>
-        <w:t>cap-ex</w:t>
-      </w:r>
-      <w:proofErr w:type="gramEnd"/>
-      <w:r>
-        <w:t xml:space="preserve"> and op-ex fronts. Containers are also fast to start and ultra-portable. Moving container workloads from your laptop, to the cloud, and then to VMs or bare metal in your centre is a breeze.</w:t>
+        <w:t>In the container model the container is roughly analogous to the VM. The major difference through, is that every container does not require a full-blown OS. In fact, all containers on a single host share a single OS. This frees up huge amounts of system resources such as CPU, RAM, and storage. It also reduces potential licensing costs and reduces the overhead of OS patching and other maintenance. This results in savings on the cap-ex and op-ex fronts. Containers are also fast to start and ultra-portable. Moving container workloads from your laptop, to the cloud, and then to VMs or bare metal in your centre is a breeze.</w:t>
       </w:r>
       <w:r>
         <w:t xml:space="preserve"> [7]</w:t>
@@ -8241,21 +8090,13 @@
     <w:p/>
     <w:p>
       <w:r>
-        <w:t xml:space="preserve">Another latest technology is cloud computing which allows access to the stored data from anywhere at any </w:t>
-      </w:r>
-      <w:proofErr w:type="gramStart"/>
-      <w:r>
-        <w:t>time,</w:t>
+        <w:t>Another latest technology is cloud computing which allows access to the stored data from anywhere at any time,</w:t>
       </w:r>
       <w:r>
         <w:t xml:space="preserve"> </w:t>
       </w:r>
       <w:r>
-        <w:t>and</w:t>
-      </w:r>
-      <w:proofErr w:type="gramEnd"/>
-      <w:r>
-        <w:t xml:space="preserve"> can be utilized in different organizations or by individuals to improve efficiency and increase performance and decrease the cost and complexity. Moreover, integrating the mobile devices with cloud computing to utilize the unlimited service provided by the cloud through the mobile device results in what is known as Mobile Cloud Computing. The Cloud Computing relies on a set of network-connected resources shared to maximize their utilization resulting in reduced management and capital costs. Mobile Cloud Computing (MCC) is set to advantage many sector</w:t>
+        <w:t>and can be utilized in different organizations or by individuals to improve efficiency and increase performance and decrease the cost and complexity. Moreover, integrating the mobile devices with cloud computing to utilize the unlimited service provided by the cloud through the mobile device results in what is known as Mobile Cloud Computing. The Cloud Computing relies on a set of network-connected resources shared to maximize their utilization resulting in reduced management and capital costs. Mobile Cloud Computing (MCC) is set to advantage many sector</w:t>
       </w:r>
       <w:r>
         <w:t>s</w:t>
@@ -8266,21 +8107,12 @@
       <w:r>
         <w:t xml:space="preserve"> </w:t>
       </w:r>
-      <w:proofErr w:type="gramStart"/>
       <w:r>
         <w:rPr>
           <w:color w:val="000000"/>
           <w:shd w:val="clear" w:color="auto" w:fill="FFFFFF"/>
         </w:rPr>
-        <w:t>Mobile  commerce</w:t>
-      </w:r>
-      <w:proofErr w:type="gramEnd"/>
-      <w:r>
-        <w:rPr>
-          <w:color w:val="000000"/>
-          <w:shd w:val="clear" w:color="auto" w:fill="FFFFFF"/>
-        </w:rPr>
-        <w:t xml:space="preserve">  is  a  business  model  for commercial  activities  using  a  mobile  phone.  Now a </w:t>
+        <w:t xml:space="preserve">Mobile  commerce  is  a  business  model  for commercial  activities  using  a  mobile  phone.  Now a </w:t>
       </w:r>
       <w:r>
         <w:rPr>
@@ -8844,384 +8676,240 @@
           <w:i/>
           <w:iCs/>
         </w:rPr>
-        <w:t xml:space="preserve">Masaki </w:t>
-      </w:r>
-      <w:proofErr w:type="spellStart"/>
-      <w:r>
+        <w:t>Masaki Kohana, Hiroki Sakaji, Akio Kobayashi, Shusuke Okamoto</w:t>
+      </w:r>
+    </w:p>
+    <w:p>
+      <w:r>
+        <w:t>In this Web system, the file transfer time becomes a problem when a user sends larger files. In this paper, we propose a way to resolve the issue of longer file transfer time by controlling the file assignment. We assign the large files to the Web browser process, and we assign the smaller files to the calculation machines over the network.</w:t>
+      </w:r>
+      <w:r>
+        <w:t xml:space="preserve"> [12</w:t>
+      </w:r>
+      <w:r>
+        <w:t>]</w:t>
+      </w:r>
+    </w:p>
+    <w:p/>
+    <w:p/>
+    <w:p/>
+    <w:p>
+      <w:pPr>
+        <w:pStyle w:val="Heading4"/>
+      </w:pPr>
+      <w:r>
+        <w:t>System and method of monitoring and controlling application files</w:t>
+      </w:r>
+    </w:p>
+    <w:p/>
+    <w:p>
+      <w:r>
+        <w:t>By</w:t>
+      </w:r>
+    </w:p>
+    <w:p>
+      <w:pPr>
         <w:rPr>
           <w:i/>
           <w:iCs/>
         </w:rPr>
-        <w:t>Kohana</w:t>
-      </w:r>
-      <w:proofErr w:type="spellEnd"/>
+      </w:pPr>
+      <w:r>
+        <w:t xml:space="preserve">      </w:t>
+      </w:r>
       <w:r>
         <w:rPr>
           <w:i/>
           <w:iCs/>
         </w:rPr>
-        <w:t xml:space="preserve">, Hiroki </w:t>
-      </w:r>
-      <w:proofErr w:type="spellStart"/>
+        <w:t xml:space="preserve"> </w:t>
+      </w:r>
       <w:r>
         <w:rPr>
           <w:i/>
           <w:iCs/>
         </w:rPr>
-        <w:t>Sakaji</w:t>
-      </w:r>
-      <w:proofErr w:type="spellEnd"/>
+        <w:t xml:space="preserve">Kester, </w:t>
+      </w:r>
       <w:r>
         <w:rPr>
           <w:i/>
           <w:iCs/>
         </w:rPr>
-        <w:t xml:space="preserve">, Akio Kobayashi, </w:t>
-      </w:r>
-      <w:proofErr w:type="spellStart"/>
+        <w:t>Harold M.</w:t>
+      </w:r>
       <w:r>
         <w:rPr>
           <w:i/>
           <w:iCs/>
         </w:rPr>
-        <w:t>Shusuke</w:t>
-      </w:r>
-      <w:proofErr w:type="spellEnd"/>
+        <w:t>,</w:t>
+      </w:r>
       <w:r>
         <w:rPr>
           <w:i/>
           <w:iCs/>
         </w:rPr>
-        <w:t xml:space="preserve"> Okamoto</w:t>
-      </w:r>
-    </w:p>
-    <w:p>
-      <w:r>
-        <w:t>In this Web system, the file transfer time becomes a problem when a user sends larger files. In this paper, we propose a way to resolve the issue of longer file transfer time by controlling the file assignment. We assign the large files to the Web browser process, and we assign the smaller files to the calculation machines over the network.</w:t>
-      </w:r>
-      <w:r>
-        <w:t xml:space="preserve"> [12</w:t>
-      </w:r>
-      <w:r>
-        <w:t>]</w:t>
-      </w:r>
-    </w:p>
-    <w:p/>
-    <w:p/>
-    <w:p/>
-    <w:p>
-      <w:pPr>
-        <w:pStyle w:val="Heading4"/>
-      </w:pPr>
-      <w:r>
-        <w:t>System and method of monitoring and controlling application files</w:t>
-      </w:r>
-    </w:p>
-    <w:p/>
-    <w:p>
-      <w:r>
-        <w:t>By</w:t>
-      </w:r>
-    </w:p>
-    <w:p>
-      <w:pPr>
+        <w:t xml:space="preserve"> Hegli, Ro</w:t>
+      </w:r>
+      <w:r>
         <w:rPr>
           <w:i/>
           <w:iCs/>
         </w:rPr>
-      </w:pPr>
-      <w:r>
-        <w:t xml:space="preserve">      </w:t>
+        <w:t>nald B., Dimm, John Ross</w:t>
       </w:r>
       <w:r>
         <w:rPr>
           <w:i/>
           <w:iCs/>
         </w:rPr>
-        <w:t xml:space="preserve"> </w:t>
+        <w:t>, Anderson</w:t>
       </w:r>
       <w:r>
         <w:rPr>
           <w:i/>
           <w:iCs/>
         </w:rPr>
-        <w:t xml:space="preserve">Kester, </w:t>
+        <w:t xml:space="preserve">, Mark </w:t>
       </w:r>
       <w:r>
         <w:rPr>
           <w:i/>
           <w:iCs/>
         </w:rPr>
-        <w:t>Harold M.</w:t>
+        <w:t>Richard</w:t>
       </w:r>
       <w:r>
         <w:rPr>
           <w:i/>
           <w:iCs/>
         </w:rPr>
-        <w:t>,</w:t>
-      </w:r>
-      <w:r>
+        <w:t>.</w:t>
+      </w:r>
+    </w:p>
+    <w:p>
+      <w:r>
+        <w:t>A system and method for updating a system that controls applications requested for execution on a workstation. A workstation management module is configured to detect requested execution of an application. A workstation application server receives data associated with the application from the workstation. The application server module can determine one or more categories to associate with the application by referencing an application inventory database or requesting the category from an application database factory. The application database factory can receive applications from multiple application server modules. The application database factory determines whether the application was previously categorized and provides the category to the application server module; which forwards a hash/policy table to the workstation management module. Upon receipt of the hash/policy table, the workstation management module applies the policy to control access to the requested application on the workstation.</w:t>
+      </w:r>
+      <w:r>
+        <w:t xml:space="preserve"> [13</w:t>
+      </w:r>
+      <w:r>
+        <w:t>]</w:t>
+      </w:r>
+    </w:p>
+    <w:p/>
+    <w:p/>
+    <w:p/>
+    <w:p/>
+    <w:p>
+      <w:pPr>
+        <w:pStyle w:val="Heading4"/>
+      </w:pPr>
+      <w:r>
+        <w:lastRenderedPageBreak/>
+        <w:t>Automated file acquisition, identification, extraction and transformation</w:t>
+      </w:r>
+    </w:p>
+    <w:p/>
+    <w:p>
+      <w:r>
+        <w:t>By</w:t>
+      </w:r>
+    </w:p>
+    <w:p>
+      <w:pPr>
         <w:rPr>
           <w:i/>
           <w:iCs/>
         </w:rPr>
-        <w:t xml:space="preserve"> </w:t>
-      </w:r>
-      <w:proofErr w:type="spellStart"/>
+      </w:pPr>
       <w:r>
         <w:rPr>
           <w:i/>
           <w:iCs/>
         </w:rPr>
-        <w:t>Hegli</w:t>
-      </w:r>
-      <w:proofErr w:type="spellEnd"/>
+        <w:t xml:space="preserve">   </w:t>
+      </w:r>
       <w:r>
         <w:rPr>
           <w:i/>
           <w:iCs/>
         </w:rPr>
-        <w:t>, Ro</w:t>
-      </w:r>
-      <w:r>
+        <w:t>Bruhn, David M. (Moorpark, CA, US), Capitano, Douglas L. (Berthoud, CO, US)</w:t>
+      </w:r>
+    </w:p>
+    <w:p>
+      <w:r>
+        <w:t>Managing large amounts of third party client data may require sorting through files for patterns and extracting data to create a customized user interface for the third party client. One example method of operation may include examining file names for data files stored in a database, parsing specified names and specified dates from the file names, categorizing the data files according to the specified names and specified dates, tagging the data files, and transforming content of the data files into a customized data table format associated with known client requirements.</w:t>
+      </w:r>
+      <w:r>
+        <w:t xml:space="preserve"> [</w:t>
+      </w:r>
+      <w:r>
+        <w:t>14</w:t>
+      </w:r>
+      <w:r>
+        <w:t>]</w:t>
+      </w:r>
+    </w:p>
+    <w:p>
+      <w:pPr>
+        <w:rPr>
+          <w:iCs/>
+        </w:rPr>
+      </w:pPr>
+    </w:p>
+    <w:p>
+      <w:pPr>
+        <w:rPr>
+          <w:iCs/>
+        </w:rPr>
+      </w:pPr>
+    </w:p>
+    <w:p>
+      <w:pPr>
+        <w:rPr>
+          <w:iCs/>
+        </w:rPr>
+      </w:pPr>
+    </w:p>
+    <w:p>
+      <w:pPr>
+        <w:pStyle w:val="Heading4"/>
+      </w:pPr>
+      <w:r>
+        <w:t>Network management system having virtual catalog overview of files distributive stored across network domain</w:t>
+      </w:r>
+    </w:p>
+    <w:p/>
+    <w:p>
+      <w:r>
+        <w:t>By</w:t>
+      </w:r>
+    </w:p>
+    <w:p>
+      <w:pPr>
         <w:rPr>
           <w:i/>
           <w:iCs/>
         </w:rPr>
-        <w:t xml:space="preserve">nald B., </w:t>
-      </w:r>
-      <w:proofErr w:type="spellStart"/>
+      </w:pPr>
+      <w:r>
+        <w:t xml:space="preserve">    </w:t>
+      </w:r>
       <w:r>
         <w:rPr>
           <w:i/>
           <w:iCs/>
         </w:rPr>
-        <w:t>Dimm</w:t>
-      </w:r>
-      <w:proofErr w:type="spellEnd"/>
-      <w:r>
-        <w:rPr>
-          <w:i/>
-          <w:iCs/>
-        </w:rPr>
-        <w:t>, John Ross</w:t>
-      </w:r>
-      <w:r>
-        <w:rPr>
-          <w:i/>
-          <w:iCs/>
-        </w:rPr>
-        <w:t>, Anderson</w:t>
-      </w:r>
-      <w:r>
-        <w:rPr>
-          <w:i/>
-          <w:iCs/>
-        </w:rPr>
-        <w:t xml:space="preserve">, Mark </w:t>
-      </w:r>
-      <w:r>
-        <w:rPr>
-          <w:i/>
-          <w:iCs/>
-        </w:rPr>
-        <w:t>Richard</w:t>
-      </w:r>
-      <w:r>
-        <w:rPr>
-          <w:i/>
-          <w:iCs/>
-        </w:rPr>
-        <w:t>.</w:t>
-      </w:r>
-    </w:p>
-    <w:p>
-      <w:r>
-        <w:t>A system and method for updating a system that controls applications requested for execution on a workstation. A workstation management module is configured to detect requested execution of an application. A workstation application server receives data associated with the application from the workstation. The application server module can determine one or more categories to associate with the application by referencing an application inventory database or requesting the category from an application database factory. The application database factory can receive applications from multiple application server modules. The application database factory determines whether the application was previously categorized and provides the category to the application server module; which forwards a hash/policy table to the workstation management module. Upon receipt of the hash/policy table, the workstation management module applies the policy to control access to the requested application on the workstation.</w:t>
-      </w:r>
-      <w:r>
-        <w:t xml:space="preserve"> [13</w:t>
-      </w:r>
-      <w:r>
-        <w:t>]</w:t>
-      </w:r>
-    </w:p>
-    <w:p/>
-    <w:p/>
-    <w:p/>
-    <w:p/>
-    <w:p>
-      <w:pPr>
-        <w:pStyle w:val="Heading4"/>
-      </w:pPr>
-      <w:r>
-        <w:lastRenderedPageBreak/>
-        <w:t>Automated file acquisition, identification, extraction and transformation</w:t>
-      </w:r>
-    </w:p>
-    <w:p/>
-    <w:p>
-      <w:r>
-        <w:t>By</w:t>
-      </w:r>
-    </w:p>
-    <w:p>
-      <w:pPr>
-        <w:rPr>
-          <w:i/>
-          <w:iCs/>
-        </w:rPr>
-      </w:pPr>
-      <w:r>
-        <w:rPr>
-          <w:i/>
-          <w:iCs/>
-        </w:rPr>
-        <w:t xml:space="preserve">   </w:t>
-      </w:r>
-      <w:r>
-        <w:rPr>
-          <w:i/>
-          <w:iCs/>
-        </w:rPr>
-        <w:t>Bruhn, David M. (Moorpark, CA, US), Capitano, Douglas L. (Berthoud, CO, US)</w:t>
-      </w:r>
-    </w:p>
-    <w:p>
-      <w:r>
-        <w:t xml:space="preserve">Managing large amounts of </w:t>
-      </w:r>
-      <w:proofErr w:type="gramStart"/>
-      <w:r>
-        <w:t>third party</w:t>
-      </w:r>
-      <w:proofErr w:type="gramEnd"/>
-      <w:r>
-        <w:t xml:space="preserve"> client data may require sorting through files for patterns and extracting data to create a customized user interface for the third party client. One example method of operation may include examining file names for data files stored in a database, parsing specified names and specified dates from the file names, categorizing the data files according to the specified names and specified dates, tagging the data files, and transforming content of the data files into a customized data table format associated with known client requirements.</w:t>
-      </w:r>
-      <w:r>
-        <w:t xml:space="preserve"> [</w:t>
-      </w:r>
-      <w:r>
-        <w:t>14</w:t>
-      </w:r>
-      <w:r>
-        <w:t>]</w:t>
-      </w:r>
-    </w:p>
-    <w:p>
-      <w:pPr>
-        <w:rPr>
-          <w:iCs/>
-        </w:rPr>
-      </w:pPr>
-    </w:p>
-    <w:p>
-      <w:pPr>
-        <w:rPr>
-          <w:iCs/>
-        </w:rPr>
-      </w:pPr>
-    </w:p>
-    <w:p>
-      <w:pPr>
-        <w:rPr>
-          <w:iCs/>
-        </w:rPr>
-      </w:pPr>
-    </w:p>
-    <w:p>
-      <w:pPr>
-        <w:pStyle w:val="Heading4"/>
-      </w:pPr>
-      <w:r>
-        <w:t xml:space="preserve">Network management system having virtual </w:t>
-      </w:r>
-      <w:proofErr w:type="spellStart"/>
-      <w:r>
-        <w:t>catalog</w:t>
-      </w:r>
-      <w:proofErr w:type="spellEnd"/>
-      <w:r>
-        <w:t xml:space="preserve"> overview of files distributive stored across network domain</w:t>
-      </w:r>
-    </w:p>
-    <w:p/>
-    <w:p>
-      <w:r>
-        <w:t>By</w:t>
-      </w:r>
-    </w:p>
-    <w:p>
-      <w:pPr>
-        <w:rPr>
-          <w:i/>
-          <w:iCs/>
-        </w:rPr>
-      </w:pPr>
-      <w:r>
-        <w:t xml:space="preserve">    </w:t>
-      </w:r>
-      <w:r>
-        <w:rPr>
-          <w:i/>
-          <w:iCs/>
-        </w:rPr>
-        <w:t xml:space="preserve">Thomas </w:t>
-      </w:r>
-      <w:proofErr w:type="spellStart"/>
-      <w:r>
-        <w:rPr>
-          <w:i/>
-          <w:iCs/>
-        </w:rPr>
-        <w:t>Pisello</w:t>
-      </w:r>
-      <w:proofErr w:type="spellEnd"/>
-      <w:r>
-        <w:rPr>
-          <w:i/>
-          <w:iCs/>
-        </w:rPr>
-        <w:t xml:space="preserve">, David </w:t>
-      </w:r>
-      <w:proofErr w:type="spellStart"/>
-      <w:r>
-        <w:rPr>
-          <w:i/>
-          <w:iCs/>
-        </w:rPr>
-        <w:t>Crossmier</w:t>
-      </w:r>
-      <w:proofErr w:type="spellEnd"/>
-      <w:r>
-        <w:rPr>
-          <w:i/>
-          <w:iCs/>
-        </w:rPr>
-        <w:t>, Paul Ashton</w:t>
-      </w:r>
-    </w:p>
-    <w:p>
-      <w:r>
-        <w:t xml:space="preserve">A network management system includes a domain administrating server (DAS) that stores a virtual </w:t>
-      </w:r>
-      <w:proofErr w:type="spellStart"/>
-      <w:r>
-        <w:t>catalog</w:t>
-      </w:r>
-      <w:proofErr w:type="spellEnd"/>
-      <w:r>
-        <w:t xml:space="preserve"> representing an overview of all files </w:t>
-      </w:r>
-      <w:proofErr w:type="spellStart"/>
-      <w:r>
-        <w:t>distributively</w:t>
-      </w:r>
-      <w:proofErr w:type="spellEnd"/>
-      <w:r>
-        <w:t xml:space="preserve"> stored across a network domain currently or in the past. The current and historical file information is used for assisting in auditing or locating files located anywhere in the domain. The current file information is used for assisting in transferring files across the domain. The domain administrating server (DAS) also includes a rule-base driven artificial administrator for monitoring and reacting to domain-wide alert reports and for detecting problematic trends in domain-wide performance based on information co</w:t>
+        <w:t>Thomas Pisello, David Crossmier, Paul Ashton</w:t>
+      </w:r>
+    </w:p>
+    <w:p>
+      <w:r>
+        <w:t>A network management system includes a domain administrating server (DAS) that stores a virtual catalog representing an overview of all files distributively stored across a network domain currently or in the past. The current and historical file information is used for assisting in auditing or locating files located anywhere in the domain. The current file information is used for assisting in transferring files across the domain. The domain administrating server (DAS) also includes a rule-base driven artificial administrator for monitoring and reacting to domain-wide alert reports and for detecting problematic trends in domain-wide performance based on information co</w:t>
       </w:r>
       <w:r>
         <w:t>llected from the network domain.</w:t>
@@ -9333,15 +9021,7 @@
         <w:ind w:firstLine="720"/>
       </w:pPr>
       <w:r>
-        <w:t xml:space="preserve">Flask is part of the categories of the micro-framework. Micro-framework </w:t>
-      </w:r>
-      <w:proofErr w:type="gramStart"/>
-      <w:r>
-        <w:t>are</w:t>
-      </w:r>
-      <w:proofErr w:type="gramEnd"/>
-      <w:r>
-        <w:t xml:space="preserve"> normally framework with little to no dependencies to external libraries. This has pros and cons. Pros would be that the framework is light, there are little dependency to update and watch for security bugs, cons is that some time you will have to do more work by yourself or increase yourself the list of dependencies by adding plugins. In the case </w:t>
+        <w:t xml:space="preserve">Flask is part of the categories of the micro-framework. Micro-framework are normally framework with little to no dependencies to external libraries. This has pros and cons. Pros would be that the framework is light, there are little dependency to update and watch for security bugs, cons is that some time you will have to do more work by yourself or increase yourself the list of dependencies by adding plugins. In the case </w:t>
       </w:r>
       <w:r>
         <w:t>of Flask, its dependencies are:</w:t>
@@ -9360,13 +9040,8 @@
           <w:numId w:val="23"/>
         </w:numPr>
       </w:pPr>
-      <w:proofErr w:type="spellStart"/>
-      <w:r>
-        <w:t>Werkzeug</w:t>
-      </w:r>
-      <w:proofErr w:type="spellEnd"/>
-      <w:r>
-        <w:t xml:space="preserve"> a WSGI utility library</w:t>
+      <w:r>
+        <w:t>Werkzeug a WSGI utility library</w:t>
       </w:r>
     </w:p>
     <w:p>
@@ -9387,15 +9062,7 @@
         <w:ind w:firstLine="360"/>
       </w:pPr>
       <w:r>
-        <w:t xml:space="preserve">WSGI is basically a protocol defined so that Python application can communicate with a </w:t>
-      </w:r>
-      <w:proofErr w:type="gramStart"/>
-      <w:r>
-        <w:t>web-server</w:t>
-      </w:r>
-      <w:proofErr w:type="gramEnd"/>
-      <w:r>
-        <w:t xml:space="preserve"> and thus be used as web-application outside of CGI.</w:t>
+        <w:t>WSGI is basically a protocol defined so that Python application can communicate with a web-server and thus be used as web-application outside of CGI.</w:t>
       </w:r>
       <w:r>
         <w:t xml:space="preserve"> [16]</w:t>
@@ -9407,21 +9074,14 @@
       <w:pPr>
         <w:pStyle w:val="Heading4"/>
       </w:pPr>
-      <w:proofErr w:type="spellStart"/>
       <w:r>
         <w:t>Werkzeug</w:t>
       </w:r>
-      <w:proofErr w:type="spellEnd"/>
-    </w:p>
-    <w:p/>
-    <w:p>
-      <w:proofErr w:type="spellStart"/>
-      <w:r>
-        <w:t>Werkzeug</w:t>
-      </w:r>
-      <w:proofErr w:type="spellEnd"/>
-      <w:r>
-        <w:t xml:space="preserve"> is a comprehensive WSGI web application library. It began as a simple collection of various utilities for WSGI applications and has become one of the most advanced WSGI utility libraries.</w:t>
+    </w:p>
+    <w:p/>
+    <w:p>
+      <w:r>
+        <w:t>Werkzeug is a comprehensive WSGI web application library. It began as a simple collection of various utilities for WSGI applications and has become one of the most advanced WSGI utility libraries.</w:t>
       </w:r>
     </w:p>
     <w:p/>
@@ -9430,15 +9090,7 @@
         <w:ind w:firstLine="720"/>
       </w:pPr>
       <w:r>
-        <w:t xml:space="preserve">Flask wraps </w:t>
-      </w:r>
-      <w:proofErr w:type="spellStart"/>
-      <w:r>
-        <w:t>Werkzeug</w:t>
-      </w:r>
-      <w:proofErr w:type="spellEnd"/>
-      <w:r>
-        <w:t>, using it to handle the details of WSGI while providing more structure and patterns for defining powerful applications.</w:t>
+        <w:t>Flask wraps Werkzeug, using it to handle the details of WSGI while providing more structure and patterns for defining powerful applications.</w:t>
       </w:r>
       <w:r>
         <w:t xml:space="preserve"> [17]</w:t>
@@ -9458,15 +9110,7 @@
     <w:p/>
     <w:p>
       <w:r>
-        <w:t xml:space="preserve">Using templates, you </w:t>
-      </w:r>
-      <w:proofErr w:type="gramStart"/>
-      <w:r>
-        <w:t>are able to</w:t>
-      </w:r>
-      <w:proofErr w:type="gramEnd"/>
-      <w:r>
-        <w:t xml:space="preserve"> set a basic layout for your pages and mention which element will change. This way you can define your header once and keep it consistent over all the pages of your website, and if you need to change your header, you will only have to update it in one place.</w:t>
+        <w:t>Using templates, you are able to set a basic layout for your pages and mention which element will change. This way you can define your header once and keep it consistent over all the pages of your website, and if you need to change your header, you will only have to update it in one place.</w:t>
       </w:r>
     </w:p>
     <w:p/>
@@ -9504,23 +9148,7 @@
         <w:ind w:firstLine="720"/>
       </w:pPr>
       <w:r>
-        <w:t xml:space="preserve">Flask was also written several years after Django and therefore learned from the Python community's reactions as the framework evolved. </w:t>
-      </w:r>
-      <w:proofErr w:type="spellStart"/>
-      <w:r>
-        <w:t>Jökull</w:t>
-      </w:r>
-      <w:proofErr w:type="spellEnd"/>
-      <w:r>
-        <w:t xml:space="preserve"> </w:t>
-      </w:r>
-      <w:proofErr w:type="spellStart"/>
-      <w:r>
-        <w:t>Sólberg</w:t>
-      </w:r>
-      <w:proofErr w:type="spellEnd"/>
-      <w:r>
-        <w:t xml:space="preserve"> wrote a </w:t>
+        <w:t xml:space="preserve">Flask was also written several years after Django and therefore learned from the Python community's reactions as the framework evolved. Jökull Sólberg wrote a </w:t>
       </w:r>
       <w:r>
         <w:lastRenderedPageBreak/>
@@ -9588,13 +9216,8 @@
           <w:numId w:val="27"/>
         </w:numPr>
       </w:pPr>
-      <w:proofErr w:type="spellStart"/>
-      <w:r>
-        <w:t>Werkzeug</w:t>
-      </w:r>
-      <w:proofErr w:type="spellEnd"/>
-      <w:r>
-        <w:t xml:space="preserve"> 0.15.5</w:t>
+      <w:r>
+        <w:t>Werkzeug 0.15.5</w:t>
       </w:r>
     </w:p>
     <w:p>
@@ -9617,13 +9240,8 @@
           <w:numId w:val="27"/>
         </w:numPr>
       </w:pPr>
-      <w:proofErr w:type="spellStart"/>
-      <w:r>
-        <w:t>Conda</w:t>
-      </w:r>
-      <w:proofErr w:type="spellEnd"/>
-      <w:r>
-        <w:t xml:space="preserve"> 4.5.12</w:t>
+      <w:r>
+        <w:t>Conda 4.5.12</w:t>
       </w:r>
     </w:p>
     <w:p>
@@ -9682,13 +9300,8 @@
           <w:numId w:val="27"/>
         </w:numPr>
       </w:pPr>
-      <w:proofErr w:type="spellStart"/>
-      <w:r>
-        <w:t>FireFox</w:t>
-      </w:r>
-      <w:proofErr w:type="spellEnd"/>
-      <w:r>
-        <w:t xml:space="preserve"> Web Browser, Google Chrome</w:t>
+      <w:r>
+        <w:t>FireFox Web Browser, Google Chrome</w:t>
       </w:r>
     </w:p>
     <w:p>
@@ -10014,21 +9627,7 @@
         <w:rPr>
           <w:color w:val="000000" w:themeColor="text1"/>
         </w:rPr>
-        <w:t xml:space="preserve">, each sprint is required to deliver a potentially shippable product increment. This means that at the end of each sprint, the team has produced a coded, tested and usable piece of software. </w:t>
-      </w:r>
-      <w:proofErr w:type="gramStart"/>
-      <w:r>
-        <w:rPr>
-          <w:color w:val="000000" w:themeColor="text1"/>
-        </w:rPr>
-        <w:t>So</w:t>
-      </w:r>
-      <w:proofErr w:type="gramEnd"/>
-      <w:r>
-        <w:rPr>
-          <w:color w:val="000000" w:themeColor="text1"/>
-        </w:rPr>
-        <w:t xml:space="preserve"> at the end of each sprint, a sprint review meeting is held. During this meeting, the Scrum team shows what they accomplished during the sprint. </w:t>
+        <w:t>, each sprint is required to deliver a potentially shippable product increment. This means that at the end of each sprint, the team has produced a coded, tested and usable piece of software. So at the end of each sprint, a sprint review meeting is held. During this meeting, the Scrum team shows what they accomplished during the sprint. </w:t>
       </w:r>
     </w:p>
     <w:p/>
@@ -11047,10 +10646,468 @@
         <w:t>Results</w:t>
       </w:r>
     </w:p>
-    <w:p/>
-    <w:p/>
-    <w:p/>
-    <w:p/>
+    <w:p>
+      <w:r>
+        <w:t>The application has 2 basic types of users:</w:t>
+      </w:r>
+    </w:p>
+    <w:p>
+      <w:pPr>
+        <w:pStyle w:val="ListParagraph"/>
+        <w:numPr>
+          <w:ilvl w:val="0"/>
+          <w:numId w:val="32"/>
+        </w:numPr>
+      </w:pPr>
+      <w:r>
+        <w:t>Employee</w:t>
+      </w:r>
+    </w:p>
+    <w:p>
+      <w:pPr>
+        <w:pStyle w:val="ListParagraph"/>
+        <w:numPr>
+          <w:ilvl w:val="0"/>
+          <w:numId w:val="32"/>
+        </w:numPr>
+      </w:pPr>
+      <w:r>
+        <w:t>Organization</w:t>
+      </w:r>
+    </w:p>
+    <w:p>
+      <w:r>
+        <w:t>The users can upload files without having to worry about where and how to categorize the files.</w:t>
+      </w:r>
+    </w:p>
+    <w:p>
+      <w:r>
+        <w:rPr>
+          <w:noProof/>
+        </w:rPr>
+        <w:drawing>
+          <wp:inline distT="0" distB="0" distL="0" distR="0" wp14:anchorId="23E97885" wp14:editId="4EC13F69">
+            <wp:extent cx="5221605" cy="1617345"/>
+            <wp:effectExtent l="0" t="0" r="0" b="0"/>
+            <wp:docPr id="6" name="Picture 6"/>
+            <wp:cNvGraphicFramePr>
+              <a:graphicFrameLocks xmlns:a="http://schemas.openxmlformats.org/drawingml/2006/main" noChangeAspect="1"/>
+            </wp:cNvGraphicFramePr>
+            <a:graphic xmlns:a="http://schemas.openxmlformats.org/drawingml/2006/main">
+              <a:graphicData uri="http://schemas.openxmlformats.org/drawingml/2006/picture">
+                <pic:pic xmlns:pic="http://schemas.openxmlformats.org/drawingml/2006/picture">
+                  <pic:nvPicPr>
+                    <pic:cNvPr id="1" name=""/>
+                    <pic:cNvPicPr/>
+                  </pic:nvPicPr>
+                  <pic:blipFill>
+                    <a:blip r:embed="rId41"/>
+                    <a:stretch>
+                      <a:fillRect/>
+                    </a:stretch>
+                  </pic:blipFill>
+                  <pic:spPr>
+                    <a:xfrm>
+                      <a:off x="0" y="0"/>
+                      <a:ext cx="5221605" cy="1617345"/>
+                    </a:xfrm>
+                    <a:prstGeom prst="rect">
+                      <a:avLst/>
+                    </a:prstGeom>
+                  </pic:spPr>
+                </pic:pic>
+              </a:graphicData>
+            </a:graphic>
+          </wp:inline>
+        </w:drawing>
+      </w:r>
+    </w:p>
+    <w:p>
+      <w:pPr>
+        <w:spacing w:line="240" w:lineRule="auto"/>
+        <w:jc w:val="left"/>
+        <w:rPr>
+          <w:rFonts w:ascii="Calibri" w:eastAsia="Times New Roman" w:hAnsi="Calibri" w:cs="Calibri"/>
+          <w:sz w:val="36"/>
+          <w:szCs w:val="36"/>
+          <w:lang w:val="en-US" w:eastAsia="en-US"/>
+        </w:rPr>
+      </w:pPr>
+      <w:r>
+        <w:rPr>
+          <w:rFonts w:ascii="Calibri" w:hAnsi="Calibri" w:cs="Calibri"/>
+          <w:sz w:val="36"/>
+          <w:szCs w:val="36"/>
+        </w:rPr>
+        <w:br w:type="page"/>
+      </w:r>
+    </w:p>
+    <w:p>
+      <w:pPr>
+        <w:pStyle w:val="NormalWeb"/>
+        <w:spacing w:before="0" w:beforeAutospacing="0" w:after="0" w:afterAutospacing="0"/>
+        <w:rPr>
+          <w:rFonts w:ascii="Calibri" w:hAnsi="Calibri" w:cs="Calibri"/>
+          <w:sz w:val="36"/>
+          <w:szCs w:val="36"/>
+          <w:lang w:eastAsia="en-GB"/>
+        </w:rPr>
+      </w:pPr>
+      <w:r>
+        <w:rPr>
+          <w:rFonts w:ascii="Calibri" w:hAnsi="Calibri" w:cs="Calibri"/>
+          <w:sz w:val="36"/>
+          <w:szCs w:val="36"/>
+        </w:rPr>
+        <w:lastRenderedPageBreak/>
+        <w:t>LOGIN - EMPLOYEE AUTHORIZATION</w:t>
+      </w:r>
+    </w:p>
+    <w:p>
+      <w:r>
+        <w:t>They both can register using their registration form.</w:t>
+      </w:r>
+    </w:p>
+    <w:p>
+      <w:r>
+        <w:t>They can login using the common login form.</w:t>
+      </w:r>
+    </w:p>
+    <w:p>
+      <w:r>
+        <w:t>Although the organization can login after registration, but the employee has to get approved by the specific organization.</w:t>
+      </w:r>
+    </w:p>
+    <w:p>
+      <w:r>
+        <w:rPr>
+          <w:noProof/>
+        </w:rPr>
+        <w:drawing>
+          <wp:inline distT="0" distB="0" distL="0" distR="0" wp14:anchorId="6DE59193" wp14:editId="1532987C">
+            <wp:extent cx="5221605" cy="2484755"/>
+            <wp:effectExtent l="0" t="0" r="0" b="0"/>
+            <wp:docPr id="7" name="Picture 7"/>
+            <wp:cNvGraphicFramePr>
+              <a:graphicFrameLocks xmlns:a="http://schemas.openxmlformats.org/drawingml/2006/main" noChangeAspect="1"/>
+            </wp:cNvGraphicFramePr>
+            <a:graphic xmlns:a="http://schemas.openxmlformats.org/drawingml/2006/main">
+              <a:graphicData uri="http://schemas.openxmlformats.org/drawingml/2006/picture">
+                <pic:pic xmlns:pic="http://schemas.openxmlformats.org/drawingml/2006/picture">
+                  <pic:nvPicPr>
+                    <pic:cNvPr id="1" name=""/>
+                    <pic:cNvPicPr/>
+                  </pic:nvPicPr>
+                  <pic:blipFill>
+                    <a:blip r:embed="rId42"/>
+                    <a:stretch>
+                      <a:fillRect/>
+                    </a:stretch>
+                  </pic:blipFill>
+                  <pic:spPr>
+                    <a:xfrm>
+                      <a:off x="0" y="0"/>
+                      <a:ext cx="5221605" cy="2484755"/>
+                    </a:xfrm>
+                    <a:prstGeom prst="rect">
+                      <a:avLst/>
+                    </a:prstGeom>
+                  </pic:spPr>
+                </pic:pic>
+              </a:graphicData>
+            </a:graphic>
+          </wp:inline>
+        </w:drawing>
+      </w:r>
+    </w:p>
+    <w:p/>
+    <w:p/>
+    <w:p/>
+    <w:p>
+      <w:pPr>
+        <w:pStyle w:val="NormalWeb"/>
+        <w:spacing w:before="0" w:beforeAutospacing="0" w:after="0" w:afterAutospacing="0"/>
+        <w:rPr>
+          <w:rFonts w:ascii="Calibri" w:hAnsi="Calibri" w:cs="Calibri"/>
+          <w:sz w:val="36"/>
+          <w:szCs w:val="36"/>
+        </w:rPr>
+      </w:pPr>
+      <w:r>
+        <w:rPr>
+          <w:rFonts w:ascii="Calibri" w:hAnsi="Calibri" w:cs="Calibri"/>
+          <w:sz w:val="36"/>
+          <w:szCs w:val="36"/>
+        </w:rPr>
+        <w:t>ORGANIZATION DASHBOARD</w:t>
+      </w:r>
+    </w:p>
+    <w:p>
+      <w:r>
+        <w:t>For employee to login, the organization can approve or reject the request.</w:t>
+      </w:r>
+    </w:p>
+    <w:p>
+      <w:r>
+        <w:rPr>
+          <w:noProof/>
+        </w:rPr>
+        <w:drawing>
+          <wp:inline distT="0" distB="0" distL="0" distR="0" wp14:anchorId="10713994" wp14:editId="41C4E0C8">
+            <wp:extent cx="5221605" cy="2095500"/>
+            <wp:effectExtent l="0" t="0" r="0" b="0"/>
+            <wp:docPr id="10" name="Picture 10"/>
+            <wp:cNvGraphicFramePr>
+              <a:graphicFrameLocks xmlns:a="http://schemas.openxmlformats.org/drawingml/2006/main" noChangeAspect="1"/>
+            </wp:cNvGraphicFramePr>
+            <a:graphic xmlns:a="http://schemas.openxmlformats.org/drawingml/2006/main">
+              <a:graphicData uri="http://schemas.openxmlformats.org/drawingml/2006/picture">
+                <pic:pic xmlns:pic="http://schemas.openxmlformats.org/drawingml/2006/picture">
+                  <pic:nvPicPr>
+                    <pic:cNvPr id="1" name=""/>
+                    <pic:cNvPicPr/>
+                  </pic:nvPicPr>
+                  <pic:blipFill>
+                    <a:blip r:embed="rId43"/>
+                    <a:stretch>
+                      <a:fillRect/>
+                    </a:stretch>
+                  </pic:blipFill>
+                  <pic:spPr>
+                    <a:xfrm>
+                      <a:off x="0" y="0"/>
+                      <a:ext cx="5221605" cy="2095500"/>
+                    </a:xfrm>
+                    <a:prstGeom prst="rect">
+                      <a:avLst/>
+                    </a:prstGeom>
+                  </pic:spPr>
+                </pic:pic>
+              </a:graphicData>
+            </a:graphic>
+          </wp:inline>
+        </w:drawing>
+      </w:r>
+    </w:p>
+    <w:p>
+      <w:pPr>
+        <w:rPr>
+          <w:rFonts w:ascii="Calibri" w:hAnsi="Calibri" w:cs="Calibri"/>
+          <w:sz w:val="36"/>
+          <w:szCs w:val="36"/>
+          <w:lang w:val="en-US"/>
+        </w:rPr>
+      </w:pPr>
+    </w:p>
+    <w:p>
+      <w:pPr>
+        <w:spacing w:line="240" w:lineRule="auto"/>
+        <w:jc w:val="left"/>
+        <w:rPr>
+          <w:rFonts w:ascii="Calibri" w:hAnsi="Calibri" w:cs="Calibri"/>
+          <w:sz w:val="36"/>
+          <w:szCs w:val="36"/>
+          <w:lang w:val="en-US"/>
+        </w:rPr>
+      </w:pPr>
+      <w:r>
+        <w:rPr>
+          <w:rFonts w:ascii="Calibri" w:hAnsi="Calibri" w:cs="Calibri"/>
+          <w:sz w:val="36"/>
+          <w:szCs w:val="36"/>
+          <w:lang w:val="en-US"/>
+        </w:rPr>
+        <w:br w:type="page"/>
+      </w:r>
+    </w:p>
+    <w:p>
+      <w:pPr>
+        <w:rPr>
+          <w:rFonts w:ascii="Calibri" w:hAnsi="Calibri" w:cs="Calibri"/>
+          <w:sz w:val="36"/>
+          <w:szCs w:val="36"/>
+          <w:lang w:val="en-US"/>
+        </w:rPr>
+      </w:pPr>
+      <w:r>
+        <w:rPr>
+          <w:rFonts w:ascii="Calibri" w:hAnsi="Calibri" w:cs="Calibri"/>
+          <w:sz w:val="36"/>
+          <w:szCs w:val="36"/>
+          <w:lang w:val="en-US"/>
+        </w:rPr>
+        <w:lastRenderedPageBreak/>
+        <w:t>DRIVE – ORGANIZATION</w:t>
+      </w:r>
+    </w:p>
+    <w:p>
+      <w:r>
+        <w:t xml:space="preserve">When the employee is </w:t>
+      </w:r>
+      <w:r>
+        <w:t>approved,</w:t>
+      </w:r>
+      <w:r>
+        <w:t xml:space="preserve"> and </w:t>
+      </w:r>
+      <w:r>
+        <w:t>the organization can see every employee’s folder been created in its drive.</w:t>
+      </w:r>
+    </w:p>
+    <w:p>
+      <w:r>
+        <w:rPr>
+          <w:noProof/>
+        </w:rPr>
+        <w:drawing>
+          <wp:inline distT="0" distB="0" distL="0" distR="0" wp14:anchorId="45BF4DB1" wp14:editId="15F34B88">
+            <wp:extent cx="5221605" cy="1722120"/>
+            <wp:effectExtent l="0" t="0" r="0" b="0"/>
+            <wp:docPr id="11" name="Picture 11"/>
+            <wp:cNvGraphicFramePr>
+              <a:graphicFrameLocks xmlns:a="http://schemas.openxmlformats.org/drawingml/2006/main" noChangeAspect="1"/>
+            </wp:cNvGraphicFramePr>
+            <a:graphic xmlns:a="http://schemas.openxmlformats.org/drawingml/2006/main">
+              <a:graphicData uri="http://schemas.openxmlformats.org/drawingml/2006/picture">
+                <pic:pic xmlns:pic="http://schemas.openxmlformats.org/drawingml/2006/picture">
+                  <pic:nvPicPr>
+                    <pic:cNvPr id="1" name=""/>
+                    <pic:cNvPicPr/>
+                  </pic:nvPicPr>
+                  <pic:blipFill>
+                    <a:blip r:embed="rId44"/>
+                    <a:stretch>
+                      <a:fillRect/>
+                    </a:stretch>
+                  </pic:blipFill>
+                  <pic:spPr>
+                    <a:xfrm>
+                      <a:off x="0" y="0"/>
+                      <a:ext cx="5221605" cy="1722120"/>
+                    </a:xfrm>
+                    <a:prstGeom prst="rect">
+                      <a:avLst/>
+                    </a:prstGeom>
+                  </pic:spPr>
+                </pic:pic>
+              </a:graphicData>
+            </a:graphic>
+          </wp:inline>
+        </w:drawing>
+      </w:r>
+    </w:p>
+    <w:p>
+      <w:pPr>
+        <w:pStyle w:val="NormalWeb"/>
+        <w:spacing w:before="0" w:beforeAutospacing="0" w:after="0" w:afterAutospacing="0"/>
+        <w:rPr>
+          <w:rFonts w:ascii="Calibri" w:hAnsi="Calibri" w:cs="Calibri"/>
+          <w:sz w:val="36"/>
+          <w:szCs w:val="36"/>
+          <w:lang w:eastAsia="en-GB"/>
+        </w:rPr>
+      </w:pPr>
+      <w:r>
+        <w:rPr>
+          <w:rFonts w:ascii="Calibri" w:hAnsi="Calibri" w:cs="Calibri"/>
+          <w:sz w:val="36"/>
+          <w:szCs w:val="36"/>
+        </w:rPr>
+        <w:t>ACCOUNT - EMPLOYEE</w:t>
+      </w:r>
+    </w:p>
+    <w:p>
+      <w:r>
+        <w:t>The approved employee user can login and can upload files on the cloud where the files can be shared and managed by the organization.</w:t>
+      </w:r>
+    </w:p>
+    <w:p>
+      <w:r>
+        <w:rPr>
+          <w:noProof/>
+        </w:rPr>
+        <w:drawing>
+          <wp:inline distT="0" distB="0" distL="0" distR="0" wp14:anchorId="20A791FD" wp14:editId="018ADF19">
+            <wp:extent cx="5221605" cy="3198495"/>
+            <wp:effectExtent l="0" t="0" r="0" b="0"/>
+            <wp:docPr id="12" name="Picture 12"/>
+            <wp:cNvGraphicFramePr>
+              <a:graphicFrameLocks xmlns:a="http://schemas.openxmlformats.org/drawingml/2006/main" noChangeAspect="1"/>
+            </wp:cNvGraphicFramePr>
+            <a:graphic xmlns:a="http://schemas.openxmlformats.org/drawingml/2006/main">
+              <a:graphicData uri="http://schemas.openxmlformats.org/drawingml/2006/picture">
+                <pic:pic xmlns:pic="http://schemas.openxmlformats.org/drawingml/2006/picture">
+                  <pic:nvPicPr>
+                    <pic:cNvPr id="1" name=""/>
+                    <pic:cNvPicPr/>
+                  </pic:nvPicPr>
+                  <pic:blipFill>
+                    <a:blip r:embed="rId45"/>
+                    <a:stretch>
+                      <a:fillRect/>
+                    </a:stretch>
+                  </pic:blipFill>
+                  <pic:spPr>
+                    <a:xfrm>
+                      <a:off x="0" y="0"/>
+                      <a:ext cx="5221605" cy="3198495"/>
+                    </a:xfrm>
+                    <a:prstGeom prst="rect">
+                      <a:avLst/>
+                    </a:prstGeom>
+                  </pic:spPr>
+                </pic:pic>
+              </a:graphicData>
+            </a:graphic>
+          </wp:inline>
+        </w:drawing>
+      </w:r>
+    </w:p>
+    <w:p>
+      <w:r>
+        <w:rPr>
+          <w:noProof/>
+        </w:rPr>
+        <w:lastRenderedPageBreak/>
+        <w:drawing>
+          <wp:inline distT="0" distB="0" distL="0" distR="0" wp14:anchorId="0EFA6646" wp14:editId="6E3F6E13">
+            <wp:extent cx="5221605" cy="3439160"/>
+            <wp:effectExtent l="0" t="0" r="0" b="0"/>
+            <wp:docPr id="13" name="Picture 13"/>
+            <wp:cNvGraphicFramePr>
+              <a:graphicFrameLocks xmlns:a="http://schemas.openxmlformats.org/drawingml/2006/main" noChangeAspect="1"/>
+            </wp:cNvGraphicFramePr>
+            <a:graphic xmlns:a="http://schemas.openxmlformats.org/drawingml/2006/main">
+              <a:graphicData uri="http://schemas.openxmlformats.org/drawingml/2006/picture">
+                <pic:pic xmlns:pic="http://schemas.openxmlformats.org/drawingml/2006/picture">
+                  <pic:nvPicPr>
+                    <pic:cNvPr id="1" name=""/>
+                    <pic:cNvPicPr/>
+                  </pic:nvPicPr>
+                  <pic:blipFill>
+                    <a:blip r:embed="rId46"/>
+                    <a:stretch>
+                      <a:fillRect/>
+                    </a:stretch>
+                  </pic:blipFill>
+                  <pic:spPr>
+                    <a:xfrm>
+                      <a:off x="0" y="0"/>
+                      <a:ext cx="5221605" cy="3439160"/>
+                    </a:xfrm>
+                    <a:prstGeom prst="rect">
+                      <a:avLst/>
+                    </a:prstGeom>
+                  </pic:spPr>
+                </pic:pic>
+              </a:graphicData>
+            </a:graphic>
+          </wp:inline>
+        </w:drawing>
+      </w:r>
+      <w:bookmarkStart w:id="24" w:name="_GoBack"/>
+      <w:bookmarkEnd w:id="24"/>
+    </w:p>
     <w:p>
       <w:pPr>
         <w:pStyle w:val="Heading3"/>
@@ -11062,30 +11119,10 @@
       <w:r>
         <w:t>Discussion</w:t>
       </w:r>
-      <w:bookmarkStart w:id="24" w:name="_GoBack"/>
-      <w:bookmarkEnd w:id="24"/>
-    </w:p>
-    <w:p/>
-    <w:p/>
-    <w:p>
-      <w:r>
-        <w:t xml:space="preserve">Properly classifying and storing files on a computer, security issues and finding and retrieving files </w:t>
-      </w:r>
-      <w:proofErr w:type="gramStart"/>
-      <w:r>
-        <w:t>in particular are</w:t>
-      </w:r>
-      <w:proofErr w:type="gramEnd"/>
-      <w:r>
-        <w:t xml:space="preserve"> very important, especially in organizations and individuals. Therefore, we aim to solve this problem in classifying files in the database </w:t>
-      </w:r>
-      <w:proofErr w:type="gramStart"/>
-      <w:r>
-        <w:t>and also</w:t>
-      </w:r>
-      <w:proofErr w:type="gramEnd"/>
-      <w:r>
-        <w:t xml:space="preserve"> help with cloud services so that all files are well protected and easily accessible from anywhere via the Internet. Gives the ability to upload project files All files are managed by extension and headers by applying cloud and machine learning algorithms and search techniques with a single click. It also provides a service for downloading files to local storage</w:t>
+    </w:p>
+    <w:p>
+      <w:r>
+        <w:t>Properly classifying and storing files on a computer, security issues and finding and retrieving files in particular are very important, especially in organizations and individuals. Therefore, we aim to solve this problem in classifying files in the database and also help with cloud services so that all files are well protected and easily accessible from anywhere via the Internet. Gives the ability to upload project files All files are managed by extension and headers by applying cloud and machine learning algorithms and search techniques with a single click. It also provides a service for downloading files to local storage</w:t>
       </w:r>
       <w:r>
         <w:t>.</w:t>
@@ -11099,21 +11136,24 @@
     </w:p>
     <w:p>
       <w:r>
+        <w:t>We work on the SAAS model of cloud computing. There are 3 types of service models: SAAS, PAAS and IAAS. The user uses the app and uploads a file or document. It is processed using file classification methods and then converted to a Docker file and then an image is created, which then passes into the container in the cloud. Upload</w:t>
+      </w:r>
+      <w:r>
+        <w:t xml:space="preserve"> t</w:t>
+      </w:r>
+      <w:r>
+        <w:t xml:space="preserve">he project benefits across multiple platforms, making it accessible to </w:t>
+      </w:r>
+      <w:r>
         <w:lastRenderedPageBreak/>
-        <w:t>We work on the SAAS model of cloud computing. There are 3 types of service models: SAAS, PAAS and IAAS. The user uses the app and uploads a file or document. It is processed using file classification methods and then converted to a Docker file and then an image is created, which then passes into the container in the cloud. Upload</w:t>
-      </w:r>
-      <w:r>
-        <w:t xml:space="preserve"> t</w:t>
-      </w:r>
-      <w:r>
-        <w:t>he project benefits across multiple platforms, making it accessible to the entire world, to an organization or individual, and all structured data is managed and retrieved quickly with the click of a button.</w:t>
+        <w:t>the entire world, to an organization or individual, and all structured data is managed and retrieved quickly with the click of a button.</w:t>
       </w:r>
     </w:p>
     <w:p/>
     <w:p>
       <w:pPr>
         <w:sectPr>
-          <w:headerReference w:type="default" r:id="rId41"/>
+          <w:headerReference w:type="default" r:id="rId47"/>
           <w:pgSz w:w="11909" w:h="16834" w:code="9"/>
           <w:pgMar w:top="1418" w:right="1418" w:bottom="1418" w:left="2268" w:header="851" w:footer="851" w:gutter="0"/>
           <w:cols w:space="720"/>
@@ -11213,8 +11253,8 @@
     <w:p>
       <w:pPr>
         <w:sectPr>
-          <w:headerReference w:type="even" r:id="rId42"/>
-          <w:headerReference w:type="default" r:id="rId43"/>
+          <w:headerReference w:type="even" r:id="rId48"/>
+          <w:headerReference w:type="default" r:id="rId49"/>
           <w:pgSz w:w="11909" w:h="16834" w:code="9"/>
           <w:pgMar w:top="1418" w:right="1418" w:bottom="1418" w:left="2268" w:header="851" w:footer="851" w:gutter="0"/>
           <w:cols w:space="720"/>
@@ -11258,55 +11298,7 @@
           <w:sz w:val="24"/>
           <w:szCs w:val="24"/>
         </w:rPr>
-        <w:t xml:space="preserve">Athens Cyber Park </w:t>
-      </w:r>
-      <w:proofErr w:type="spellStart"/>
-      <w:r>
-        <w:rPr>
-          <w:sz w:val="24"/>
-          <w:szCs w:val="24"/>
-        </w:rPr>
-        <w:t>Paggaious</w:t>
-      </w:r>
-      <w:proofErr w:type="spellEnd"/>
-      <w:r>
-        <w:rPr>
-          <w:sz w:val="24"/>
-          <w:szCs w:val="24"/>
-        </w:rPr>
-        <w:t xml:space="preserve"> &amp; 1 </w:t>
-      </w:r>
-      <w:proofErr w:type="spellStart"/>
-      <w:r>
-        <w:rPr>
-          <w:sz w:val="24"/>
-          <w:szCs w:val="24"/>
-        </w:rPr>
-        <w:t>Aggistis</w:t>
-      </w:r>
-      <w:proofErr w:type="spellEnd"/>
-      <w:r>
-        <w:rPr>
-          <w:sz w:val="24"/>
-          <w:szCs w:val="24"/>
-        </w:rPr>
-        <w:t xml:space="preserve"> </w:t>
-      </w:r>
-      <w:proofErr w:type="spellStart"/>
-      <w:r>
-        <w:rPr>
-          <w:sz w:val="24"/>
-          <w:szCs w:val="24"/>
-        </w:rPr>
-        <w:t>st.</w:t>
-      </w:r>
-      <w:proofErr w:type="spellEnd"/>
-      <w:r>
-        <w:rPr>
-          <w:sz w:val="24"/>
-          <w:szCs w:val="24"/>
-        </w:rPr>
-        <w:t xml:space="preserve"> Athens, “Document Classification” (2018)</w:t>
+        <w:t>Athens Cyber Park Paggaious &amp; 1 Aggistis st. Athens, “Document Classification” (2018)</w:t>
       </w:r>
       <w:r>
         <w:rPr>
@@ -11357,20 +11349,8 @@
           <w:szCs w:val="24"/>
           <w:shd w:val="clear" w:color="auto" w:fill="FFFFFF"/>
         </w:rPr>
-        <w:t xml:space="preserve">T. </w:t>
-      </w:r>
-      <w:proofErr w:type="spellStart"/>
-      <w:r>
-        <w:rPr>
-          <w:rStyle w:val="author"/>
-          <w:color w:val="1C1D1E"/>
-          <w:sz w:val="24"/>
-          <w:szCs w:val="24"/>
-          <w:shd w:val="clear" w:color="auto" w:fill="FFFFFF"/>
-        </w:rPr>
-        <w:t>Grence</w:t>
-      </w:r>
-      <w:proofErr w:type="spellEnd"/>
+        <w:t>T. Grence</w:t>
+      </w:r>
       <w:r>
         <w:rPr>
           <w:color w:val="1C1D1E"/>
@@ -11461,15 +11441,7 @@
         </w:rPr>
       </w:pPr>
       <w:r>
-        <w:t xml:space="preserve">M. Rajendra </w:t>
-      </w:r>
-      <w:proofErr w:type="spellStart"/>
-      <w:r>
-        <w:t>Parsad</w:t>
-      </w:r>
-      <w:proofErr w:type="spellEnd"/>
-      <w:r>
-        <w:t>, “</w:t>
+        <w:t>M. Rajendra Parsad, “</w:t>
       </w:r>
       <w:r>
         <w:rPr>
@@ -11582,7 +11554,7 @@
           <w:szCs w:val="24"/>
         </w:rPr>
       </w:pPr>
-      <w:hyperlink r:id="rId44" w:history="1">
+      <w:hyperlink r:id="rId50" w:history="1">
         <w:r>
           <w:rPr>
             <w:rStyle w:val="Hyperlink"/>
@@ -11620,7 +11592,7 @@
         </w:numPr>
         <w:spacing w:line="600" w:lineRule="auto"/>
       </w:pPr>
-      <w:hyperlink r:id="rId45" w:history="1">
+      <w:hyperlink r:id="rId51" w:history="1">
         <w:r>
           <w:rPr>
             <w:rStyle w:val="Hyperlink"/>
@@ -11653,7 +11625,7 @@
           <w:szCs w:val="24"/>
         </w:rPr>
       </w:pPr>
-      <w:hyperlink r:id="rId46" w:history="1">
+      <w:hyperlink r:id="rId52" w:history="1">
         <w:r>
           <w:rPr>
             <w:rStyle w:val="Hyperlink"/>
@@ -11712,7 +11684,7 @@
         </w:rPr>
         <w:t xml:space="preserve">Available online at: </w:t>
       </w:r>
-      <w:hyperlink r:id="rId47" w:history="1">
+      <w:hyperlink r:id="rId53" w:history="1">
         <w:r>
           <w:rPr>
             <w:rStyle w:val="Hyperlink"/>
@@ -11746,23 +11718,13 @@
           <w:szCs w:val="24"/>
         </w:rPr>
       </w:pPr>
-      <w:proofErr w:type="spellStart"/>
       <w:r>
         <w:rPr>
           <w:sz w:val="24"/>
           <w:szCs w:val="24"/>
           <w:shd w:val="clear" w:color="auto" w:fill="FFFFFF"/>
         </w:rPr>
-        <w:t>Adari</w:t>
-      </w:r>
-      <w:proofErr w:type="spellEnd"/>
-      <w:r>
-        <w:rPr>
-          <w:sz w:val="24"/>
-          <w:szCs w:val="24"/>
-          <w:shd w:val="clear" w:color="auto" w:fill="FFFFFF"/>
-        </w:rPr>
-        <w:t xml:space="preserve"> Girish Kumar, “</w:t>
+        <w:t>Adari Girish Kumar, “</w:t>
       </w:r>
       <w:r>
         <w:rPr>
@@ -11789,7 +11751,7 @@
         </w:rPr>
         <w:t xml:space="preserve"> </w:t>
       </w:r>
-      <w:hyperlink r:id="rId48" w:history="1">
+      <w:hyperlink r:id="rId54" w:history="1">
         <w:r>
           <w:rPr>
             <w:rStyle w:val="Hyperlink"/>
@@ -11849,7 +11811,7 @@
         </w:rPr>
         <w:t xml:space="preserve"> </w:t>
       </w:r>
-      <w:hyperlink r:id="rId49" w:history="1">
+      <w:hyperlink r:id="rId55" w:history="1">
         <w:r>
           <w:rPr>
             <w:rStyle w:val="Hyperlink"/>
@@ -11892,23 +11854,7 @@
           <w:bCs/>
           <w:color w:val="292929"/>
         </w:rPr>
-        <w:t xml:space="preserve"> IEEE International Conference on </w:t>
-      </w:r>
-      <w:proofErr w:type="spellStart"/>
-      <w:r>
-        <w:rPr>
-          <w:bCs/>
-          <w:color w:val="292929"/>
-        </w:rPr>
-        <w:t>Ubi</w:t>
-      </w:r>
-      <w:proofErr w:type="spellEnd"/>
-      <w:r>
-        <w:rPr>
-          <w:bCs/>
-          <w:color w:val="292929"/>
-        </w:rPr>
-        <w:t>-Media Computing.</w:t>
+        <w:t xml:space="preserve"> IEEE International Conference on Ubi-Media Computing.</w:t>
       </w:r>
     </w:p>
     <w:p>
@@ -11920,7 +11866,6 @@
         </w:numPr>
         <w:spacing w:line="480" w:lineRule="auto"/>
       </w:pPr>
-      <w:proofErr w:type="spellStart"/>
       <w:r>
         <w:rPr>
           <w:color w:val="333333"/>
@@ -11928,34 +11873,7 @@
           <w:shd w:val="clear" w:color="auto" w:fill="FCFCFC"/>
         </w:rPr>
         <w:lastRenderedPageBreak/>
-        <w:t>Kohana</w:t>
-      </w:r>
-      <w:proofErr w:type="spellEnd"/>
-      <w:r>
-        <w:rPr>
-          <w:color w:val="333333"/>
-          <w:spacing w:val="4"/>
-          <w:shd w:val="clear" w:color="auto" w:fill="FCFCFC"/>
-        </w:rPr>
-        <w:t xml:space="preserve"> M., </w:t>
-      </w:r>
-      <w:proofErr w:type="spellStart"/>
-      <w:r>
-        <w:rPr>
-          <w:color w:val="333333"/>
-          <w:spacing w:val="4"/>
-          <w:shd w:val="clear" w:color="auto" w:fill="FCFCFC"/>
-        </w:rPr>
-        <w:t>Sakaji</w:t>
-      </w:r>
-      <w:proofErr w:type="spellEnd"/>
-      <w:r>
-        <w:rPr>
-          <w:color w:val="333333"/>
-          <w:spacing w:val="4"/>
-          <w:shd w:val="clear" w:color="auto" w:fill="FCFCFC"/>
-        </w:rPr>
-        <w:t xml:space="preserve"> H., Kobayashi A., Okamoto S. (2019) “File Assignment Control for a Web System of Contents Categorization”, vol 11610, June 21, 2019.</w:t>
+        <w:t>Kohana M., Sakaji H., Kobayashi A., Okamoto S. (2019) “File Assignment Control for a Web System of Contents Categorization”, vol 11610, June 21, 2019.</w:t>
       </w:r>
     </w:p>
     <w:p>
@@ -11975,35 +11893,7 @@
         <w:rPr>
           <w:color w:val="333333"/>
         </w:rPr>
-        <w:t xml:space="preserve">Kester, Harold M., </w:t>
-      </w:r>
-      <w:proofErr w:type="spellStart"/>
-      <w:r>
-        <w:rPr>
-          <w:color w:val="333333"/>
-        </w:rPr>
-        <w:t>Hegli</w:t>
-      </w:r>
-      <w:proofErr w:type="spellEnd"/>
-      <w:r>
-        <w:rPr>
-          <w:color w:val="333333"/>
-        </w:rPr>
-        <w:t xml:space="preserve">, Ronald B., </w:t>
-      </w:r>
-      <w:proofErr w:type="spellStart"/>
-      <w:r>
-        <w:rPr>
-          <w:color w:val="333333"/>
-        </w:rPr>
-        <w:t>Dimm</w:t>
-      </w:r>
-      <w:proofErr w:type="spellEnd"/>
-      <w:r>
-        <w:rPr>
-          <w:color w:val="333333"/>
-        </w:rPr>
-        <w:t>, John Ross, Anderson, Mark Richard “</w:t>
+        <w:t>Kester, Harold M., Hegli, Ronald B., Dimm, John Ross, Anderson, Mark Richard “</w:t>
       </w:r>
       <w:r>
         <w:rPr>
@@ -12080,70 +11970,20 @@
         <w:rPr>
           <w:iCs/>
         </w:rPr>
-        <w:t xml:space="preserve">Thomas </w:t>
-      </w:r>
-      <w:proofErr w:type="spellStart"/>
+        <w:t>Thomas Pisello, David Crossmier, Paul Ashton, “</w:t>
+      </w:r>
       <w:r>
         <w:rPr>
           <w:iCs/>
         </w:rPr>
-        <w:t>Pisello</w:t>
-      </w:r>
-      <w:proofErr w:type="spellEnd"/>
+        <w:t xml:space="preserve">Network Management System having Virtual Catalog Overview of files distributive stored across Network Domain </w:t>
+      </w:r>
       <w:r>
         <w:rPr>
           <w:iCs/>
         </w:rPr>
-        <w:t xml:space="preserve">, David </w:t>
-      </w:r>
-      <w:proofErr w:type="spellStart"/>
-      <w:r>
-        <w:rPr>
-          <w:iCs/>
-        </w:rPr>
-        <w:t>Crossmier</w:t>
-      </w:r>
-      <w:proofErr w:type="spellEnd"/>
-      <w:r>
-        <w:rPr>
-          <w:iCs/>
-        </w:rPr>
-        <w:t>, Paul Ashton, “</w:t>
-      </w:r>
-      <w:r>
-        <w:rPr>
-          <w:iCs/>
-        </w:rPr>
-        <w:t xml:space="preserve">Network Management System having Virtual </w:t>
-      </w:r>
-      <w:proofErr w:type="spellStart"/>
-      <w:r>
-        <w:rPr>
-          <w:iCs/>
-        </w:rPr>
-        <w:t>Catalog</w:t>
-      </w:r>
-      <w:proofErr w:type="spellEnd"/>
-      <w:r>
-        <w:rPr>
-          <w:iCs/>
-        </w:rPr>
-        <w:t xml:space="preserve"> Overview of files distributive stored across Network </w:t>
-      </w:r>
-      <w:proofErr w:type="gramStart"/>
-      <w:r>
-        <w:rPr>
-          <w:iCs/>
-        </w:rPr>
-        <w:t xml:space="preserve">Domain </w:t>
-      </w:r>
-      <w:r>
-        <w:rPr>
-          <w:iCs/>
-        </w:rPr>
         <w:t>”</w:t>
       </w:r>
-      <w:proofErr w:type="gramEnd"/>
       <w:r>
         <w:rPr>
           <w:iCs/>
@@ -12163,21 +12003,7 @@
         <w:rPr>
           <w:iCs/>
         </w:rPr>
-        <w:t xml:space="preserve">[15] David Maxwell Cannon, Howard Newton Martin, “Storage Management </w:t>
-      </w:r>
-      <w:proofErr w:type="gramStart"/>
-      <w:r>
-        <w:rPr>
-          <w:iCs/>
-        </w:rPr>
-        <w:t>System  with</w:t>
-      </w:r>
-      <w:proofErr w:type="gramEnd"/>
-      <w:r>
-        <w:rPr>
-          <w:iCs/>
-        </w:rPr>
-        <w:t xml:space="preserve"> File Aggregation and Space reclamation within aggregated files”, Oct 29, 2003.  </w:t>
+        <w:t xml:space="preserve">[15] David Maxwell Cannon, Howard Newton Martin, “Storage Management System  with File Aggregation and Space reclamation within aggregated files”, Oct 29, 2003.  </w:t>
       </w:r>
     </w:p>
     <w:p>
@@ -12197,21 +12023,13 @@
         </w:rPr>
         <w:t xml:space="preserve"> </w:t>
       </w:r>
-      <w:proofErr w:type="spellStart"/>
       <w:r>
         <w:rPr>
           <w:iCs/>
         </w:rPr>
-        <w:t>Parwiz</w:t>
-      </w:r>
-      <w:proofErr w:type="spellEnd"/>
-      <w:r>
-        <w:rPr>
-          <w:iCs/>
-        </w:rPr>
-        <w:t xml:space="preserve">, “Flask Web Development”, May 21, 2020. Available online at: </w:t>
-      </w:r>
-      <w:hyperlink r:id="rId50" w:history="1">
+        <w:t xml:space="preserve">Parwiz, “Flask Web Development”, May 21, 2020. Available online at: </w:t>
+      </w:r>
+      <w:hyperlink r:id="rId56" w:history="1">
         <w:r>
           <w:rPr>
             <w:rStyle w:val="Hyperlink"/>
@@ -12234,25 +12052,12 @@
         </w:rPr>
       </w:pPr>
       <w:r>
-        <w:t xml:space="preserve">[17] Armin </w:t>
-      </w:r>
-      <w:proofErr w:type="spellStart"/>
-      <w:r>
-        <w:t>Ronacher</w:t>
-      </w:r>
-      <w:proofErr w:type="spellEnd"/>
-      <w:r>
-        <w:t>, “</w:t>
-      </w:r>
-      <w:proofErr w:type="spellStart"/>
-      <w:r>
-        <w:t>Werkzueg</w:t>
-      </w:r>
-      <w:proofErr w:type="spellEnd"/>
-      <w:r>
-        <w:t xml:space="preserve">”, 2015. Available online at: </w:t>
-      </w:r>
-      <w:hyperlink r:id="rId51" w:history="1">
+        <w:t>[17] Armin Ronacher, “</w:t>
+      </w:r>
+      <w:r>
+        <w:t xml:space="preserve">Werkzueg”, 2015. Available online at: </w:t>
+      </w:r>
+      <w:hyperlink r:id="rId57" w:history="1">
         <w:r>
           <w:rPr>
             <w:rStyle w:val="Hyperlink"/>
@@ -12286,7 +12091,7 @@
       <w:r>
         <w:t xml:space="preserve">”, 2020. Available online at: </w:t>
       </w:r>
-      <w:hyperlink r:id="rId52" w:history="1">
+      <w:hyperlink r:id="rId58" w:history="1">
         <w:r>
           <w:rPr>
             <w:rStyle w:val="Hyperlink"/>
@@ -12330,8 +12135,8 @@
     <w:p>
       <w:pPr>
         <w:sectPr>
-          <w:headerReference w:type="even" r:id="rId53"/>
-          <w:headerReference w:type="default" r:id="rId54"/>
+          <w:headerReference w:type="even" r:id="rId59"/>
+          <w:headerReference w:type="default" r:id="rId60"/>
           <w:pgSz w:w="11909" w:h="16834" w:code="9"/>
           <w:pgMar w:top="1418" w:right="1418" w:bottom="1418" w:left="2268" w:header="851" w:footer="851" w:gutter="0"/>
           <w:cols w:space="720"/>
@@ -12433,7 +12238,7 @@
                     </pic:cNvPicPr>
                   </pic:nvPicPr>
                   <pic:blipFill rotWithShape="1">
-                    <a:blip r:embed="rId55" cstate="print">
+                    <a:blip r:embed="rId61" cstate="print">
                       <a:extLst>
                         <a:ext uri="{28A0092B-C50C-407E-A947-70E740481C1C}">
                           <a14:useLocalDpi xmlns:a14="http://schemas.microsoft.com/office/drawing/2010/main" val="0"/>
@@ -12514,7 +12319,7 @@
                     </pic:cNvPicPr>
                   </pic:nvPicPr>
                   <pic:blipFill rotWithShape="1">
-                    <a:blip r:embed="rId56" cstate="print">
+                    <a:blip r:embed="rId62" cstate="print">
                       <a:extLst>
                         <a:ext uri="{28A0092B-C50C-407E-A947-70E740481C1C}">
                           <a14:useLocalDpi xmlns:a14="http://schemas.microsoft.com/office/drawing/2010/main" val="0"/>
@@ -12621,7 +12426,7 @@
     <w:p/>
     <w:p/>
     <w:sectPr>
-      <w:headerReference w:type="default" r:id="rId57"/>
+      <w:headerReference w:type="default" r:id="rId63"/>
       <w:pgSz w:w="11909" w:h="16834" w:code="9"/>
       <w:pgMar w:top="1418" w:right="1418" w:bottom="1418" w:left="2268" w:header="851" w:footer="851" w:gutter="0"/>
       <w:cols w:space="720"/>
@@ -14771,6 +14576,95 @@
     </w:lvl>
   </w:abstractNum>
   <w:abstractNum w:abstractNumId="16" w15:restartNumberingAfterBreak="0">
+    <w:nsid w:val="2AAC4833"/>
+    <w:multiLevelType w:val="hybridMultilevel"/>
+    <w:tmpl w:val="0E58C34E"/>
+    <w:lvl w:ilvl="0" w:tplc="0809000F">
+      <w:start w:val="1"/>
+      <w:numFmt w:val="decimal"/>
+      <w:lvlText w:val="%1."/>
+      <w:lvlJc w:val="left"/>
+      <w:pPr>
+        <w:ind w:left="720" w:hanging="360"/>
+      </w:pPr>
+      <w:rPr>
+        <w:rFonts w:hint="default"/>
+      </w:rPr>
+    </w:lvl>
+    <w:lvl w:ilvl="1" w:tplc="08090019" w:tentative="1">
+      <w:start w:val="1"/>
+      <w:numFmt w:val="lowerLetter"/>
+      <w:lvlText w:val="%2."/>
+      <w:lvlJc w:val="left"/>
+      <w:pPr>
+        <w:ind w:left="1440" w:hanging="360"/>
+      </w:pPr>
+    </w:lvl>
+    <w:lvl w:ilvl="2" w:tplc="0809001B" w:tentative="1">
+      <w:start w:val="1"/>
+      <w:numFmt w:val="lowerRoman"/>
+      <w:lvlText w:val="%3."/>
+      <w:lvlJc w:val="right"/>
+      <w:pPr>
+        <w:ind w:left="2160" w:hanging="180"/>
+      </w:pPr>
+    </w:lvl>
+    <w:lvl w:ilvl="3" w:tplc="0809000F" w:tentative="1">
+      <w:start w:val="1"/>
+      <w:numFmt w:val="decimal"/>
+      <w:lvlText w:val="%4."/>
+      <w:lvlJc w:val="left"/>
+      <w:pPr>
+        <w:ind w:left="2880" w:hanging="360"/>
+      </w:pPr>
+    </w:lvl>
+    <w:lvl w:ilvl="4" w:tplc="08090019" w:tentative="1">
+      <w:start w:val="1"/>
+      <w:numFmt w:val="lowerLetter"/>
+      <w:lvlText w:val="%5."/>
+      <w:lvlJc w:val="left"/>
+      <w:pPr>
+        <w:ind w:left="3600" w:hanging="360"/>
+      </w:pPr>
+    </w:lvl>
+    <w:lvl w:ilvl="5" w:tplc="0809001B" w:tentative="1">
+      <w:start w:val="1"/>
+      <w:numFmt w:val="lowerRoman"/>
+      <w:lvlText w:val="%6."/>
+      <w:lvlJc w:val="right"/>
+      <w:pPr>
+        <w:ind w:left="4320" w:hanging="180"/>
+      </w:pPr>
+    </w:lvl>
+    <w:lvl w:ilvl="6" w:tplc="0809000F" w:tentative="1">
+      <w:start w:val="1"/>
+      <w:numFmt w:val="decimal"/>
+      <w:lvlText w:val="%7."/>
+      <w:lvlJc w:val="left"/>
+      <w:pPr>
+        <w:ind w:left="5040" w:hanging="360"/>
+      </w:pPr>
+    </w:lvl>
+    <w:lvl w:ilvl="7" w:tplc="08090019" w:tentative="1">
+      <w:start w:val="1"/>
+      <w:numFmt w:val="lowerLetter"/>
+      <w:lvlText w:val="%8."/>
+      <w:lvlJc w:val="left"/>
+      <w:pPr>
+        <w:ind w:left="5760" w:hanging="360"/>
+      </w:pPr>
+    </w:lvl>
+    <w:lvl w:ilvl="8" w:tplc="0809001B" w:tentative="1">
+      <w:start w:val="1"/>
+      <w:numFmt w:val="lowerRoman"/>
+      <w:lvlText w:val="%9."/>
+      <w:lvlJc w:val="right"/>
+      <w:pPr>
+        <w:ind w:left="6480" w:hanging="180"/>
+      </w:pPr>
+    </w:lvl>
+  </w:abstractNum>
+  <w:abstractNum w:abstractNumId="17" w15:restartNumberingAfterBreak="0">
     <w:nsid w:val="2F020A63"/>
     <w:multiLevelType w:val="multilevel"/>
     <w:tmpl w:val="C6682CAE"/>
@@ -14884,7 +14778,7 @@
       </w:pPr>
     </w:lvl>
   </w:abstractNum>
-  <w:abstractNum w:abstractNumId="17" w15:restartNumberingAfterBreak="0">
+  <w:abstractNum w:abstractNumId="18" w15:restartNumberingAfterBreak="0">
     <w:nsid w:val="3139246C"/>
     <w:multiLevelType w:val="multilevel"/>
     <w:tmpl w:val="644ADC5C"/>
@@ -15047,7 +14941,7 @@
       </w:rPr>
     </w:lvl>
   </w:abstractNum>
-  <w:abstractNum w:abstractNumId="18" w15:restartNumberingAfterBreak="0">
+  <w:abstractNum w:abstractNumId="19" w15:restartNumberingAfterBreak="0">
     <w:nsid w:val="37A85F6B"/>
     <w:multiLevelType w:val="multilevel"/>
     <w:tmpl w:val="C030652C"/>
@@ -15169,7 +15063,7 @@
       </w:rPr>
     </w:lvl>
   </w:abstractNum>
-  <w:abstractNum w:abstractNumId="19" w15:restartNumberingAfterBreak="0">
+  <w:abstractNum w:abstractNumId="20" w15:restartNumberingAfterBreak="0">
     <w:nsid w:val="3A225F75"/>
     <w:multiLevelType w:val="hybridMultilevel"/>
     <w:tmpl w:val="1C0EBBA6"/>
@@ -15259,7 +15153,7 @@
       </w:pPr>
     </w:lvl>
   </w:abstractNum>
-  <w:abstractNum w:abstractNumId="20" w15:restartNumberingAfterBreak="0">
+  <w:abstractNum w:abstractNumId="21" w15:restartNumberingAfterBreak="0">
     <w:nsid w:val="3B19640F"/>
     <w:multiLevelType w:val="hybridMultilevel"/>
     <w:tmpl w:val="CA802F3A"/>
@@ -15348,7 +15242,7 @@
       </w:pPr>
     </w:lvl>
   </w:abstractNum>
-  <w:abstractNum w:abstractNumId="21" w15:restartNumberingAfterBreak="0">
+  <w:abstractNum w:abstractNumId="22" w15:restartNumberingAfterBreak="0">
     <w:nsid w:val="489A747F"/>
     <w:multiLevelType w:val="hybridMultilevel"/>
     <w:tmpl w:val="0342458C"/>
@@ -15488,7 +15382,7 @@
       </w:rPr>
     </w:lvl>
   </w:abstractNum>
-  <w:abstractNum w:abstractNumId="22" w15:restartNumberingAfterBreak="0">
+  <w:abstractNum w:abstractNumId="23" w15:restartNumberingAfterBreak="0">
     <w:nsid w:val="528B0368"/>
     <w:multiLevelType w:val="hybridMultilevel"/>
     <w:tmpl w:val="7EDF05DA"/>
@@ -15539,7 +15433,7 @@
       <w:lvlJc w:val="left"/>
     </w:lvl>
   </w:abstractNum>
-  <w:abstractNum w:abstractNumId="23" w15:restartNumberingAfterBreak="0">
+  <w:abstractNum w:abstractNumId="24" w15:restartNumberingAfterBreak="0">
     <w:nsid w:val="55973863"/>
     <w:multiLevelType w:val="hybridMultilevel"/>
     <w:tmpl w:val="F646798A"/>
@@ -15629,7 +15523,7 @@
       </w:pPr>
     </w:lvl>
   </w:abstractNum>
-  <w:abstractNum w:abstractNumId="24" w15:restartNumberingAfterBreak="0">
+  <w:abstractNum w:abstractNumId="25" w15:restartNumberingAfterBreak="0">
     <w:nsid w:val="5A860166"/>
     <w:multiLevelType w:val="multilevel"/>
     <w:tmpl w:val="644ADC5C"/>
@@ -15792,7 +15686,7 @@
       </w:rPr>
     </w:lvl>
   </w:abstractNum>
-  <w:abstractNum w:abstractNumId="25" w15:restartNumberingAfterBreak="0">
+  <w:abstractNum w:abstractNumId="26" w15:restartNumberingAfterBreak="0">
     <w:nsid w:val="6630126B"/>
     <w:multiLevelType w:val="hybridMultilevel"/>
     <w:tmpl w:val="6F14DEFC"/>
@@ -15909,7 +15803,7 @@
       </w:pPr>
     </w:lvl>
   </w:abstractNum>
-  <w:abstractNum w:abstractNumId="26" w15:restartNumberingAfterBreak="0">
+  <w:abstractNum w:abstractNumId="27" w15:restartNumberingAfterBreak="0">
     <w:nsid w:val="729CC66B"/>
     <w:multiLevelType w:val="hybridMultilevel"/>
     <w:tmpl w:val="00E64F6A"/>
@@ -15960,7 +15854,7 @@
       <w:lvlJc w:val="left"/>
     </w:lvl>
   </w:abstractNum>
-  <w:abstractNum w:abstractNumId="27" w15:restartNumberingAfterBreak="0">
+  <w:abstractNum w:abstractNumId="28" w15:restartNumberingAfterBreak="0">
     <w:nsid w:val="7D805AFA"/>
     <w:multiLevelType w:val="hybridMultilevel"/>
     <w:tmpl w:val="0270CE12"/>
@@ -16050,7 +15944,7 @@
       </w:pPr>
     </w:lvl>
   </w:abstractNum>
-  <w:abstractNum w:abstractNumId="28" w15:restartNumberingAfterBreak="0">
+  <w:abstractNum w:abstractNumId="29" w15:restartNumberingAfterBreak="0">
     <w:nsid w:val="7DFA3437"/>
     <w:multiLevelType w:val="hybridMultilevel"/>
     <w:tmpl w:val="6C8A5450"/>
@@ -16164,7 +16058,7 @@
       </w:rPr>
     </w:lvl>
   </w:abstractNum>
-  <w:abstractNum w:abstractNumId="29" w15:restartNumberingAfterBreak="0">
+  <w:abstractNum w:abstractNumId="30" w15:restartNumberingAfterBreak="0">
     <w:nsid w:val="7F233228"/>
     <w:multiLevelType w:val="hybridMultilevel"/>
     <w:tmpl w:val="BBB0C0B0"/>
@@ -16304,7 +16198,7 @@
       </w:rPr>
     </w:lvl>
   </w:abstractNum>
-  <w:abstractNum w:abstractNumId="30" w15:restartNumberingAfterBreak="0">
+  <w:abstractNum w:abstractNumId="31" w15:restartNumberingAfterBreak="0">
     <w:nsid w:val="7F9A1A9A"/>
     <w:multiLevelType w:val="hybridMultilevel"/>
     <w:tmpl w:val="E0E66D86"/>
@@ -16401,7 +16295,7 @@
     <w:abstractNumId w:val="3"/>
   </w:num>
   <w:num w:numId="3">
-    <w:abstractNumId w:val="16"/>
+    <w:abstractNumId w:val="17"/>
   </w:num>
   <w:num w:numId="4">
     <w:abstractNumId w:val="5"/>
@@ -16410,16 +16304,16 @@
     <w:abstractNumId w:val="7"/>
   </w:num>
   <w:num w:numId="6">
-    <w:abstractNumId w:val="17"/>
+    <w:abstractNumId w:val="18"/>
   </w:num>
   <w:num w:numId="7">
-    <w:abstractNumId w:val="24"/>
+    <w:abstractNumId w:val="25"/>
   </w:num>
   <w:num w:numId="8">
     <w:abstractNumId w:val="14"/>
   </w:num>
   <w:num w:numId="9">
-    <w:abstractNumId w:val="26"/>
+    <w:abstractNumId w:val="27"/>
   </w:num>
   <w:num w:numId="10">
     <w:abstractNumId w:val="0"/>
@@ -16428,22 +16322,22 @@
     <w:abstractNumId w:val="1"/>
   </w:num>
   <w:num w:numId="12">
-    <w:abstractNumId w:val="22"/>
+    <w:abstractNumId w:val="23"/>
   </w:num>
   <w:num w:numId="13">
     <w:abstractNumId w:val="2"/>
   </w:num>
   <w:num w:numId="14">
-    <w:abstractNumId w:val="20"/>
+    <w:abstractNumId w:val="21"/>
   </w:num>
   <w:num w:numId="15">
-    <w:abstractNumId w:val="25"/>
+    <w:abstractNumId w:val="26"/>
   </w:num>
   <w:num w:numId="16">
     <w:abstractNumId w:val="15"/>
   </w:num>
   <w:num w:numId="17">
-    <w:abstractNumId w:val="19"/>
+    <w:abstractNumId w:val="20"/>
   </w:num>
   <w:num w:numId="18">
     <w:abstractNumId w:val="12"/>
@@ -16455,22 +16349,22 @@
     <w:abstractNumId w:val="13"/>
   </w:num>
   <w:num w:numId="21">
-    <w:abstractNumId w:val="30"/>
+    <w:abstractNumId w:val="31"/>
   </w:num>
   <w:num w:numId="22">
-    <w:abstractNumId w:val="18"/>
+    <w:abstractNumId w:val="19"/>
   </w:num>
   <w:num w:numId="23">
-    <w:abstractNumId w:val="28"/>
+    <w:abstractNumId w:val="29"/>
   </w:num>
   <w:num w:numId="24">
-    <w:abstractNumId w:val="27"/>
+    <w:abstractNumId w:val="28"/>
   </w:num>
   <w:num w:numId="25">
     <w:abstractNumId w:val="10"/>
   </w:num>
   <w:num w:numId="26">
-    <w:abstractNumId w:val="23"/>
+    <w:abstractNumId w:val="24"/>
   </w:num>
   <w:num w:numId="27">
     <w:abstractNumId w:val="4"/>
@@ -16479,13 +16373,16 @@
     <w:abstractNumId w:val="8"/>
   </w:num>
   <w:num w:numId="29">
-    <w:abstractNumId w:val="21"/>
+    <w:abstractNumId w:val="22"/>
   </w:num>
   <w:num w:numId="30">
-    <w:abstractNumId w:val="29"/>
+    <w:abstractNumId w:val="30"/>
   </w:num>
   <w:num w:numId="31">
     <w:abstractNumId w:val="11"/>
+  </w:num>
+  <w:num w:numId="32">
+    <w:abstractNumId w:val="16"/>
   </w:num>
 </w:numbering>
 </file>
@@ -16643,8 +16540,11 @@
     <w:lsdException w:name="Table 3D effects 3" w:semiHidden="1" w:unhideWhenUsed="1"/>
     <w:lsdException w:name="Table Contemporary" w:semiHidden="1" w:unhideWhenUsed="1"/>
     <w:lsdException w:name="Table Elegant" w:semiHidden="1" w:unhideWhenUsed="1"/>
+    <w:lsdException w:name="Table Professional" w:semiHidden="1" w:unhideWhenUsed="1"/>
     <w:lsdException w:name="Table Subtle 1" w:semiHidden="1" w:unhideWhenUsed="1"/>
     <w:lsdException w:name="Table Subtle 2" w:semiHidden="1" w:unhideWhenUsed="1"/>
+    <w:lsdException w:name="Table Web 1" w:semiHidden="1" w:unhideWhenUsed="1"/>
+    <w:lsdException w:name="Table Web 2" w:semiHidden="1" w:unhideWhenUsed="1"/>
     <w:lsdException w:name="Table Web 3" w:semiHidden="1" w:unhideWhenUsed="1"/>
     <w:lsdException w:name="Balloon Text" w:semiHidden="1" w:unhideWhenUsed="1"/>
     <w:lsdException w:name="Table Theme" w:semiHidden="1" w:unhideWhenUsed="1"/>

</xml_diff>